<commit_message>
Another revision of the report
</commit_message>
<xml_diff>
--- a/report.docx
+++ b/report.docx
@@ -451,7 +451,7 @@
                     <pic:cNvPicPr/>
                   </pic:nvPicPr>
                   <pic:blipFill>
-                    <a:blip r:embed="rId6">
+                    <a:blip r:embed="rId7">
                       <a:extLst/>
                     </a:blip>
                     <a:stretch>
@@ -520,7 +520,7 @@
                     <pic:cNvPicPr/>
                   </pic:nvPicPr>
                   <pic:blipFill>
-                    <a:blip r:embed="rId7">
+                    <a:blip r:embed="rId8">
                       <a:extLst/>
                     </a:blip>
                     <a:stretch>
@@ -840,7 +840,7 @@
                     <pic:cNvPicPr/>
                   </pic:nvPicPr>
                   <pic:blipFill>
-                    <a:blip r:embed="rId8">
+                    <a:blip r:embed="rId9">
                       <a:extLst/>
                     </a:blip>
                     <a:stretch>
@@ -903,7 +903,7 @@
                     <pic:cNvPicPr/>
                   </pic:nvPicPr>
                   <pic:blipFill>
-                    <a:blip r:embed="rId9">
+                    <a:blip r:embed="rId10">
                       <a:extLst/>
                     </a:blip>
                     <a:stretch>
@@ -1106,7 +1106,13 @@
           <w:rFonts w:ascii="Geneva" w:eastAsia="Geneva" w:hAnsi="Geneva" w:cs="Geneva"/>
         </w:rPr>
         <w:lastRenderedPageBreak/>
-        <w:t>chose to develop with have a 46 byte capacity, which m</w:t>
+        <w:t>chose to develop with have a 46-</w:t>
+      </w:r>
+      <w:r>
+        <w:rPr>
+          <w:rFonts w:ascii="Geneva" w:eastAsia="Geneva" w:hAnsi="Geneva" w:cs="Geneva"/>
+        </w:rPr>
+        <w:t>byte capacity, which m</w:t>
       </w:r>
       <w:r>
         <w:rPr>
@@ -1153,7 +1159,7 @@
                     <pic:cNvPicPr/>
                   </pic:nvPicPr>
                   <pic:blipFill>
-                    <a:blip r:embed="rId10">
+                    <a:blip r:embed="rId11">
                       <a:extLst/>
                     </a:blip>
                     <a:stretch>
@@ -1359,15 +1365,7 @@
         <w:rPr>
           <w:rFonts w:ascii="Geneva" w:eastAsia="Geneva" w:hAnsi="Geneva" w:cs="Geneva"/>
         </w:rPr>
-        <w:t xml:space="preserve"> would nee</w:t>
-      </w:r>
-      <w:bookmarkStart w:id="0" w:name="_GoBack"/>
-      <w:bookmarkEnd w:id="0"/>
-      <w:r>
-        <w:rPr>
-          <w:rFonts w:ascii="Geneva" w:eastAsia="Geneva" w:hAnsi="Geneva" w:cs="Geneva"/>
-        </w:rPr>
-        <w:t xml:space="preserve">d new equipment. As mentioned before, the equipment is fairly inexpensive and a process could be refined to make the equipment set up simple. </w:t>
+        <w:t xml:space="preserve"> would need new equipment. As mentioned before, the equipment is fairly inexpensive and a process could be refined to make the equipment set up simple. </w:t>
       </w:r>
     </w:p>
     <w:p>
@@ -1411,7 +1409,7 @@
           <w:rFonts w:ascii="Geneva" w:eastAsia="Geneva" w:hAnsi="Geneva" w:cs="Geneva"/>
         </w:rPr>
       </w:pPr>
-      <w:hyperlink r:id="rId11" w:history="1">
+      <w:hyperlink r:id="rId12" w:history="1">
         <w:r>
           <w:rPr>
             <w:rStyle w:val="Hyperlink0"/>
@@ -1479,6 +1477,593 @@
         <w:spacing w:line="360" w:lineRule="auto"/>
         <w:rPr>
           <w:rFonts w:ascii="Geneva" w:eastAsia="Geneva" w:hAnsi="Geneva" w:cs="Geneva"/>
+          <w:b/>
+          <w:sz w:val="32"/>
+          <w:szCs w:val="32"/>
+        </w:rPr>
+      </w:pPr>
+      <w:r>
+        <w:rPr>
+          <w:rFonts w:ascii="Geneva" w:eastAsia="Geneva" w:hAnsi="Geneva" w:cs="Geneva"/>
+          <w:b/>
+          <w:sz w:val="32"/>
+          <w:szCs w:val="32"/>
+        </w:rPr>
+        <w:t>Python</w:t>
+      </w:r>
+    </w:p>
+    <w:p>
+      <w:pPr>
+        <w:pStyle w:val="Body"/>
+        <w:spacing w:line="360" w:lineRule="auto"/>
+        <w:rPr>
+          <w:rFonts w:ascii="Geneva" w:eastAsia="Geneva" w:hAnsi="Geneva" w:cs="Geneva"/>
+        </w:rPr>
+      </w:pPr>
+      <w:r>
+        <w:rPr>
+          <w:rFonts w:ascii="Geneva" w:eastAsia="Geneva" w:hAnsi="Geneva" w:cs="Geneva"/>
+        </w:rPr>
+        <w:t>Use this command in the command line to start the program:</w:t>
+      </w:r>
+    </w:p>
+    <w:p>
+      <w:pPr>
+        <w:pStyle w:val="Body"/>
+        <w:shd w:val="clear" w:color="auto" w:fill="FFFFFF" w:themeFill="background1"/>
+        <w:spacing w:line="360" w:lineRule="auto"/>
+        <w:rPr>
+          <w:rFonts w:ascii="Geneva" w:hAnsi="Geneva" w:cs="Apple Chancery"/>
+          <w:color w:val="528F2A" w:themeColor="accent2" w:themeShade="BF"/>
+          <w:sz w:val="24"/>
+          <w:szCs w:val="24"/>
+        </w:rPr>
+      </w:pPr>
+      <w:r>
+        <w:rPr>
+          <w:rFonts w:ascii="Geneva" w:hAnsi="Geneva" w:cs="Apple Chancery"/>
+          <w:color w:val="528F2A" w:themeColor="accent2" w:themeShade="BF"/>
+          <w:sz w:val="24"/>
+          <w:szCs w:val="24"/>
+        </w:rPr>
+        <w:t xml:space="preserve"> </w:t>
+      </w:r>
+      <w:r>
+        <w:rPr>
+          <w:rFonts w:ascii="Geneva" w:hAnsi="Geneva" w:cs="Apple Chancery"/>
+          <w:color w:val="528F2A" w:themeColor="accent2" w:themeShade="BF"/>
+          <w:sz w:val="24"/>
+          <w:szCs w:val="24"/>
+        </w:rPr>
+        <w:t xml:space="preserve">sudo python attendance.py </w:t>
+      </w:r>
+    </w:p>
+    <w:p>
+      <w:pPr>
+        <w:pStyle w:val="Body"/>
+        <w:shd w:val="clear" w:color="auto" w:fill="FFFFFF" w:themeFill="background1"/>
+        <w:spacing w:line="360" w:lineRule="auto"/>
+        <w:rPr>
+          <w:rFonts w:ascii="Geneva" w:hAnsi="Geneva" w:cs="Apple Chancery"/>
+          <w:color w:val="528F2A" w:themeColor="accent2" w:themeShade="BF"/>
+          <w:sz w:val="24"/>
+          <w:szCs w:val="24"/>
+        </w:rPr>
+      </w:pPr>
+      <w:r>
+        <w:rPr>
+          <w:rFonts w:ascii="Geneva" w:hAnsi="Geneva" w:cs="Apple Chancery"/>
+          <w:color w:val="528F2A" w:themeColor="accent2" w:themeShade="BF"/>
+          <w:sz w:val="24"/>
+          <w:szCs w:val="24"/>
+        </w:rPr>
+        <w:t xml:space="preserve">    </w:t>
+      </w:r>
+    </w:p>
+    <w:p>
+      <w:pPr>
+        <w:pStyle w:val="Body"/>
+        <w:shd w:val="clear" w:color="auto" w:fill="FFFFFF" w:themeFill="background1"/>
+        <w:spacing w:line="360" w:lineRule="auto"/>
+        <w:rPr>
+          <w:rFonts w:ascii="Geneva" w:hAnsi="Geneva" w:cs="Apple Chancery"/>
+          <w:b/>
+          <w:color w:val="404040" w:themeColor="text2"/>
+          <w:sz w:val="24"/>
+          <w:szCs w:val="24"/>
+        </w:rPr>
+      </w:pPr>
+      <w:r>
+        <w:rPr>
+          <w:rFonts w:ascii="Geneva" w:hAnsi="Geneva" w:cs="Apple Chancery"/>
+          <w:b/>
+          <w:color w:val="404040" w:themeColor="text2"/>
+          <w:sz w:val="24"/>
+          <w:szCs w:val="24"/>
+        </w:rPr>
+        <w:t>Below is a list of the files used in the python execution, and a short description of their function.</w:t>
+      </w:r>
+    </w:p>
+    <w:p>
+      <w:pPr>
+        <w:pStyle w:val="Body"/>
+        <w:shd w:val="clear" w:color="auto" w:fill="FFFFFF" w:themeFill="background1"/>
+        <w:spacing w:line="360" w:lineRule="auto"/>
+        <w:rPr>
+          <w:rFonts w:ascii="Geneva" w:hAnsi="Geneva" w:cs="Apple Chancery"/>
+          <w:b/>
+          <w:color w:val="404040" w:themeColor="text2"/>
+          <w:sz w:val="24"/>
+          <w:szCs w:val="24"/>
+        </w:rPr>
+      </w:pPr>
+      <w:r>
+        <w:rPr>
+          <w:rFonts w:ascii="Geneva" w:hAnsi="Geneva" w:cs="Apple Chancery"/>
+          <w:b/>
+          <w:color w:val="404040" w:themeColor="text2"/>
+          <w:sz w:val="24"/>
+          <w:szCs w:val="24"/>
+        </w:rPr>
+        <w:t>Scripts</w:t>
+      </w:r>
+      <w:r>
+        <w:rPr>
+          <w:rFonts w:ascii="Geneva" w:hAnsi="Geneva" w:cs="Apple Chancery"/>
+          <w:b/>
+          <w:color w:val="404040" w:themeColor="text2"/>
+          <w:sz w:val="24"/>
+          <w:szCs w:val="24"/>
+        </w:rPr>
+        <w:t>:</w:t>
+      </w:r>
+    </w:p>
+    <w:p>
+      <w:pPr>
+        <w:pStyle w:val="Body"/>
+        <w:numPr>
+          <w:ilvl w:val="0"/>
+          <w:numId w:val="1"/>
+        </w:numPr>
+        <w:shd w:val="clear" w:color="auto" w:fill="FFFFFF" w:themeFill="background1"/>
+        <w:spacing w:line="360" w:lineRule="auto"/>
+        <w:rPr>
+          <w:rFonts w:ascii="Geneva" w:eastAsia="Geneva" w:hAnsi="Geneva" w:cs="Apple Chancery"/>
+          <w:b/>
+          <w:color w:val="404040" w:themeColor="text2"/>
+          <w:sz w:val="24"/>
+          <w:szCs w:val="24"/>
+        </w:rPr>
+      </w:pPr>
+      <w:r>
+        <w:rPr>
+          <w:rFonts w:ascii="Geneva" w:eastAsia="Geneva" w:hAnsi="Geneva" w:cs="Apple Chancery"/>
+          <w:b/>
+          <w:color w:val="404040" w:themeColor="text2"/>
+          <w:sz w:val="24"/>
+          <w:szCs w:val="24"/>
+        </w:rPr>
+        <w:t>Mysql_conn_test.p</w:t>
+      </w:r>
+      <w:r>
+        <w:rPr>
+          <w:rFonts w:ascii="Geneva" w:eastAsia="Geneva" w:hAnsi="Geneva" w:cs="Apple Chancery"/>
+          <w:b/>
+          <w:color w:val="404040" w:themeColor="text2"/>
+          <w:sz w:val="24"/>
+          <w:szCs w:val="24"/>
+        </w:rPr>
+        <w:t>y</w:t>
+      </w:r>
+    </w:p>
+    <w:p>
+      <w:pPr>
+        <w:pStyle w:val="Body"/>
+        <w:numPr>
+          <w:ilvl w:val="1"/>
+          <w:numId w:val="1"/>
+        </w:numPr>
+        <w:shd w:val="clear" w:color="auto" w:fill="FFFFFF" w:themeFill="background1"/>
+        <w:spacing w:line="360" w:lineRule="auto"/>
+        <w:rPr>
+          <w:rFonts w:ascii="Geneva" w:eastAsia="Geneva" w:hAnsi="Geneva" w:cs="Apple Chancery"/>
+          <w:b/>
+          <w:color w:val="404040" w:themeColor="text2"/>
+          <w:sz w:val="24"/>
+          <w:szCs w:val="24"/>
+        </w:rPr>
+      </w:pPr>
+      <w:r>
+        <w:rPr>
+          <w:rFonts w:ascii="Geneva" w:eastAsia="Geneva" w:hAnsi="Geneva" w:cs="Apple Chancery"/>
+          <w:b/>
+          <w:color w:val="404040" w:themeColor="text2"/>
+          <w:sz w:val="24"/>
+          <w:szCs w:val="24"/>
+        </w:rPr>
+        <w:t xml:space="preserve">Insert the connection settings for the database that will be used into this script, and test if the connection to the database is successful. </w:t>
+      </w:r>
+    </w:p>
+    <w:p>
+      <w:pPr>
+        <w:pStyle w:val="Body"/>
+        <w:numPr>
+          <w:ilvl w:val="0"/>
+          <w:numId w:val="1"/>
+        </w:numPr>
+        <w:shd w:val="clear" w:color="auto" w:fill="FFFFFF" w:themeFill="background1"/>
+        <w:spacing w:line="360" w:lineRule="auto"/>
+        <w:rPr>
+          <w:rFonts w:ascii="Geneva" w:eastAsia="Geneva" w:hAnsi="Geneva" w:cs="Apple Chancery"/>
+          <w:b/>
+          <w:color w:val="404040" w:themeColor="text2"/>
+          <w:sz w:val="24"/>
+          <w:szCs w:val="24"/>
+        </w:rPr>
+      </w:pPr>
+      <w:r>
+        <w:rPr>
+          <w:rFonts w:ascii="Geneva" w:eastAsia="Geneva" w:hAnsi="Geneva" w:cs="Apple Chancery"/>
+          <w:b/>
+          <w:color w:val="404040" w:themeColor="text2"/>
+          <w:sz w:val="24"/>
+          <w:szCs w:val="24"/>
+        </w:rPr>
+        <w:t>Mysql.sql</w:t>
+      </w:r>
+    </w:p>
+    <w:p>
+      <w:pPr>
+        <w:pStyle w:val="Body"/>
+        <w:numPr>
+          <w:ilvl w:val="1"/>
+          <w:numId w:val="1"/>
+        </w:numPr>
+        <w:shd w:val="clear" w:color="auto" w:fill="FFFFFF" w:themeFill="background1"/>
+        <w:spacing w:line="360" w:lineRule="auto"/>
+        <w:rPr>
+          <w:rFonts w:ascii="Geneva" w:eastAsia="Geneva" w:hAnsi="Geneva" w:cs="Apple Chancery"/>
+          <w:b/>
+          <w:color w:val="404040" w:themeColor="text2"/>
+          <w:sz w:val="24"/>
+          <w:szCs w:val="24"/>
+        </w:rPr>
+      </w:pPr>
+      <w:r>
+        <w:rPr>
+          <w:rFonts w:ascii="Geneva" w:eastAsia="Geneva" w:hAnsi="Geneva" w:cs="Apple Chancery"/>
+          <w:b/>
+          <w:color w:val="404040" w:themeColor="text2"/>
+          <w:sz w:val="24"/>
+          <w:szCs w:val="24"/>
+        </w:rPr>
+        <w:t xml:space="preserve">Sql script is used to create the necessary tables in the MySQL database to correspond to the NFC reader output data. </w:t>
+      </w:r>
+    </w:p>
+    <w:p>
+      <w:pPr>
+        <w:pStyle w:val="Body"/>
+        <w:numPr>
+          <w:ilvl w:val="0"/>
+          <w:numId w:val="1"/>
+        </w:numPr>
+        <w:shd w:val="clear" w:color="auto" w:fill="FFFFFF" w:themeFill="background1"/>
+        <w:spacing w:line="360" w:lineRule="auto"/>
+        <w:rPr>
+          <w:rFonts w:ascii="Geneva" w:eastAsia="Geneva" w:hAnsi="Geneva" w:cs="Apple Chancery"/>
+          <w:b/>
+          <w:color w:val="404040" w:themeColor="text2"/>
+          <w:sz w:val="24"/>
+          <w:szCs w:val="24"/>
+        </w:rPr>
+      </w:pPr>
+      <w:r>
+        <w:rPr>
+          <w:rFonts w:ascii="Geneva" w:eastAsia="Geneva" w:hAnsi="Geneva" w:cs="Apple Chancery"/>
+          <w:b/>
+          <w:color w:val="404040" w:themeColor="text2"/>
+          <w:sz w:val="24"/>
+          <w:szCs w:val="24"/>
+        </w:rPr>
+        <w:t>Attendance.py</w:t>
+      </w:r>
+    </w:p>
+    <w:p>
+      <w:pPr>
+        <w:pStyle w:val="Body"/>
+        <w:numPr>
+          <w:ilvl w:val="1"/>
+          <w:numId w:val="1"/>
+        </w:numPr>
+        <w:shd w:val="clear" w:color="auto" w:fill="FFFFFF" w:themeFill="background1"/>
+        <w:spacing w:line="360" w:lineRule="auto"/>
+        <w:rPr>
+          <w:rFonts w:ascii="Geneva" w:eastAsia="Geneva" w:hAnsi="Geneva" w:cs="Apple Chancery"/>
+          <w:b/>
+          <w:color w:val="404040" w:themeColor="text2"/>
+          <w:sz w:val="24"/>
+          <w:szCs w:val="24"/>
+        </w:rPr>
+      </w:pPr>
+      <w:r>
+        <w:rPr>
+          <w:rFonts w:ascii="Geneva" w:eastAsia="Geneva" w:hAnsi="Geneva" w:cs="Apple Chancery"/>
+          <w:b/>
+          <w:color w:val="404040" w:themeColor="text2"/>
+          <w:sz w:val="24"/>
+          <w:szCs w:val="24"/>
+        </w:rPr>
+        <w:t xml:space="preserve">Main script that ties all the other scripts together. Initializes the GPIO port and keeps an open connection that listens for a read on </w:t>
+      </w:r>
+      <w:r>
+        <w:rPr>
+          <w:rFonts w:ascii="Geneva" w:eastAsia="Geneva" w:hAnsi="Geneva" w:cs="Apple Chancery"/>
+          <w:b/>
+          <w:color w:val="404040" w:themeColor="text2"/>
+          <w:sz w:val="24"/>
+          <w:szCs w:val="24"/>
+        </w:rPr>
+        <w:lastRenderedPageBreak/>
+        <w:t>the NFC reader. Script continues to run until there</w:t>
+      </w:r>
+      <w:r>
+        <w:rPr>
+          <w:rFonts w:ascii="Geneva" w:eastAsia="Geneva" w:hAnsi="Geneva" w:cs="Apple Chancery"/>
+          <w:b/>
+          <w:color w:val="404040" w:themeColor="text2"/>
+          <w:sz w:val="24"/>
+          <w:szCs w:val="24"/>
+        </w:rPr>
+        <w:t xml:space="preserve"> is a keyboard interrupt that</w:t>
+      </w:r>
+      <w:r>
+        <w:rPr>
+          <w:rFonts w:ascii="Geneva" w:eastAsia="Geneva" w:hAnsi="Geneva" w:cs="Apple Chancery"/>
+          <w:b/>
+          <w:color w:val="404040" w:themeColor="text2"/>
+          <w:sz w:val="24"/>
+          <w:szCs w:val="24"/>
+        </w:rPr>
+        <w:t xml:space="preserve"> </w:t>
+      </w:r>
+      <w:r>
+        <w:rPr>
+          <w:rFonts w:ascii="Geneva" w:eastAsia="Geneva" w:hAnsi="Geneva" w:cs="Apple Chancery"/>
+          <w:b/>
+          <w:color w:val="404040" w:themeColor="text2"/>
+          <w:sz w:val="24"/>
+          <w:szCs w:val="24"/>
+        </w:rPr>
+        <w:t>exits the program</w:t>
+      </w:r>
+      <w:r>
+        <w:rPr>
+          <w:rFonts w:ascii="Geneva" w:eastAsia="Geneva" w:hAnsi="Geneva" w:cs="Apple Chancery"/>
+          <w:b/>
+          <w:color w:val="404040" w:themeColor="text2"/>
+          <w:sz w:val="24"/>
+          <w:szCs w:val="24"/>
+        </w:rPr>
+        <w:t xml:space="preserve">. </w:t>
+      </w:r>
+    </w:p>
+    <w:p>
+      <w:pPr>
+        <w:pStyle w:val="Body"/>
+        <w:numPr>
+          <w:ilvl w:val="0"/>
+          <w:numId w:val="1"/>
+        </w:numPr>
+        <w:shd w:val="clear" w:color="auto" w:fill="FFFFFF" w:themeFill="background1"/>
+        <w:spacing w:line="360" w:lineRule="auto"/>
+        <w:rPr>
+          <w:rFonts w:ascii="Geneva" w:eastAsia="Geneva" w:hAnsi="Geneva" w:cs="Apple Chancery"/>
+          <w:b/>
+          <w:color w:val="404040" w:themeColor="text2"/>
+          <w:sz w:val="24"/>
+          <w:szCs w:val="24"/>
+        </w:rPr>
+      </w:pPr>
+      <w:r>
+        <w:rPr>
+          <w:rFonts w:ascii="Geneva" w:eastAsia="Geneva" w:hAnsi="Geneva" w:cs="Apple Chancery"/>
+          <w:b/>
+          <w:color w:val="404040" w:themeColor="text2"/>
+          <w:sz w:val="24"/>
+          <w:szCs w:val="24"/>
+        </w:rPr>
+        <w:t>Nfc.py</w:t>
+      </w:r>
+      <w:r>
+        <w:rPr>
+          <w:rFonts w:ascii="Geneva" w:eastAsia="Geneva" w:hAnsi="Geneva" w:cs="Apple Chancery"/>
+          <w:b/>
+          <w:color w:val="404040" w:themeColor="text2"/>
+          <w:sz w:val="24"/>
+          <w:szCs w:val="24"/>
+        </w:rPr>
+        <w:t xml:space="preserve"> </w:t>
+      </w:r>
+    </w:p>
+    <w:p>
+      <w:pPr>
+        <w:pStyle w:val="Body"/>
+        <w:numPr>
+          <w:ilvl w:val="1"/>
+          <w:numId w:val="1"/>
+        </w:numPr>
+        <w:shd w:val="clear" w:color="auto" w:fill="FFFFFF" w:themeFill="background1"/>
+        <w:spacing w:line="360" w:lineRule="auto"/>
+        <w:rPr>
+          <w:rFonts w:ascii="Geneva" w:eastAsia="Geneva" w:hAnsi="Geneva" w:cs="Apple Chancery"/>
+          <w:b/>
+          <w:color w:val="404040" w:themeColor="text2"/>
+          <w:sz w:val="24"/>
+          <w:szCs w:val="24"/>
+        </w:rPr>
+      </w:pPr>
+      <w:r>
+        <w:rPr>
+          <w:rFonts w:ascii="Geneva" w:eastAsia="Geneva" w:hAnsi="Geneva" w:cs="Apple Chancery"/>
+          <w:b/>
+          <w:color w:val="404040" w:themeColor="text2"/>
+          <w:sz w:val="24"/>
+          <w:szCs w:val="24"/>
+        </w:rPr>
+        <w:t xml:space="preserve">Initializes the </w:t>
+      </w:r>
+      <w:r>
+        <w:rPr>
+          <w:rFonts w:ascii="Geneva" w:eastAsia="Geneva" w:hAnsi="Geneva" w:cs="Apple Chancery"/>
+          <w:b/>
+          <w:color w:val="404040" w:themeColor="text2"/>
+          <w:sz w:val="24"/>
+          <w:szCs w:val="24"/>
+        </w:rPr>
+        <w:t xml:space="preserve">NFC reader and keeps a constant connection that will scan for any incoming NFC tags. </w:t>
+      </w:r>
+    </w:p>
+    <w:p>
+      <w:pPr>
+        <w:pStyle w:val="Body"/>
+        <w:numPr>
+          <w:ilvl w:val="0"/>
+          <w:numId w:val="1"/>
+        </w:numPr>
+        <w:shd w:val="clear" w:color="auto" w:fill="FFFFFF" w:themeFill="background1"/>
+        <w:spacing w:line="360" w:lineRule="auto"/>
+        <w:rPr>
+          <w:rFonts w:ascii="Geneva" w:eastAsia="Geneva" w:hAnsi="Geneva" w:cs="Apple Chancery"/>
+          <w:b/>
+          <w:color w:val="404040" w:themeColor="text2"/>
+          <w:sz w:val="24"/>
+          <w:szCs w:val="24"/>
+        </w:rPr>
+      </w:pPr>
+      <w:r>
+        <w:rPr>
+          <w:rFonts w:ascii="Geneva" w:eastAsia="Geneva" w:hAnsi="Geneva" w:cs="Apple Chancery"/>
+          <w:b/>
+          <w:color w:val="404040" w:themeColor="text2"/>
+          <w:sz w:val="24"/>
+          <w:szCs w:val="24"/>
+        </w:rPr>
+        <w:t>Mysql.py</w:t>
+      </w:r>
+    </w:p>
+    <w:p>
+      <w:pPr>
+        <w:pStyle w:val="Body"/>
+        <w:numPr>
+          <w:ilvl w:val="1"/>
+          <w:numId w:val="1"/>
+        </w:numPr>
+        <w:shd w:val="clear" w:color="auto" w:fill="FFFFFF" w:themeFill="background1"/>
+        <w:spacing w:line="360" w:lineRule="auto"/>
+        <w:rPr>
+          <w:rFonts w:ascii="Geneva" w:eastAsia="Geneva" w:hAnsi="Geneva" w:cs="Apple Chancery"/>
+          <w:b/>
+          <w:color w:val="404040" w:themeColor="text2"/>
+          <w:sz w:val="24"/>
+          <w:szCs w:val="24"/>
+        </w:rPr>
+      </w:pPr>
+      <w:r>
+        <w:rPr>
+          <w:rFonts w:ascii="Geneva" w:eastAsia="Geneva" w:hAnsi="Geneva" w:cs="Apple Chancery"/>
+          <w:b/>
+          <w:color w:val="404040" w:themeColor="text2"/>
+          <w:sz w:val="24"/>
+          <w:szCs w:val="24"/>
+        </w:rPr>
+        <w:t xml:space="preserve">Initializes the connection to the MySQL database, and allows for data to be inserted on the corresponding table. </w:t>
+      </w:r>
+    </w:p>
+    <w:p>
+      <w:pPr>
+        <w:pStyle w:val="Body"/>
+        <w:numPr>
+          <w:ilvl w:val="0"/>
+          <w:numId w:val="1"/>
+        </w:numPr>
+        <w:shd w:val="clear" w:color="auto" w:fill="FFFFFF" w:themeFill="background1"/>
+        <w:spacing w:line="360" w:lineRule="auto"/>
+        <w:rPr>
+          <w:rFonts w:ascii="Geneva" w:eastAsia="Geneva" w:hAnsi="Geneva" w:cs="Apple Chancery"/>
+          <w:b/>
+          <w:color w:val="404040" w:themeColor="text2"/>
+          <w:sz w:val="24"/>
+          <w:szCs w:val="24"/>
+        </w:rPr>
+      </w:pPr>
+      <w:r>
+        <w:rPr>
+          <w:rFonts w:ascii="Geneva" w:eastAsia="Geneva" w:hAnsi="Geneva" w:cs="Apple Chancery"/>
+          <w:b/>
+          <w:color w:val="404040" w:themeColor="text2"/>
+          <w:sz w:val="24"/>
+          <w:szCs w:val="24"/>
+        </w:rPr>
+        <w:t>MFRC5</w:t>
+      </w:r>
+      <w:r>
+        <w:rPr>
+          <w:rFonts w:ascii="Geneva" w:eastAsia="Geneva" w:hAnsi="Geneva" w:cs="Apple Chancery"/>
+          <w:b/>
+          <w:color w:val="404040" w:themeColor="text2"/>
+          <w:sz w:val="24"/>
+          <w:szCs w:val="24"/>
+        </w:rPr>
+        <w:t>22.py</w:t>
+      </w:r>
+    </w:p>
+    <w:p>
+      <w:pPr>
+        <w:pStyle w:val="Body"/>
+        <w:numPr>
+          <w:ilvl w:val="1"/>
+          <w:numId w:val="1"/>
+        </w:numPr>
+        <w:shd w:val="clear" w:color="auto" w:fill="FFFFFF" w:themeFill="background1"/>
+        <w:spacing w:line="360" w:lineRule="auto"/>
+        <w:rPr>
+          <w:rFonts w:ascii="Geneva" w:eastAsia="Geneva" w:hAnsi="Geneva" w:cs="Apple Chancery"/>
+          <w:b/>
+          <w:color w:val="404040" w:themeColor="text2"/>
+          <w:sz w:val="24"/>
+          <w:szCs w:val="24"/>
+        </w:rPr>
+      </w:pPr>
+      <w:r>
+        <w:rPr>
+          <w:rFonts w:ascii="Geneva" w:eastAsia="Geneva" w:hAnsi="Geneva" w:cs="Apple Chancery"/>
+          <w:b/>
+          <w:color w:val="404040" w:themeColor="text2"/>
+          <w:sz w:val="24"/>
+          <w:szCs w:val="24"/>
+        </w:rPr>
+        <w:t xml:space="preserve">Low-level code that interacts between the Raspberry Pi and the NFC reader using the GPIO connection. </w:t>
+      </w:r>
+    </w:p>
+    <w:p>
+      <w:pPr>
+        <w:pStyle w:val="Body"/>
+        <w:spacing w:line="360" w:lineRule="auto"/>
+        <w:rPr>
+          <w:rFonts w:ascii="Geneva" w:eastAsia="Geneva" w:hAnsi="Geneva" w:cs="Apple Chancery"/>
+          <w:sz w:val="24"/>
+          <w:szCs w:val="24"/>
+        </w:rPr>
+      </w:pPr>
+    </w:p>
+    <w:p>
+      <w:pPr>
+        <w:pStyle w:val="Body"/>
+        <w:spacing w:line="360" w:lineRule="auto"/>
+        <w:rPr>
+          <w:rFonts w:ascii="Geneva" w:eastAsia="Geneva" w:hAnsi="Geneva" w:cs="Apple Chancery"/>
+          <w:sz w:val="24"/>
+          <w:szCs w:val="24"/>
         </w:rPr>
       </w:pPr>
     </w:p>
@@ -1520,49 +2105,37 @@
         </w:rPr>
         <w:br w:type="page"/>
       </w:r>
-    </w:p>
-    <w:p>
-      <w:pPr>
-        <w:pStyle w:val="Body"/>
-        <w:spacing w:line="360" w:lineRule="auto"/>
-        <w:rPr>
-          <w:rFonts w:ascii="Geneva" w:eastAsia="Geneva" w:hAnsi="Geneva" w:cs="Geneva"/>
-        </w:rPr>
-      </w:pPr>
-    </w:p>
-    <w:p>
-      <w:pPr>
-        <w:pStyle w:val="Body"/>
-        <w:spacing w:line="360" w:lineRule="auto"/>
-        <w:rPr>
-          <w:rFonts w:ascii="Geneva" w:eastAsia="Geneva" w:hAnsi="Geneva" w:cs="Geneva"/>
-        </w:rPr>
-      </w:pPr>
       <w:r>
         <w:rPr>
           <w:rFonts w:ascii="Geneva"/>
-        </w:rPr>
+          <w:b/>
+          <w:sz w:val="28"/>
+          <w:szCs w:val="28"/>
+        </w:rPr>
+        <w:lastRenderedPageBreak/>
         <w:t>References</w:t>
       </w:r>
-    </w:p>
-    <w:p>
-      <w:pPr>
-        <w:pStyle w:val="Body"/>
-        <w:spacing w:line="360" w:lineRule="auto"/>
-        <w:rPr>
-          <w:rFonts w:ascii="Geneva" w:eastAsia="Geneva" w:hAnsi="Geneva" w:cs="Geneva"/>
-        </w:rPr>
-      </w:pPr>
-    </w:p>
-    <w:p>
-      <w:pPr>
-        <w:pStyle w:val="Body"/>
-        <w:spacing w:line="360" w:lineRule="auto"/>
-        <w:rPr>
-          <w:rFonts w:ascii="Geneva" w:eastAsia="Geneva" w:hAnsi="Geneva" w:cs="Geneva"/>
-        </w:rPr>
-      </w:pPr>
-      <w:hyperlink r:id="rId12" w:history="1">
+      <w:bookmarkStart w:id="0" w:name="_GoBack"/>
+      <w:bookmarkEnd w:id="0"/>
+    </w:p>
+    <w:p>
+      <w:pPr>
+        <w:pStyle w:val="Body"/>
+        <w:spacing w:line="360" w:lineRule="auto"/>
+        <w:rPr>
+          <w:rFonts w:ascii="Geneva" w:eastAsia="Geneva" w:hAnsi="Geneva" w:cs="Geneva"/>
+        </w:rPr>
+      </w:pPr>
+    </w:p>
+    <w:p>
+      <w:pPr>
+        <w:pStyle w:val="Body"/>
+        <w:spacing w:line="360" w:lineRule="auto"/>
+        <w:rPr>
+          <w:rFonts w:ascii="Geneva" w:eastAsia="Geneva" w:hAnsi="Geneva" w:cs="Geneva"/>
+        </w:rPr>
+      </w:pPr>
+      <w:hyperlink r:id="rId13" w:history="1">
         <w:r>
           <w:rPr>
             <w:rStyle w:val="Hyperlink0"/>
@@ -1580,7 +2153,7 @@
           <w:rFonts w:ascii="Geneva" w:eastAsia="Geneva" w:hAnsi="Geneva" w:cs="Geneva"/>
         </w:rPr>
       </w:pPr>
-      <w:hyperlink r:id="rId13" w:history="1">
+      <w:hyperlink r:id="rId14" w:history="1">
         <w:r>
           <w:rPr>
             <w:rStyle w:val="Hyperlink0"/>
@@ -1598,7 +2171,7 @@
           <w:rFonts w:ascii="Geneva" w:eastAsia="Geneva" w:hAnsi="Geneva" w:cs="Geneva"/>
         </w:rPr>
       </w:pPr>
-      <w:hyperlink r:id="rId14" w:history="1">
+      <w:hyperlink r:id="rId15" w:history="1">
         <w:r>
           <w:rPr>
             <w:rStyle w:val="Hyperlink0"/>
@@ -1616,7 +2189,7 @@
           <w:rFonts w:ascii="Geneva" w:eastAsia="Geneva" w:hAnsi="Geneva" w:cs="Geneva"/>
         </w:rPr>
       </w:pPr>
-      <w:hyperlink r:id="rId15" w:history="1">
+      <w:hyperlink r:id="rId16" w:history="1">
         <w:r>
           <w:rPr>
             <w:rStyle w:val="Hyperlink0"/>
@@ -1641,7 +2214,7 @@
           <w:rFonts w:ascii="Geneva" w:eastAsia="Geneva" w:hAnsi="Geneva" w:cs="Geneva"/>
         </w:rPr>
       </w:pPr>
-      <w:hyperlink r:id="rId16" w:history="1">
+      <w:hyperlink r:id="rId17" w:history="1">
         <w:r>
           <w:rPr>
             <w:rStyle w:val="Hyperlink0"/>
@@ -1666,7 +2239,7 @@
           <w:rFonts w:ascii="Geneva" w:eastAsia="Geneva" w:hAnsi="Geneva" w:cs="Geneva"/>
         </w:rPr>
       </w:pPr>
-      <w:hyperlink r:id="rId17" w:history="1">
+      <w:hyperlink r:id="rId18" w:history="1">
         <w:r>
           <w:rPr>
             <w:rStyle w:val="Hyperlink0"/>
@@ -1681,7 +2254,7 @@
         <w:pStyle w:val="Body"/>
         <w:spacing w:line="360" w:lineRule="auto"/>
       </w:pPr>
-      <w:hyperlink r:id="rId18" w:history="1">
+      <w:hyperlink r:id="rId19" w:history="1">
         <w:r>
           <w:rPr>
             <w:rStyle w:val="Hyperlink0"/>
@@ -1692,8 +2265,8 @@
       </w:hyperlink>
     </w:p>
     <w:sectPr>
-      <w:headerReference w:type="default" r:id="rId19"/>
-      <w:footerReference w:type="default" r:id="rId20"/>
+      <w:headerReference w:type="default" r:id="rId20"/>
+      <w:footerReference w:type="default" r:id="rId21"/>
       <w:pgSz w:w="12240" w:h="15840"/>
       <w:pgMar w:top="1440" w:right="1440" w:bottom="1440" w:left="1440" w:header="720" w:footer="864" w:gutter="0"/>
       <w:cols w:space="720"/>
@@ -1750,6 +2323,127 @@
 <w:hdr xmlns:wpc="http://schemas.microsoft.com/office/word/2010/wordprocessingCanvas" xmlns:mo="http://schemas.microsoft.com/office/mac/office/2008/main" xmlns:mc="http://schemas.openxmlformats.org/markup-compatibility/2006" xmlns:mv="urn:schemas-microsoft-com:mac:vml" xmlns:o="urn:schemas-microsoft-com:office:office" xmlns:r="http://schemas.openxmlformats.org/officeDocument/2006/relationships" xmlns:m="http://schemas.openxmlformats.org/officeDocument/2006/math" xmlns:v="urn:schemas-microsoft-com:vml" xmlns:wp14="http://schemas.microsoft.com/office/word/2010/wordprocessingDrawing" xmlns:wp="http://schemas.openxmlformats.org/drawingml/2006/wordprocessingDrawing" xmlns:w10="urn:schemas-microsoft-com:office:word" xmlns:w="http://schemas.openxmlformats.org/wordprocessingml/2006/main" xmlns:w14="http://schemas.microsoft.com/office/word/2010/wordml" xmlns:w15="http://schemas.microsoft.com/office/word/2012/wordml" xmlns:wpg="http://schemas.microsoft.com/office/word/2010/wordprocessingGroup" xmlns:wpi="http://schemas.microsoft.com/office/word/2010/wordprocessingInk" xmlns:wne="http://schemas.microsoft.com/office/word/2006/wordml" xmlns:wps="http://schemas.microsoft.com/office/word/2010/wordprocessingShape" mc:Ignorable="w14 w15 wp14">
   <w:p/>
 </w:hdr>
+</file>
+
+<file path=word/numbering.xml><?xml version="1.0" encoding="utf-8"?>
+<w:numbering xmlns:wpc="http://schemas.microsoft.com/office/word/2010/wordprocessingCanvas" xmlns:mo="http://schemas.microsoft.com/office/mac/office/2008/main" xmlns:mc="http://schemas.openxmlformats.org/markup-compatibility/2006" xmlns:mv="urn:schemas-microsoft-com:mac:vml" xmlns:o="urn:schemas-microsoft-com:office:office" xmlns:r="http://schemas.openxmlformats.org/officeDocument/2006/relationships" xmlns:m="http://schemas.openxmlformats.org/officeDocument/2006/math" xmlns:v="urn:schemas-microsoft-com:vml" xmlns:wp14="http://schemas.microsoft.com/office/word/2010/wordprocessingDrawing" xmlns:wp="http://schemas.openxmlformats.org/drawingml/2006/wordprocessingDrawing" xmlns:w10="urn:schemas-microsoft-com:office:word" xmlns:w="http://schemas.openxmlformats.org/wordprocessingml/2006/main" xmlns:w14="http://schemas.microsoft.com/office/word/2010/wordml" xmlns:w15="http://schemas.microsoft.com/office/word/2012/wordml" xmlns:wpg="http://schemas.microsoft.com/office/word/2010/wordprocessingGroup" xmlns:wpi="http://schemas.microsoft.com/office/word/2010/wordprocessingInk" xmlns:wne="http://schemas.microsoft.com/office/word/2006/wordml" xmlns:wps="http://schemas.microsoft.com/office/word/2010/wordprocessingShape" mc:Ignorable="w14 w15 wp14">
+  <w:abstractNum w:abstractNumId="0">
+    <w:nsid w:val="3F0737FA"/>
+    <w:multiLevelType w:val="hybridMultilevel"/>
+    <w:tmpl w:val="5EE61C0A"/>
+    <w:lvl w:ilvl="0" w:tplc="04090001">
+      <w:start w:val="1"/>
+      <w:numFmt w:val="bullet"/>
+      <w:lvlText w:val=""/>
+      <w:lvlJc w:val="left"/>
+      <w:pPr>
+        <w:ind w:left="720" w:hanging="360"/>
+      </w:pPr>
+      <w:rPr>
+        <w:rFonts w:ascii="Symbol" w:hAnsi="Symbol" w:hint="default"/>
+      </w:rPr>
+    </w:lvl>
+    <w:lvl w:ilvl="1" w:tplc="04090003">
+      <w:start w:val="1"/>
+      <w:numFmt w:val="bullet"/>
+      <w:lvlText w:val="o"/>
+      <w:lvlJc w:val="left"/>
+      <w:pPr>
+        <w:ind w:left="1440" w:hanging="360"/>
+      </w:pPr>
+      <w:rPr>
+        <w:rFonts w:ascii="Courier New" w:hAnsi="Courier New" w:cs="Courier New" w:hint="default"/>
+      </w:rPr>
+    </w:lvl>
+    <w:lvl w:ilvl="2" w:tplc="04090005" w:tentative="1">
+      <w:start w:val="1"/>
+      <w:numFmt w:val="bullet"/>
+      <w:lvlText w:val=""/>
+      <w:lvlJc w:val="left"/>
+      <w:pPr>
+        <w:ind w:left="2160" w:hanging="360"/>
+      </w:pPr>
+      <w:rPr>
+        <w:rFonts w:ascii="Wingdings" w:hAnsi="Wingdings" w:hint="default"/>
+      </w:rPr>
+    </w:lvl>
+    <w:lvl w:ilvl="3" w:tplc="04090001" w:tentative="1">
+      <w:start w:val="1"/>
+      <w:numFmt w:val="bullet"/>
+      <w:lvlText w:val=""/>
+      <w:lvlJc w:val="left"/>
+      <w:pPr>
+        <w:ind w:left="2880" w:hanging="360"/>
+      </w:pPr>
+      <w:rPr>
+        <w:rFonts w:ascii="Symbol" w:hAnsi="Symbol" w:hint="default"/>
+      </w:rPr>
+    </w:lvl>
+    <w:lvl w:ilvl="4" w:tplc="04090003" w:tentative="1">
+      <w:start w:val="1"/>
+      <w:numFmt w:val="bullet"/>
+      <w:lvlText w:val="o"/>
+      <w:lvlJc w:val="left"/>
+      <w:pPr>
+        <w:ind w:left="3600" w:hanging="360"/>
+      </w:pPr>
+      <w:rPr>
+        <w:rFonts w:ascii="Courier New" w:hAnsi="Courier New" w:cs="Courier New" w:hint="default"/>
+      </w:rPr>
+    </w:lvl>
+    <w:lvl w:ilvl="5" w:tplc="04090005" w:tentative="1">
+      <w:start w:val="1"/>
+      <w:numFmt w:val="bullet"/>
+      <w:lvlText w:val=""/>
+      <w:lvlJc w:val="left"/>
+      <w:pPr>
+        <w:ind w:left="4320" w:hanging="360"/>
+      </w:pPr>
+      <w:rPr>
+        <w:rFonts w:ascii="Wingdings" w:hAnsi="Wingdings" w:hint="default"/>
+      </w:rPr>
+    </w:lvl>
+    <w:lvl w:ilvl="6" w:tplc="04090001" w:tentative="1">
+      <w:start w:val="1"/>
+      <w:numFmt w:val="bullet"/>
+      <w:lvlText w:val=""/>
+      <w:lvlJc w:val="left"/>
+      <w:pPr>
+        <w:ind w:left="5040" w:hanging="360"/>
+      </w:pPr>
+      <w:rPr>
+        <w:rFonts w:ascii="Symbol" w:hAnsi="Symbol" w:hint="default"/>
+      </w:rPr>
+    </w:lvl>
+    <w:lvl w:ilvl="7" w:tplc="04090003" w:tentative="1">
+      <w:start w:val="1"/>
+      <w:numFmt w:val="bullet"/>
+      <w:lvlText w:val="o"/>
+      <w:lvlJc w:val="left"/>
+      <w:pPr>
+        <w:ind w:left="5760" w:hanging="360"/>
+      </w:pPr>
+      <w:rPr>
+        <w:rFonts w:ascii="Courier New" w:hAnsi="Courier New" w:cs="Courier New" w:hint="default"/>
+      </w:rPr>
+    </w:lvl>
+    <w:lvl w:ilvl="8" w:tplc="04090005" w:tentative="1">
+      <w:start w:val="1"/>
+      <w:numFmt w:val="bullet"/>
+      <w:lvlText w:val=""/>
+      <w:lvlJc w:val="left"/>
+      <w:pPr>
+        <w:ind w:left="6480" w:hanging="360"/>
+      </w:pPr>
+      <w:rPr>
+        <w:rFonts w:ascii="Wingdings" w:hAnsi="Wingdings" w:hint="default"/>
+      </w:rPr>
+    </w:lvl>
+  </w:abstractNum>
+  <w:num w:numId="1">
+    <w:abstractNumId w:val="0"/>
+  </w:num>
+</w:numbering>
 </file>
 
 <file path=word/styles.xml><?xml version="1.0" encoding="utf-8"?>

</xml_diff>

<commit_message>
Added sections for C implementation, feasibility, recommendations, and practical application.
</commit_message>
<xml_diff>
--- a/report.docx
+++ b/report.docx
@@ -1,6 +1,6 @@
 
 <file path=word/document.xml><?xml version="1.0" encoding="utf-8"?>
-<w:document xmlns:wpc="http://schemas.microsoft.com/office/word/2010/wordprocessingCanvas" xmlns:mo="http://schemas.microsoft.com/office/mac/office/2008/main" xmlns:mc="http://schemas.openxmlformats.org/markup-compatibility/2006" xmlns:mv="urn:schemas-microsoft-com:mac:vml" xmlns:o="urn:schemas-microsoft-com:office:office" xmlns:r="http://schemas.openxmlformats.org/officeDocument/2006/relationships" xmlns:m="http://schemas.openxmlformats.org/officeDocument/2006/math" xmlns:v="urn:schemas-microsoft-com:vml" xmlns:wp14="http://schemas.microsoft.com/office/word/2010/wordprocessingDrawing" xmlns:wp="http://schemas.openxmlformats.org/drawingml/2006/wordprocessingDrawing" xmlns:w10="urn:schemas-microsoft-com:office:word" xmlns:w="http://schemas.openxmlformats.org/wordprocessingml/2006/main" xmlns:w14="http://schemas.microsoft.com/office/word/2010/wordml" xmlns:w15="http://schemas.microsoft.com/office/word/2012/wordml" xmlns:wpg="http://schemas.microsoft.com/office/word/2010/wordprocessingGroup" xmlns:wpi="http://schemas.microsoft.com/office/word/2010/wordprocessingInk" xmlns:wne="http://schemas.microsoft.com/office/word/2006/wordml" xmlns:wps="http://schemas.microsoft.com/office/word/2010/wordprocessingShape" mc:Ignorable="w14 w15 wp14">
+<w:document xmlns:wpc="http://schemas.microsoft.com/office/word/2010/wordprocessingCanvas" xmlns:mc="http://schemas.openxmlformats.org/markup-compatibility/2006" xmlns:o="urn:schemas-microsoft-com:office:office" xmlns:r="http://schemas.openxmlformats.org/officeDocument/2006/relationships" xmlns:m="http://schemas.openxmlformats.org/officeDocument/2006/math" xmlns:v="urn:schemas-microsoft-com:vml" xmlns:wp14="http://schemas.microsoft.com/office/word/2010/wordprocessingDrawing" xmlns:wp="http://schemas.openxmlformats.org/drawingml/2006/wordprocessingDrawing" xmlns:w10="urn:schemas-microsoft-com:office:word" xmlns:w="http://schemas.openxmlformats.org/wordprocessingml/2006/main" xmlns:w14="http://schemas.microsoft.com/office/word/2010/wordml" xmlns:wpg="http://schemas.microsoft.com/office/word/2010/wordprocessingGroup" xmlns:wpi="http://schemas.microsoft.com/office/word/2010/wordprocessingInk" xmlns:wne="http://schemas.microsoft.com/office/word/2006/wordml" xmlns:wps="http://schemas.microsoft.com/office/word/2010/wordprocessingShape" mc:Ignorable="w14 wp14">
   <w:body>
     <w:p>
       <w:pPr>
@@ -154,8 +154,18 @@
           <w:sz w:val="30"/>
           <w:szCs w:val="30"/>
         </w:rPr>
-        <w:t>Chris Heiser</w:t>
-      </w:r>
+        <w:t xml:space="preserve">Chris </w:t>
+      </w:r>
+      <w:proofErr w:type="spellStart"/>
+      <w:r>
+        <w:rPr>
+          <w:rFonts w:ascii="Geneva"/>
+          <w:sz w:val="30"/>
+          <w:szCs w:val="30"/>
+        </w:rPr>
+        <w:t>Heiser</w:t>
+      </w:r>
+      <w:proofErr w:type="spellEnd"/>
     </w:p>
     <w:p>
       <w:pPr>
@@ -302,7 +312,7 @@
               </wp:anchor>
             </w:drawing>
           </mc:Choice>
-          <mc:Fallback>
+          <mc:Fallback xmlns:w15="http://schemas.microsoft.com/office/word/2012/wordml" xmlns:mv="urn:schemas-microsoft-com:mac:vml" xmlns:mo="http://schemas.microsoft.com/office/mac/office/2008/main">
             <w:pict>
               <v:shapetype w14:anchorId="0F7F32E3" id="_x0000_t202" coordsize="21600,21600" o:spt="202" path="m0,0l0,21600,21600,21600,21600,0xe">
                 <v:stroke joinstyle="miter"/>
@@ -402,7 +412,7 @@
               </wp:anchor>
             </w:drawing>
           </mc:Choice>
-          <mc:Fallback>
+          <mc:Fallback xmlns:w15="http://schemas.microsoft.com/office/word/2012/wordml" xmlns:mv="urn:schemas-microsoft-com:mac:vml" xmlns:mo="http://schemas.microsoft.com/office/mac/office/2008/main">
             <w:pict>
               <v:rect w14:anchorId="5D73806C" id="officeArt_x0020_object" o:spid="_x0000_s1027" style="position:absolute;margin-left:274.5pt;margin-top:198.8pt;width:137.55pt;height:45.7pt;z-index:251666432;visibility:visible;mso-wrap-style:square;mso-wrap-distance-left:12pt;mso-wrap-distance-top:12pt;mso-wrap-distance-right:12pt;mso-wrap-distance-bottom:12pt;mso-position-horizontal:absolute;mso-position-horizontal-relative:margin;mso-position-vertical:absolute;mso-position-vertical-relative:line;v-text-anchor:top" wrapcoords="0 0 0 21604 21602 21604 21602 0 0 0" o:gfxdata="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" filled="f" stroked="f" strokeweight="1pt">
                 <v:stroke miterlimit="4"/>
@@ -451,7 +461,7 @@
                     <pic:cNvPicPr/>
                   </pic:nvPicPr>
                   <pic:blipFill>
-                    <a:blip r:embed="rId7">
+                    <a:blip r:embed="rId8">
                       <a:extLst/>
                     </a:blip>
                     <a:stretch>
@@ -520,7 +530,7 @@
                     <pic:cNvPicPr/>
                   </pic:nvPicPr>
                   <pic:blipFill>
-                    <a:blip r:embed="rId8">
+                    <a:blip r:embed="rId9">
                       <a:extLst/>
                     </a:blip>
                     <a:stretch>
@@ -616,7 +626,7 @@
               </wp:anchor>
             </w:drawing>
           </mc:Choice>
-          <mc:Fallback>
+          <mc:Fallback xmlns:w15="http://schemas.microsoft.com/office/word/2012/wordml" xmlns:mv="urn:schemas-microsoft-com:mac:vml" xmlns:mo="http://schemas.microsoft.com/office/mac/office/2008/main">
             <w:pict>
               <v:rect w14:anchorId="4E62648B" id="_x0000_s1028" style="position:absolute;margin-left:78.9pt;margin-top:154.5pt;width:110.85pt;height:45.75pt;z-index:251665408;visibility:visible;mso-wrap-style:square;mso-wrap-distance-left:12pt;mso-wrap-distance-top:12pt;mso-wrap-distance-right:12pt;mso-wrap-distance-bottom:12pt;mso-position-horizontal:absolute;mso-position-horizontal-relative:margin;mso-position-vertical:absolute;mso-position-vertical-relative:line;v-text-anchor:top" wrapcoords="-10 0 -10 21580 21583 21580 21583 0 -10 0" o:gfxdata="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" filled="f" stroked="f" strokeweight="1pt">
                 <v:stroke miterlimit="4"/>
@@ -708,7 +718,7 @@
               </wp:anchor>
             </w:drawing>
           </mc:Choice>
-          <mc:Fallback>
+          <mc:Fallback xmlns:w15="http://schemas.microsoft.com/office/word/2012/wordml" xmlns:mv="urn:schemas-microsoft-com:mac:vml" xmlns:mo="http://schemas.microsoft.com/office/mac/office/2008/main">
             <w:pict>
               <v:rect w14:anchorId="27585703" id="_x0000_s1029" style="position:absolute;margin-left:102.15pt;margin-top:193.4pt;width:98.25pt;height:41.8pt;z-index:251668480;visibility:visible;mso-wrap-style:square;mso-wrap-distance-left:12pt;mso-wrap-distance-top:12pt;mso-wrap-distance-right:12pt;mso-wrap-distance-bottom:12pt;mso-position-horizontal:absolute;mso-position-horizontal-relative:margin;mso-position-vertical:absolute;mso-position-vertical-relative:line;v-text-anchor:top" o:gfxdata="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" filled="f" stroked="f" strokeweight="1pt">
                 <v:stroke miterlimit="4"/>
@@ -791,7 +801,7 @@
               </wp:anchor>
             </w:drawing>
           </mc:Choice>
-          <mc:Fallback>
+          <mc:Fallback xmlns:w15="http://schemas.microsoft.com/office/word/2012/wordml" xmlns:mv="urn:schemas-microsoft-com:mac:vml" xmlns:mo="http://schemas.microsoft.com/office/mac/office/2008/main">
             <w:pict>
               <v:rect w14:anchorId="699778AA" id="_x0000_s1030" style="position:absolute;margin-left:309.9pt;margin-top:185.2pt;width:110.8pt;height:45.7pt;z-index:251664384;visibility:visible;mso-wrap-style:square;mso-wrap-distance-left:12pt;mso-wrap-distance-top:12pt;mso-wrap-distance-right:12pt;mso-wrap-distance-bottom:12pt;mso-position-horizontal:absolute;mso-position-horizontal-relative:margin;mso-position-vertical:absolute;mso-position-vertical-relative:line;v-text-anchor:top" o:gfxdata="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" filled="f" stroked="f" strokeweight="1pt">
                 <v:stroke miterlimit="4"/>
@@ -840,7 +850,7 @@
                     <pic:cNvPicPr/>
                   </pic:nvPicPr>
                   <pic:blipFill>
-                    <a:blip r:embed="rId9">
+                    <a:blip r:embed="rId10">
                       <a:extLst/>
                     </a:blip>
                     <a:stretch>
@@ -903,7 +913,7 @@
                     <pic:cNvPicPr/>
                   </pic:nvPicPr>
                   <pic:blipFill>
-                    <a:blip r:embed="rId10">
+                    <a:blip r:embed="rId11">
                       <a:extLst/>
                     </a:blip>
                     <a:stretch>
@@ -944,37 +954,14 @@
           <w:rFonts w:ascii="Geneva" w:eastAsia="Geneva" w:hAnsi="Geneva" w:cs="Geneva"/>
         </w:rPr>
         <w:tab/>
-      </w:r>
-      <w:r>
-        <w:rPr>
-          <w:rFonts w:ascii="Geneva" w:eastAsia="Geneva" w:hAnsi="Geneva" w:cs="Geneva"/>
-        </w:rPr>
-        <w:t>Technology is largely shifting towards different types of wireless communications. These systems are useful and convenient when applied to meaningful everyday tasks. For example, companies are attempting to transition customers with Near-Field Communicatio</w:t>
-      </w:r>
-      <w:r>
-        <w:rPr>
-          <w:rFonts w:ascii="Geneva" w:eastAsia="Geneva" w:hAnsi="Geneva" w:cs="Geneva"/>
-        </w:rPr>
-        <w:t xml:space="preserve">n (NFC) enabled cell phones into paying for everyday purchases with their device. NFC is a specialized subset of the RFID technology that is of particular interest for this project. The NFC technology is a powerful, yet simple way to run an employee badge </w:t>
-      </w:r>
-      <w:r>
-        <w:rPr>
-          <w:rFonts w:ascii="Geneva" w:eastAsia="Geneva" w:hAnsi="Geneva" w:cs="Geneva"/>
-        </w:rPr>
-        <w:t xml:space="preserve">system. The simplicity, speed, and security it provides are what make it the perfect candidate for our project. An employee badge can be </w:t>
+        <w:t xml:space="preserve">Technology is largely shifting towards different types of wireless communications. These systems are useful and convenient when applied to meaningful everyday tasks. For example, companies are attempting to transition customers with Near-Field Communication (NFC) enabled cell phones into paying for everyday purchases with their device. NFC is a specialized subset of the RFID technology that is of particular interest for this project. The NFC technology is a powerful, yet simple way to run an employee badge system. The simplicity, speed, and security it provides are what make it the perfect candidate for our project. An employee badge can be programmed to broadcast employee credentials to the reader. Employees would be able to use their badge with a time clock, security doors, sanitizer stations, or any other activity of </w:t>
       </w:r>
       <w:r>
         <w:rPr>
           <w:rFonts w:ascii="Geneva" w:eastAsia="Geneva" w:hAnsi="Geneva" w:cs="Geneva"/>
         </w:rPr>
         <w:lastRenderedPageBreak/>
-        <w:t>programmed to broadcast employee credentials to the reader. Employees would be able to use their badge with a time cloc</w:t>
-      </w:r>
-      <w:r>
-        <w:rPr>
-          <w:rFonts w:ascii="Geneva" w:eastAsia="Geneva" w:hAnsi="Geneva" w:cs="Geneva"/>
-        </w:rPr>
-        <w:t xml:space="preserve">k, security doors, sanitizer stations, or any other activity of interest. The cost of cards is very minimal, and the readers are reasonably priced enough to be installed in bulk around the hospital. </w:t>
+        <w:t xml:space="preserve">interest. The cost of cards is very minimal, and the readers are reasonably priced enough to be installed in bulk around the hospital. </w:t>
       </w:r>
     </w:p>
     <w:p>
@@ -995,19 +982,21 @@
         <w:rPr>
           <w:rFonts w:ascii="Geneva"/>
         </w:rPr>
-        <w:t>Radio Frequency Identification (RFID) is how devices ar</w:t>
-      </w:r>
+        <w:t xml:space="preserve">Radio Frequency Identification (RFID) is how devices are able to uniquely identify themselves using radio waves within a specified range. RFID is split into three categories: Low Frequency (LF), High Frequency (HF), and Ultra High Frequency (UHF). Each piece of RFID communicates on its own frequency band and has a specific purpose. The process is divided into two components: a reader and a tag. A reader can </w:t>
+      </w:r>
+      <w:proofErr w:type="spellStart"/>
       <w:r>
         <w:rPr>
           <w:rFonts w:ascii="Geneva"/>
         </w:rPr>
-        <w:t>e able to uniquely identify themselves using radio waves within a specified range. RFID is split into three categories: Low Frequency (LF), High Frequency (HF), and Ultra High Frequency (UHF). Each piece of RFID communicates on its own frequency band and h</w:t>
-      </w:r>
+        <w:t>poll</w:t>
+      </w:r>
+      <w:proofErr w:type="spellEnd"/>
       <w:r>
         <w:rPr>
           <w:rFonts w:ascii="Geneva"/>
         </w:rPr>
-        <w:t>as a specific purpose. The process is divided into two components: a reader and a tag. A reader can poll up to 100 meters, depending on the power source. An active reader has a large read range, while a passive reader</w:t>
+        <w:t xml:space="preserve"> up to 100 meters, depending on the power source. An active reader has a large read range, while a passive reader</w:t>
       </w:r>
       <w:r>
         <w:rPr>
@@ -1019,7 +1008,19 @@
         <w:rPr>
           <w:rFonts w:ascii="Geneva"/>
         </w:rPr>
-        <w:t xml:space="preserve">s range is dramatically shorter. Passive readers do not rely on their own power, and much conserve energy by broadcasting a shorter range. </w:t>
+        <w:t xml:space="preserve">s range is dramatically shorter. Passive readers do not rely on their own power, and </w:t>
+      </w:r>
+      <w:r>
+        <w:rPr>
+          <w:rFonts w:ascii="Geneva"/>
+        </w:rPr>
+        <w:t>many</w:t>
+      </w:r>
+      <w:r>
+        <w:rPr>
+          <w:rFonts w:ascii="Geneva"/>
+        </w:rPr>
+        <w:t xml:space="preserve"> conserve energy by broadcasting a shorter range. </w:t>
       </w:r>
     </w:p>
     <w:p>
@@ -1035,13 +1036,7 @@
           <w:rFonts w:ascii="Geneva" w:eastAsia="Geneva" w:hAnsi="Geneva" w:cs="Geneva"/>
         </w:rPr>
         <w:tab/>
-        <w:t>NFC is largely valued for its convenience of use as well, as noted in the payment system example above. It is categ</w:t>
-      </w:r>
-      <w:r>
-        <w:rPr>
-          <w:rFonts w:ascii="Geneva" w:eastAsia="Geneva" w:hAnsi="Geneva" w:cs="Geneva"/>
-        </w:rPr>
-        <w:t xml:space="preserve">orized as HF RFID that operates on the 13.56 MHz frequency band. As a subset or RFID, there is a further limitation on NFC that makes it practical for employee functions at the hospital. NFC readers have a stricter read range of </w:t>
+        <w:t xml:space="preserve">NFC is largely valued for its convenience of use as well, as noted in the payment system example above. It is categorized as HF RFID that operates on the 13.56 MHz frequency band. As a subset or RFID, there is a further limitation on NFC that makes it practical for employee functions at the hospital. NFC readers have a stricter read range of </w:t>
       </w:r>
       <w:r>
         <w:rPr>
@@ -1053,35 +1048,38 @@
         <w:rPr>
           <w:rFonts w:ascii="Geneva" w:eastAsia="Geneva" w:hAnsi="Geneva" w:cs="Geneva"/>
         </w:rPr>
-        <w:t xml:space="preserve"> 6 centimeters, which </w:t>
-      </w:r>
-      <w:r>
-        <w:rPr>
-          <w:rFonts w:ascii="Geneva" w:eastAsia="Geneva" w:hAnsi="Geneva" w:cs="Geneva"/>
-        </w:rPr>
-        <w:t xml:space="preserve">gives it a stronger security because the reader and tag must nearly be physically touching. In a real world situation, there should also be no reason that two tags would be in range of one reader at a time. </w:t>
-      </w:r>
-    </w:p>
-    <w:p>
-      <w:pPr>
-        <w:pStyle w:val="Body"/>
-        <w:spacing w:line="360" w:lineRule="auto"/>
-        <w:rPr>
-          <w:rFonts w:ascii="Geneva" w:eastAsia="Geneva" w:hAnsi="Geneva" w:cs="Geneva"/>
-        </w:rPr>
-      </w:pPr>
-      <w:r>
-        <w:rPr>
-          <w:rFonts w:ascii="Geneva" w:eastAsia="Geneva" w:hAnsi="Geneva" w:cs="Geneva"/>
-        </w:rPr>
+        <w:t xml:space="preserve"> 6 centimeters, which gives it a stronger security because the reader and tag must nearly be physically touching. In a real world situation, there should also be no reason that two tags would be in range of one reader at a time. </w:t>
+      </w:r>
+    </w:p>
+    <w:p>
+      <w:pPr>
+        <w:pStyle w:val="Body"/>
+        <w:spacing w:line="360" w:lineRule="auto"/>
+        <w:rPr>
+          <w:rFonts w:ascii="Geneva" w:eastAsia="Geneva" w:hAnsi="Geneva" w:cs="Geneva"/>
+        </w:rPr>
+      </w:pPr>
+      <w:r>
+        <w:rPr>
+          <w:rFonts w:ascii="Geneva" w:eastAsia="Geneva" w:hAnsi="Geneva" w:cs="Geneva"/>
+        </w:rPr>
+        <w:lastRenderedPageBreak/>
         <w:tab/>
-        <w:t>NFC readers are slightly more complex, and need</w:t>
-      </w:r>
-      <w:r>
-        <w:rPr>
-          <w:rFonts w:ascii="Geneva" w:eastAsia="Geneva" w:hAnsi="Geneva" w:cs="Geneva"/>
-        </w:rPr>
-        <w:t xml:space="preserve"> some setup to work properly. Our project is using a Raspberry Pi to control an RC522 RFID reader. The Raspberry Pi is running the latest version of the Rasbian software. (</w:t>
+        <w:t xml:space="preserve">NFC readers are slightly more complex, and need some setup to work properly. Our project is using a Raspberry Pi to control an RC522 RFID reader. The Raspberry Pi is running the latest version of the </w:t>
+      </w:r>
+      <w:proofErr w:type="spellStart"/>
+      <w:r>
+        <w:rPr>
+          <w:rFonts w:ascii="Geneva" w:eastAsia="Geneva" w:hAnsi="Geneva" w:cs="Geneva"/>
+        </w:rPr>
+        <w:t>Rasbian</w:t>
+      </w:r>
+      <w:proofErr w:type="spellEnd"/>
+      <w:r>
+        <w:rPr>
+          <w:rFonts w:ascii="Geneva" w:eastAsia="Geneva" w:hAnsi="Geneva" w:cs="Geneva"/>
+        </w:rPr>
+        <w:t xml:space="preserve"> software. (</w:t>
       </w:r>
       <w:r>
         <w:rPr>
@@ -1093,19 +1091,12 @@
         <w:rPr>
           <w:rFonts w:ascii="Geneva" w:eastAsia="Geneva" w:hAnsi="Geneva" w:cs="Geneva"/>
         </w:rPr>
-        <w:t xml:space="preserve"> line or GUI version) The RC522 has a specific connection configuration, whic</w:t>
-      </w:r>
-      <w:r>
-        <w:rPr>
-          <w:rFonts w:ascii="Geneva" w:eastAsia="Geneva" w:hAnsi="Geneva" w:cs="Geneva"/>
-        </w:rPr>
-        <w:t xml:space="preserve">h uses female-to-female jumper wire to connect the pins from the Raspberry Pi to the RC522. The NFC tags that we </w:t>
-      </w:r>
-      <w:r>
-        <w:rPr>
-          <w:rFonts w:ascii="Geneva" w:eastAsia="Geneva" w:hAnsi="Geneva" w:cs="Geneva"/>
-        </w:rPr>
-        <w:lastRenderedPageBreak/>
+        <w:t xml:space="preserve"> line or GUI version) The RC522 has a specific connection configuration, which uses female-to-female jumper wire to connect the pins from the Raspberry Pi to the RC522. The NFC tags that we </w:t>
+      </w:r>
+      <w:r>
+        <w:rPr>
+          <w:rFonts w:ascii="Geneva" w:eastAsia="Geneva" w:hAnsi="Geneva" w:cs="Geneva"/>
+        </w:rPr>
         <w:t>chose to develop with have a 46-</w:t>
       </w:r>
       <w:r>
@@ -1124,13 +1115,7 @@
         <w:rPr>
           <w:rFonts w:ascii="Geneva" w:eastAsia="Geneva" w:hAnsi="Geneva" w:cs="Geneva"/>
         </w:rPr>
-        <w:t xml:space="preserve"> onto the cards that would communicate with the hospital </w:t>
-      </w:r>
-      <w:r>
-        <w:rPr>
-          <w:rFonts w:ascii="Geneva" w:eastAsia="Geneva" w:hAnsi="Geneva" w:cs="Geneva"/>
-        </w:rPr>
-        <w:t>database.</w:t>
+        <w:t xml:space="preserve"> onto the cards that would communicate with the hospital database.</w:t>
       </w:r>
       <w:r>
         <w:rPr>
@@ -1159,7 +1144,7 @@
                     <pic:cNvPicPr/>
                   </pic:nvPicPr>
                   <pic:blipFill>
-                    <a:blip r:embed="rId11">
+                    <a:blip r:embed="rId12">
                       <a:extLst/>
                     </a:blip>
                     <a:stretch>
@@ -1271,7 +1256,7 @@
               </wp:anchor>
             </w:drawing>
           </mc:Choice>
-          <mc:Fallback>
+          <mc:Fallback xmlns:w15="http://schemas.microsoft.com/office/word/2012/wordml" xmlns:mv="urn:schemas-microsoft-com:mac:vml" xmlns:mo="http://schemas.microsoft.com/office/mac/office/2008/main">
             <w:pict>
               <v:rect id="_x0000_s1030" style="visibility:visible;position:absolute;margin-left:301.9pt;margin-top:169.3pt;width:165.6pt;height:92.7pt;z-index:251660288;mso-position-horizontal:absolute;mso-position-horizontal-relative:margin;mso-position-vertical:absolute;mso-position-vertical-relative:line;mso-wrap-distance-left:12.0pt;mso-wrap-distance-top:12.0pt;mso-wrap-distance-right:12.0pt;mso-wrap-distance-bottom:12.0pt;">
                 <v:fill on="f"/>
@@ -1341,13 +1326,7 @@
           <w:rFonts w:ascii="Geneva" w:eastAsia="Geneva" w:hAnsi="Geneva" w:cs="Geneva"/>
         </w:rPr>
         <w:tab/>
-        <w:t>The FMC badge system currently uses plastic badges that have a magnetic stripe that is programm</w:t>
-      </w:r>
-      <w:r>
-        <w:rPr>
-          <w:rFonts w:ascii="Geneva" w:eastAsia="Geneva" w:hAnsi="Geneva" w:cs="Geneva"/>
-        </w:rPr>
-        <w:t xml:space="preserve">ed with employee identification information. When swiped through door readers and time clocks, it relays the information about the </w:t>
+        <w:t xml:space="preserve">The FMC badge system currently uses plastic badges that have a magnetic stripe that is programmed with employee identification information. When swiped through door readers and time clocks, it relays the information about the </w:t>
       </w:r>
       <w:r>
         <w:rPr>
@@ -1359,13 +1338,7 @@
         <w:rPr>
           <w:rFonts w:ascii="Geneva" w:eastAsia="Geneva" w:hAnsi="Geneva" w:cs="Geneva"/>
         </w:rPr>
-        <w:t xml:space="preserve"> is handled by the system. There is not currently any advanced badge technology in the hospital and any changes</w:t>
-      </w:r>
-      <w:r>
-        <w:rPr>
-          <w:rFonts w:ascii="Geneva" w:eastAsia="Geneva" w:hAnsi="Geneva" w:cs="Geneva"/>
-        </w:rPr>
-        <w:t xml:space="preserve"> would need new equipment. As mentioned before, the equipment is fairly inexpensive and a process could be refined to make the equipment set up simple. </w:t>
+        <w:t xml:space="preserve"> is handled by the system. There is not currently any advanced badge technology in the hospital and any changes would need new equipment. As mentioned before, the equipment is fairly inexpensive and a process could be refined to make the equipment set up simple. </w:t>
       </w:r>
     </w:p>
     <w:p>
@@ -1380,24 +1353,18 @@
         <w:rPr>
           <w:rFonts w:ascii="Geneva"/>
         </w:rPr>
-        <w:t>We first needed to get all the connections and software set up before proceeding with testing a NFC tag</w:t>
+        <w:t>We first needed to get all the connections and software set up before proceeding with testing a NFC tag. Use the jumper cables to wire the RC5</w:t>
       </w:r>
       <w:r>
         <w:rPr>
           <w:rFonts w:ascii="Geneva"/>
         </w:rPr>
-        <w:t>. Use the jumper cables to wire the RC5</w:t>
+        <w:t>22 to the Raspberry Pi. Install</w:t>
       </w:r>
       <w:r>
         <w:rPr>
           <w:rFonts w:ascii="Geneva"/>
         </w:rPr>
-        <w:t>22 to the Raspberry Pi. Install</w:t>
-      </w:r>
-      <w:r>
-        <w:rPr>
-          <w:rFonts w:ascii="Geneva"/>
-        </w:rPr>
         <w:t xml:space="preserve"> MySQL onto the Pi. There are many guides that will explain how to use the command line to install and set up a local or remote MySQL database. Here is one example:</w:t>
       </w:r>
     </w:p>
@@ -1409,7 +1376,7 @@
           <w:rFonts w:ascii="Geneva" w:eastAsia="Geneva" w:hAnsi="Geneva" w:cs="Geneva"/>
         </w:rPr>
       </w:pPr>
-      <w:hyperlink r:id="rId12" w:history="1">
+      <w:hyperlink r:id="rId13" w:history="1">
         <w:r>
           <w:rPr>
             <w:rStyle w:val="Hyperlink0"/>
@@ -1432,34 +1399,22 @@
           <w:rFonts w:ascii="Geneva"/>
         </w:rPr>
         <w:lastRenderedPageBreak/>
-        <w:t>Our project accomplished reading NFC tags in two different ways. It can read tags using a Python script, and also using a C script. Firs</w:t>
-      </w:r>
+        <w:t xml:space="preserve">Our project accomplished reading NFC tags in two different ways. It can read tags using a Python script, and also using a C script. First, there is a SQL file that will create the necessary tables in the MySQL database. Next, executing the attendance.py script will open the RC522 for reading tags. The script will take the tag ID and a timestamp, and insert it into the MySQL database. </w:t>
+      </w:r>
+    </w:p>
+    <w:p>
+      <w:pPr>
+        <w:pStyle w:val="Body"/>
+        <w:spacing w:line="360" w:lineRule="auto"/>
+        <w:rPr>
+          <w:rFonts w:ascii="Geneva" w:eastAsia="Geneva" w:hAnsi="Geneva" w:cs="Geneva"/>
+        </w:rPr>
+      </w:pPr>
       <w:r>
         <w:rPr>
           <w:rFonts w:ascii="Geneva"/>
         </w:rPr>
-        <w:t xml:space="preserve">t, there is a SQL file that will create the necessary tables in the MySQL database. Next, executing the attendance.py script will open the RC522 for reading tags. The script will take the tag ID and a timestamp, and insert it into the MySQL database. </w:t>
-      </w:r>
-    </w:p>
-    <w:p>
-      <w:pPr>
-        <w:pStyle w:val="Body"/>
-        <w:spacing w:line="360" w:lineRule="auto"/>
-        <w:rPr>
-          <w:rFonts w:ascii="Geneva" w:eastAsia="Geneva" w:hAnsi="Geneva" w:cs="Geneva"/>
-        </w:rPr>
-      </w:pPr>
-      <w:r>
-        <w:rPr>
-          <w:rFonts w:ascii="Geneva"/>
-        </w:rPr>
-        <w:t>This</w:t>
-      </w:r>
-      <w:r>
-        <w:rPr>
-          <w:rFonts w:ascii="Geneva"/>
-        </w:rPr>
-        <w:t xml:space="preserve"> was only accomplished on a local database. We attempted to use a remote database through the NAU TUND server, but because of the CAS system used by NAU we were unable to successfully open a connection to the database. </w:t>
+        <w:t xml:space="preserve">This was only accomplished on a local database. We attempted to use a remote database through the NAU TUND server, but because of the CAS system used by NAU we were unable to successfully open a connection to the database. </w:t>
       </w:r>
     </w:p>
     <w:p>
@@ -1528,6 +1483,8 @@
         </w:rPr>
         <w:t xml:space="preserve"> </w:t>
       </w:r>
+      <w:proofErr w:type="spellStart"/>
+      <w:proofErr w:type="gramStart"/>
       <w:r>
         <w:rPr>
           <w:rFonts w:ascii="Geneva" w:hAnsi="Geneva" w:cs="Apple Chancery"/>
@@ -1535,7 +1492,18 @@
           <w:sz w:val="24"/>
           <w:szCs w:val="24"/>
         </w:rPr>
-        <w:t xml:space="preserve">sudo python attendance.py </w:t>
+        <w:t>sudo</w:t>
+      </w:r>
+      <w:proofErr w:type="spellEnd"/>
+      <w:proofErr w:type="gramEnd"/>
+      <w:r>
+        <w:rPr>
+          <w:rFonts w:ascii="Geneva" w:hAnsi="Geneva" w:cs="Apple Chancery"/>
+          <w:color w:val="528F2A" w:themeColor="accent2" w:themeShade="BF"/>
+          <w:sz w:val="24"/>
+          <w:szCs w:val="24"/>
+        </w:rPr>
+        <w:t xml:space="preserve"> python attendance.py </w:t>
       </w:r>
     </w:p>
     <w:p>
@@ -1643,17 +1611,7 @@
           <w:sz w:val="24"/>
           <w:szCs w:val="24"/>
         </w:rPr>
-        <w:t>Mysql_conn_test.p</w:t>
-      </w:r>
-      <w:r>
-        <w:rPr>
-          <w:rFonts w:ascii="Geneva" w:eastAsia="Geneva" w:hAnsi="Geneva" w:cs="Apple Chancery"/>
-          <w:b/>
-          <w:color w:val="404040" w:themeColor="text2"/>
-          <w:sz w:val="24"/>
-          <w:szCs w:val="24"/>
-        </w:rPr>
-        <w:t>y</w:t>
+        <w:t>Mysql_conn_test.py</w:t>
       </w:r>
     </w:p>
     <w:p>
@@ -1681,7 +1639,29 @@
           <w:sz w:val="24"/>
           <w:szCs w:val="24"/>
         </w:rPr>
-        <w:t xml:space="preserve">Insert the connection settings for the database that will be used into this script, and test if the connection to the database is successful. </w:t>
+        <w:t xml:space="preserve">Insert the connection settings for the database that will be used into this </w:t>
+      </w:r>
+      <w:proofErr w:type="gramStart"/>
+      <w:r>
+        <w:rPr>
+          <w:rFonts w:ascii="Geneva" w:eastAsia="Geneva" w:hAnsi="Geneva" w:cs="Apple Chancery"/>
+          <w:b/>
+          <w:color w:val="404040" w:themeColor="text2"/>
+          <w:sz w:val="24"/>
+          <w:szCs w:val="24"/>
+        </w:rPr>
+        <w:t>script,</w:t>
+      </w:r>
+      <w:proofErr w:type="gramEnd"/>
+      <w:r>
+        <w:rPr>
+          <w:rFonts w:ascii="Geneva" w:eastAsia="Geneva" w:hAnsi="Geneva" w:cs="Apple Chancery"/>
+          <w:b/>
+          <w:color w:val="404040" w:themeColor="text2"/>
+          <w:sz w:val="24"/>
+          <w:szCs w:val="24"/>
+        </w:rPr>
+        <w:t xml:space="preserve"> and test if the connection to the database is successful. </w:t>
       </w:r>
     </w:p>
     <w:p>
@@ -1701,6 +1681,7 @@
           <w:szCs w:val="24"/>
         </w:rPr>
       </w:pPr>
+      <w:proofErr w:type="spellStart"/>
       <w:r>
         <w:rPr>
           <w:rFonts w:ascii="Geneva" w:eastAsia="Geneva" w:hAnsi="Geneva" w:cs="Apple Chancery"/>
@@ -1711,6 +1692,7 @@
         </w:rPr>
         <w:t>Mysql.sql</w:t>
       </w:r>
+      <w:proofErr w:type="spellEnd"/>
     </w:p>
     <w:p>
       <w:pPr>
@@ -1729,6 +1711,7 @@
           <w:szCs w:val="24"/>
         </w:rPr>
       </w:pPr>
+      <w:proofErr w:type="spellStart"/>
       <w:r>
         <w:rPr>
           <w:rFonts w:ascii="Geneva" w:eastAsia="Geneva" w:hAnsi="Geneva" w:cs="Apple Chancery"/>
@@ -1737,7 +1720,18 @@
           <w:sz w:val="24"/>
           <w:szCs w:val="24"/>
         </w:rPr>
-        <w:t xml:space="preserve">Sql script is used to create the necessary tables in the MySQL database to correspond to the NFC reader output data. </w:t>
+        <w:t>Sql</w:t>
+      </w:r>
+      <w:proofErr w:type="spellEnd"/>
+      <w:r>
+        <w:rPr>
+          <w:rFonts w:ascii="Geneva" w:eastAsia="Geneva" w:hAnsi="Geneva" w:cs="Apple Chancery"/>
+          <w:b/>
+          <w:color w:val="404040" w:themeColor="text2"/>
+          <w:sz w:val="24"/>
+          <w:szCs w:val="24"/>
+        </w:rPr>
+        <w:t xml:space="preserve"> script is used to create the necessary tables in the MySQL database to correspond to the NFC reader output data. </w:t>
       </w:r>
     </w:p>
     <w:p>
@@ -1793,18 +1787,7 @@
           <w:sz w:val="24"/>
           <w:szCs w:val="24"/>
         </w:rPr>
-        <w:t xml:space="preserve">Main script that ties all the other scripts together. Initializes the GPIO port and keeps an open connection that listens for a read on </w:t>
-      </w:r>
-      <w:r>
-        <w:rPr>
-          <w:rFonts w:ascii="Geneva" w:eastAsia="Geneva" w:hAnsi="Geneva" w:cs="Apple Chancery"/>
-          <w:b/>
-          <w:color w:val="404040" w:themeColor="text2"/>
-          <w:sz w:val="24"/>
-          <w:szCs w:val="24"/>
-        </w:rPr>
-        <w:lastRenderedPageBreak/>
-        <w:t>the NFC reader. Script continues to run until there</w:t>
+        <w:t>Main script that ties all the other scripts together. Initializes the GPIO port and keeps an open connection that listens for a read on the NFC reader. Script continues to run until there</w:t>
       </w:r>
       <w:r>
         <w:rPr>
@@ -1976,6 +1959,7 @@
           <w:sz w:val="24"/>
           <w:szCs w:val="24"/>
         </w:rPr>
+        <w:lastRenderedPageBreak/>
         <w:t xml:space="preserve">Initializes the connection to the MySQL database, and allows for data to be inserted on the corresponding table. </w:t>
       </w:r>
     </w:p>
@@ -2048,6 +2032,9 @@
     <w:p>
       <w:pPr>
         <w:pStyle w:val="Body"/>
+        <w:pBdr>
+          <w:bottom w:val="nil"/>
+        </w:pBdr>
         <w:spacing w:line="360" w:lineRule="auto"/>
         <w:rPr>
           <w:rFonts w:ascii="Geneva" w:eastAsia="Geneva" w:hAnsi="Geneva" w:cs="Apple Chancery"/>
@@ -2059,46 +2046,1021 @@
     <w:p>
       <w:pPr>
         <w:pStyle w:val="Body"/>
+        <w:pBdr>
+          <w:bottom w:val="nil"/>
+        </w:pBdr>
+        <w:spacing w:line="360" w:lineRule="auto"/>
+        <w:rPr>
+          <w:rFonts w:ascii="Geneva" w:eastAsia="Geneva" w:hAnsi="Geneva" w:cs="Geneva"/>
+          <w:b/>
+          <w:sz w:val="32"/>
+          <w:szCs w:val="32"/>
+        </w:rPr>
+      </w:pPr>
+      <w:r>
+        <w:rPr>
+          <w:rFonts w:ascii="Geneva" w:eastAsia="Geneva" w:hAnsi="Geneva" w:cs="Geneva"/>
+          <w:b/>
+          <w:sz w:val="32"/>
+          <w:szCs w:val="32"/>
+        </w:rPr>
+        <w:t>C</w:t>
+      </w:r>
+    </w:p>
+    <w:p>
+      <w:pPr>
+        <w:pStyle w:val="Body"/>
+        <w:spacing w:line="360" w:lineRule="auto"/>
+        <w:rPr>
+          <w:rFonts w:ascii="Geneva" w:eastAsia="Geneva" w:hAnsi="Geneva" w:cs="Geneva"/>
+          <w:sz w:val="24"/>
+        </w:rPr>
+      </w:pPr>
+      <w:r>
+        <w:rPr>
+          <w:rFonts w:ascii="Geneva" w:eastAsia="Geneva" w:hAnsi="Geneva" w:cs="Geneva"/>
+          <w:sz w:val="24"/>
+        </w:rPr>
+        <w:t xml:space="preserve">Use </w:t>
+      </w:r>
+      <w:r>
+        <w:rPr>
+          <w:rFonts w:ascii="Geneva" w:eastAsia="Geneva" w:hAnsi="Geneva" w:cs="Geneva"/>
+          <w:sz w:val="24"/>
+        </w:rPr>
+        <w:t>the following</w:t>
+      </w:r>
+      <w:r>
+        <w:rPr>
+          <w:rFonts w:ascii="Geneva" w:eastAsia="Geneva" w:hAnsi="Geneva" w:cs="Geneva"/>
+          <w:sz w:val="24"/>
+        </w:rPr>
+        <w:t xml:space="preserve"> </w:t>
+      </w:r>
+      <w:r>
+        <w:rPr>
+          <w:rFonts w:ascii="Geneva" w:eastAsia="Geneva" w:hAnsi="Geneva" w:cs="Geneva"/>
+          <w:sz w:val="24"/>
+        </w:rPr>
+        <w:t>series of commands</w:t>
+      </w:r>
+      <w:r>
+        <w:rPr>
+          <w:rFonts w:ascii="Geneva" w:eastAsia="Geneva" w:hAnsi="Geneva" w:cs="Geneva"/>
+          <w:sz w:val="24"/>
+        </w:rPr>
+        <w:t xml:space="preserve"> in the command line to start the program:</w:t>
+      </w:r>
+    </w:p>
+    <w:p>
+      <w:pPr>
+        <w:pStyle w:val="Body"/>
+        <w:shd w:val="clear" w:color="auto" w:fill="FFFFFF" w:themeFill="background1"/>
+        <w:spacing w:line="360" w:lineRule="auto"/>
+        <w:rPr>
+          <w:rFonts w:ascii="Geneva" w:hAnsi="Geneva" w:cs="Apple Chancery"/>
+          <w:color w:val="528F2A" w:themeColor="accent2" w:themeShade="BF"/>
+          <w:sz w:val="24"/>
+          <w:szCs w:val="24"/>
+        </w:rPr>
+      </w:pPr>
+      <w:proofErr w:type="spellStart"/>
+      <w:proofErr w:type="gramStart"/>
+      <w:r>
+        <w:rPr>
+          <w:rFonts w:ascii="Geneva" w:hAnsi="Geneva" w:cs="Apple Chancery"/>
+          <w:color w:val="528F2A" w:themeColor="accent2" w:themeShade="BF"/>
+          <w:sz w:val="24"/>
+          <w:szCs w:val="24"/>
+        </w:rPr>
+        <w:t>sudo</w:t>
+      </w:r>
+      <w:proofErr w:type="spellEnd"/>
+      <w:proofErr w:type="gramEnd"/>
+      <w:r>
+        <w:rPr>
+          <w:rFonts w:ascii="Geneva" w:hAnsi="Geneva" w:cs="Apple Chancery"/>
+          <w:color w:val="528F2A" w:themeColor="accent2" w:themeShade="BF"/>
+          <w:sz w:val="24"/>
+          <w:szCs w:val="24"/>
+        </w:rPr>
+        <w:t xml:space="preserve"> python attendance.py</w:t>
+      </w:r>
+    </w:p>
+    <w:p>
+      <w:pPr>
+        <w:pStyle w:val="Body"/>
+        <w:shd w:val="clear" w:color="auto" w:fill="FFFFFF" w:themeFill="background1"/>
+        <w:spacing w:line="360" w:lineRule="auto"/>
+        <w:rPr>
+          <w:rFonts w:ascii="Geneva" w:hAnsi="Geneva" w:cs="Apple Chancery"/>
+          <w:color w:val="528F2A" w:themeColor="accent2" w:themeShade="BF"/>
+          <w:sz w:val="24"/>
+          <w:szCs w:val="24"/>
+        </w:rPr>
+      </w:pPr>
+      <w:proofErr w:type="spellStart"/>
+      <w:proofErr w:type="gramStart"/>
+      <w:r>
+        <w:rPr>
+          <w:rFonts w:ascii="Geneva" w:hAnsi="Geneva" w:cs="Apple Chancery"/>
+          <w:color w:val="528F2A" w:themeColor="accent2" w:themeShade="BF"/>
+          <w:sz w:val="24"/>
+          <w:szCs w:val="24"/>
+        </w:rPr>
+        <w:t>gcc</w:t>
+      </w:r>
+      <w:proofErr w:type="spellEnd"/>
+      <w:proofErr w:type="gramEnd"/>
+      <w:r>
+        <w:rPr>
+          <w:rFonts w:ascii="Geneva" w:hAnsi="Geneva" w:cs="Apple Chancery"/>
+          <w:color w:val="528F2A" w:themeColor="accent2" w:themeShade="BF"/>
+          <w:sz w:val="24"/>
+          <w:szCs w:val="24"/>
+        </w:rPr>
+        <w:t xml:space="preserve"> </w:t>
+      </w:r>
+      <w:proofErr w:type="spellStart"/>
+      <w:r>
+        <w:rPr>
+          <w:rFonts w:ascii="Geneva" w:hAnsi="Geneva" w:cs="Apple Chancery"/>
+          <w:color w:val="528F2A" w:themeColor="accent2" w:themeShade="BF"/>
+          <w:sz w:val="24"/>
+          <w:szCs w:val="24"/>
+        </w:rPr>
+        <w:t>config.c</w:t>
+      </w:r>
+      <w:proofErr w:type="spellEnd"/>
+      <w:r>
+        <w:rPr>
+          <w:rFonts w:ascii="Geneva" w:hAnsi="Geneva" w:cs="Apple Chancery"/>
+          <w:color w:val="528F2A" w:themeColor="accent2" w:themeShade="BF"/>
+          <w:sz w:val="24"/>
+          <w:szCs w:val="24"/>
+        </w:rPr>
+        <w:t xml:space="preserve"> </w:t>
+      </w:r>
+      <w:proofErr w:type="spellStart"/>
+      <w:r>
+        <w:rPr>
+          <w:rFonts w:ascii="Geneva" w:hAnsi="Geneva" w:cs="Apple Chancery"/>
+          <w:color w:val="528F2A" w:themeColor="accent2" w:themeShade="BF"/>
+          <w:sz w:val="24"/>
+          <w:szCs w:val="24"/>
+        </w:rPr>
+        <w:t>rfid.c</w:t>
+      </w:r>
+      <w:proofErr w:type="spellEnd"/>
+      <w:r>
+        <w:rPr>
+          <w:rFonts w:ascii="Geneva" w:hAnsi="Geneva" w:cs="Apple Chancery"/>
+          <w:color w:val="528F2A" w:themeColor="accent2" w:themeShade="BF"/>
+          <w:sz w:val="24"/>
+          <w:szCs w:val="24"/>
+        </w:rPr>
+        <w:t xml:space="preserve"> rc522.c </w:t>
+      </w:r>
+      <w:proofErr w:type="spellStart"/>
+      <w:r>
+        <w:rPr>
+          <w:rFonts w:ascii="Geneva" w:hAnsi="Geneva" w:cs="Apple Chancery"/>
+          <w:color w:val="528F2A" w:themeColor="accent2" w:themeShade="BF"/>
+          <w:sz w:val="24"/>
+          <w:szCs w:val="24"/>
+        </w:rPr>
+        <w:t>main.c</w:t>
+      </w:r>
+      <w:proofErr w:type="spellEnd"/>
+      <w:r>
+        <w:rPr>
+          <w:rFonts w:ascii="Geneva" w:hAnsi="Geneva" w:cs="Apple Chancery"/>
+          <w:color w:val="528F2A" w:themeColor="accent2" w:themeShade="BF"/>
+          <w:sz w:val="24"/>
+          <w:szCs w:val="24"/>
+        </w:rPr>
+        <w:t xml:space="preserve"> –o attendance –lbcm2835</w:t>
+      </w:r>
+    </w:p>
+    <w:p>
+      <w:pPr>
+        <w:pStyle w:val="Body"/>
+        <w:shd w:val="clear" w:color="auto" w:fill="FFFFFF" w:themeFill="background1"/>
+        <w:spacing w:line="360" w:lineRule="auto"/>
+        <w:rPr>
+          <w:rFonts w:ascii="Geneva" w:hAnsi="Geneva" w:cs="Apple Chancery"/>
+          <w:color w:val="528F2A" w:themeColor="accent2" w:themeShade="BF"/>
+          <w:sz w:val="24"/>
+          <w:szCs w:val="24"/>
+        </w:rPr>
+      </w:pPr>
+      <w:proofErr w:type="spellStart"/>
+      <w:proofErr w:type="gramStart"/>
+      <w:r>
+        <w:rPr>
+          <w:rFonts w:ascii="Geneva" w:hAnsi="Geneva" w:cs="Apple Chancery"/>
+          <w:color w:val="528F2A" w:themeColor="accent2" w:themeShade="BF"/>
+          <w:sz w:val="24"/>
+          <w:szCs w:val="24"/>
+        </w:rPr>
+        <w:t>sudo</w:t>
+      </w:r>
+      <w:proofErr w:type="spellEnd"/>
+      <w:proofErr w:type="gramEnd"/>
+      <w:r>
+        <w:rPr>
+          <w:rFonts w:ascii="Geneva" w:hAnsi="Geneva" w:cs="Apple Chancery"/>
+          <w:color w:val="528F2A" w:themeColor="accent2" w:themeShade="BF"/>
+          <w:sz w:val="24"/>
+          <w:szCs w:val="24"/>
+        </w:rPr>
+        <w:t xml:space="preserve"> </w:t>
+      </w:r>
+      <w:proofErr w:type="spellStart"/>
+      <w:r>
+        <w:rPr>
+          <w:rFonts w:ascii="Geneva" w:hAnsi="Geneva" w:cs="Apple Chancery"/>
+          <w:color w:val="528F2A" w:themeColor="accent2" w:themeShade="BF"/>
+          <w:sz w:val="24"/>
+          <w:szCs w:val="24"/>
+        </w:rPr>
+        <w:t>cp</w:t>
+      </w:r>
+      <w:proofErr w:type="spellEnd"/>
+      <w:r>
+        <w:rPr>
+          <w:rFonts w:ascii="Geneva" w:hAnsi="Geneva" w:cs="Apple Chancery"/>
+          <w:color w:val="528F2A" w:themeColor="accent2" w:themeShade="BF"/>
+          <w:sz w:val="24"/>
+          <w:szCs w:val="24"/>
+        </w:rPr>
+        <w:t xml:space="preserve"> RC522.conf /</w:t>
+      </w:r>
+      <w:proofErr w:type="spellStart"/>
+      <w:r>
+        <w:rPr>
+          <w:rFonts w:ascii="Geneva" w:hAnsi="Geneva" w:cs="Apple Chancery"/>
+          <w:color w:val="528F2A" w:themeColor="accent2" w:themeShade="BF"/>
+          <w:sz w:val="24"/>
+          <w:szCs w:val="24"/>
+        </w:rPr>
+        <w:t>etc</w:t>
+      </w:r>
+      <w:proofErr w:type="spellEnd"/>
+    </w:p>
+    <w:p>
+      <w:pPr>
+        <w:pStyle w:val="Body"/>
+        <w:shd w:val="clear" w:color="auto" w:fill="FFFFFF" w:themeFill="background1"/>
+        <w:spacing w:line="360" w:lineRule="auto"/>
+        <w:rPr>
+          <w:rFonts w:ascii="Geneva" w:hAnsi="Geneva" w:cs="Apple Chancery"/>
+          <w:color w:val="528F2A" w:themeColor="accent2" w:themeShade="BF"/>
+          <w:sz w:val="24"/>
+          <w:szCs w:val="24"/>
+        </w:rPr>
+      </w:pPr>
+      <w:proofErr w:type="spellStart"/>
+      <w:proofErr w:type="gramStart"/>
+      <w:r>
+        <w:rPr>
+          <w:rFonts w:ascii="Geneva" w:hAnsi="Geneva" w:cs="Apple Chancery"/>
+          <w:color w:val="528F2A" w:themeColor="accent2" w:themeShade="BF"/>
+          <w:sz w:val="24"/>
+          <w:szCs w:val="24"/>
+        </w:rPr>
+        <w:t>sudo</w:t>
+      </w:r>
+      <w:proofErr w:type="spellEnd"/>
+      <w:proofErr w:type="gramEnd"/>
+      <w:r>
+        <w:rPr>
+          <w:rFonts w:ascii="Geneva" w:hAnsi="Geneva" w:cs="Apple Chancery"/>
+          <w:color w:val="528F2A" w:themeColor="accent2" w:themeShade="BF"/>
+          <w:sz w:val="24"/>
+          <w:szCs w:val="24"/>
+        </w:rPr>
+        <w:t xml:space="preserve"> ./attendance –</w:t>
+      </w:r>
+      <w:r>
+        <w:rPr>
+          <w:rFonts w:ascii="Geneva" w:hAnsi="Geneva" w:cs="Apple Chancery"/>
+          <w:color w:val="528F2A" w:themeColor="accent2" w:themeShade="BF"/>
+          <w:sz w:val="24"/>
+          <w:szCs w:val="24"/>
+        </w:rPr>
+        <w:t xml:space="preserve">d </w:t>
+      </w:r>
+      <w:r>
+        <w:rPr>
+          <w:rFonts w:ascii="Geneva" w:hAnsi="Geneva" w:cs="Apple Chancery"/>
+          <w:color w:val="528F2A" w:themeColor="accent2" w:themeShade="BF"/>
+          <w:sz w:val="24"/>
+          <w:szCs w:val="24"/>
+        </w:rPr>
+        <w:t xml:space="preserve">(The –d is only necessary to print additional information to the screen and </w:t>
+      </w:r>
+      <w:r>
+        <w:rPr>
+          <w:rFonts w:ascii="Geneva" w:hAnsi="Geneva" w:cs="Apple Chancery"/>
+          <w:color w:val="528F2A" w:themeColor="accent2" w:themeShade="BF"/>
+          <w:sz w:val="24"/>
+          <w:szCs w:val="24"/>
+        </w:rPr>
+        <w:t xml:space="preserve">may </w:t>
+      </w:r>
+      <w:r>
+        <w:rPr>
+          <w:rFonts w:ascii="Geneva" w:hAnsi="Geneva" w:cs="Apple Chancery"/>
+          <w:color w:val="528F2A" w:themeColor="accent2" w:themeShade="BF"/>
+          <w:sz w:val="24"/>
+          <w:szCs w:val="24"/>
+        </w:rPr>
+        <w:t xml:space="preserve">not </w:t>
+      </w:r>
+      <w:r>
+        <w:rPr>
+          <w:rFonts w:ascii="Geneva" w:hAnsi="Geneva" w:cs="Apple Chancery"/>
+          <w:color w:val="528F2A" w:themeColor="accent2" w:themeShade="BF"/>
+          <w:sz w:val="24"/>
+          <w:szCs w:val="24"/>
+        </w:rPr>
+        <w:t xml:space="preserve">be </w:t>
+      </w:r>
+      <w:r>
+        <w:rPr>
+          <w:rFonts w:ascii="Geneva" w:hAnsi="Geneva" w:cs="Apple Chancery"/>
+          <w:color w:val="528F2A" w:themeColor="accent2" w:themeShade="BF"/>
+          <w:sz w:val="24"/>
+          <w:szCs w:val="24"/>
+        </w:rPr>
+        <w:t>necessary in practical applications)</w:t>
+      </w:r>
+    </w:p>
+    <w:p>
+      <w:pPr>
+        <w:pStyle w:val="Body"/>
+        <w:shd w:val="clear" w:color="auto" w:fill="FFFFFF" w:themeFill="background1"/>
+        <w:spacing w:line="360" w:lineRule="auto"/>
+        <w:rPr>
+          <w:rFonts w:ascii="Geneva" w:hAnsi="Geneva" w:cs="Apple Chancery"/>
+          <w:color w:val="auto"/>
+          <w:sz w:val="24"/>
+          <w:szCs w:val="24"/>
+        </w:rPr>
+      </w:pPr>
+      <w:r>
+        <w:rPr>
+          <w:rFonts w:ascii="Geneva" w:hAnsi="Geneva" w:cs="Apple Chancery"/>
+          <w:color w:val="auto"/>
+          <w:sz w:val="24"/>
+          <w:szCs w:val="24"/>
+        </w:rPr>
+        <w:t>After starting the program, enter a location name and press enter.</w:t>
+      </w:r>
+      <w:r>
+        <w:rPr>
+          <w:rFonts w:ascii="Geneva" w:hAnsi="Geneva" w:cs="Apple Chancery"/>
+          <w:color w:val="auto"/>
+          <w:sz w:val="24"/>
+          <w:szCs w:val="24"/>
+        </w:rPr>
+        <w:t xml:space="preserve">   </w:t>
+      </w:r>
+    </w:p>
+    <w:p>
+      <w:pPr>
+        <w:pStyle w:val="Body"/>
+        <w:shd w:val="clear" w:color="auto" w:fill="FFFFFF" w:themeFill="background1"/>
+        <w:spacing w:line="360" w:lineRule="auto"/>
+        <w:rPr>
+          <w:rFonts w:ascii="Geneva" w:hAnsi="Geneva" w:cs="Apple Chancery"/>
+          <w:color w:val="auto"/>
+          <w:sz w:val="24"/>
+          <w:szCs w:val="24"/>
+        </w:rPr>
+      </w:pPr>
+    </w:p>
+    <w:p>
+      <w:pPr>
+        <w:pStyle w:val="Body"/>
+        <w:shd w:val="clear" w:color="auto" w:fill="FFFFFF" w:themeFill="background1"/>
+        <w:spacing w:line="360" w:lineRule="auto"/>
+        <w:rPr>
+          <w:rFonts w:ascii="Geneva" w:hAnsi="Geneva" w:cs="Apple Chancery"/>
+          <w:color w:val="auto"/>
+          <w:sz w:val="24"/>
+          <w:szCs w:val="24"/>
+        </w:rPr>
+      </w:pPr>
+      <w:r>
+        <w:rPr>
+          <w:rFonts w:ascii="Geneva" w:hAnsi="Geneva" w:cs="Apple Chancery"/>
+          <w:color w:val="auto"/>
+          <w:sz w:val="24"/>
+          <w:szCs w:val="24"/>
+        </w:rPr>
+        <w:t xml:space="preserve">The C implementation does </w:t>
+      </w:r>
+      <w:r>
+        <w:rPr>
+          <w:rFonts w:ascii="Geneva" w:hAnsi="Geneva" w:cs="Apple Chancery"/>
+          <w:color w:val="auto"/>
+          <w:sz w:val="24"/>
+          <w:szCs w:val="24"/>
+        </w:rPr>
+        <w:t xml:space="preserve">not provide functionality for creating or editing databases or tables.  The only functionality provided by the C files is reading data from an NFC card and inputting data into a predefined database. </w:t>
+      </w:r>
+    </w:p>
+    <w:p>
+      <w:pPr>
+        <w:pStyle w:val="Body"/>
+        <w:shd w:val="clear" w:color="auto" w:fill="FFFFFF" w:themeFill="background1"/>
+        <w:spacing w:line="360" w:lineRule="auto"/>
+        <w:rPr>
+          <w:rFonts w:ascii="Geneva" w:hAnsi="Geneva" w:cs="Apple Chancery"/>
+          <w:color w:val="auto"/>
+          <w:sz w:val="24"/>
+          <w:szCs w:val="24"/>
+        </w:rPr>
+      </w:pPr>
+    </w:p>
+    <w:p>
+      <w:pPr>
+        <w:pStyle w:val="Body"/>
+        <w:shd w:val="clear" w:color="auto" w:fill="FFFFFF" w:themeFill="background1"/>
+        <w:spacing w:line="360" w:lineRule="auto"/>
+        <w:rPr>
+          <w:rFonts w:ascii="Geneva" w:hAnsi="Geneva" w:cs="Apple Chancery"/>
+          <w:b/>
+          <w:color w:val="404040" w:themeColor="text2"/>
+          <w:sz w:val="24"/>
+          <w:szCs w:val="24"/>
+        </w:rPr>
+      </w:pPr>
+      <w:r>
+        <w:rPr>
+          <w:rFonts w:ascii="Geneva" w:hAnsi="Geneva" w:cs="Apple Chancery"/>
+          <w:b/>
+          <w:color w:val="404040" w:themeColor="text2"/>
+          <w:sz w:val="24"/>
+          <w:szCs w:val="24"/>
+        </w:rPr>
+        <w:t xml:space="preserve">Below is a list of the files used in the </w:t>
+      </w:r>
+      <w:r>
+        <w:rPr>
+          <w:rFonts w:ascii="Geneva" w:hAnsi="Geneva" w:cs="Apple Chancery"/>
+          <w:b/>
+          <w:color w:val="404040" w:themeColor="text2"/>
+          <w:sz w:val="24"/>
+          <w:szCs w:val="24"/>
+        </w:rPr>
+        <w:t>C</w:t>
+      </w:r>
+      <w:r>
+        <w:rPr>
+          <w:rFonts w:ascii="Geneva" w:hAnsi="Geneva" w:cs="Apple Chancery"/>
+          <w:b/>
+          <w:color w:val="404040" w:themeColor="text2"/>
+          <w:sz w:val="24"/>
+          <w:szCs w:val="24"/>
+        </w:rPr>
+        <w:t xml:space="preserve"> execution</w:t>
+      </w:r>
+      <w:r>
+        <w:rPr>
+          <w:rFonts w:ascii="Geneva" w:hAnsi="Geneva" w:cs="Apple Chancery"/>
+          <w:b/>
+          <w:color w:val="404040" w:themeColor="text2"/>
+          <w:sz w:val="24"/>
+          <w:szCs w:val="24"/>
+        </w:rPr>
+        <w:t xml:space="preserve"> and a short description of their function.</w:t>
+      </w:r>
+    </w:p>
+    <w:p>
+      <w:pPr>
+        <w:pStyle w:val="Body"/>
+        <w:numPr>
+          <w:ilvl w:val="0"/>
+          <w:numId w:val="2"/>
+        </w:numPr>
+        <w:shd w:val="clear" w:color="auto" w:fill="FFFFFF" w:themeFill="background1"/>
         <w:spacing w:line="360" w:lineRule="auto"/>
         <w:rPr>
           <w:rFonts w:ascii="Geneva" w:eastAsia="Geneva" w:hAnsi="Geneva" w:cs="Apple Chancery"/>
-          <w:sz w:val="24"/>
-          <w:szCs w:val="24"/>
-        </w:rPr>
-      </w:pPr>
-    </w:p>
-    <w:p>
-      <w:pPr>
-        <w:pStyle w:val="Body"/>
-        <w:spacing w:line="360" w:lineRule="auto"/>
-        <w:rPr>
-          <w:rFonts w:ascii="Geneva" w:eastAsia="Geneva" w:hAnsi="Geneva" w:cs="Geneva"/>
-        </w:rPr>
-      </w:pPr>
-    </w:p>
-    <w:p>
-      <w:pPr>
-        <w:pStyle w:val="Body"/>
-        <w:spacing w:line="360" w:lineRule="auto"/>
-        <w:rPr>
-          <w:rFonts w:ascii="Geneva" w:eastAsia="Geneva" w:hAnsi="Geneva" w:cs="Geneva"/>
-        </w:rPr>
-      </w:pPr>
-    </w:p>
-    <w:p>
-      <w:pPr>
-        <w:pStyle w:val="Body"/>
-        <w:spacing w:line="360" w:lineRule="auto"/>
-        <w:rPr>
-          <w:rFonts w:ascii="Geneva" w:eastAsia="Geneva" w:hAnsi="Geneva" w:cs="Geneva"/>
-        </w:rPr>
-      </w:pPr>
-    </w:p>
-    <w:p>
-      <w:pPr>
-        <w:pStyle w:val="Body"/>
-        <w:spacing w:line="360" w:lineRule="auto"/>
-      </w:pPr>
+          <w:b/>
+          <w:color w:val="404040" w:themeColor="text2"/>
+          <w:sz w:val="24"/>
+          <w:szCs w:val="24"/>
+        </w:rPr>
+      </w:pPr>
+      <w:proofErr w:type="spellStart"/>
+      <w:r>
+        <w:rPr>
+          <w:rFonts w:ascii="Geneva" w:eastAsia="Geneva" w:hAnsi="Geneva" w:cs="Apple Chancery"/>
+          <w:b/>
+          <w:color w:val="404040" w:themeColor="text2"/>
+          <w:sz w:val="24"/>
+          <w:szCs w:val="24"/>
+        </w:rPr>
+        <w:t>Config</w:t>
+      </w:r>
+      <w:r>
+        <w:rPr>
+          <w:rFonts w:ascii="Geneva" w:eastAsia="Geneva" w:hAnsi="Geneva" w:cs="Apple Chancery"/>
+          <w:b/>
+          <w:color w:val="404040" w:themeColor="text2"/>
+          <w:sz w:val="24"/>
+          <w:szCs w:val="24"/>
+        </w:rPr>
+        <w:t>.</w:t>
+      </w:r>
+      <w:r>
+        <w:rPr>
+          <w:rFonts w:ascii="Geneva" w:eastAsia="Geneva" w:hAnsi="Geneva" w:cs="Apple Chancery"/>
+          <w:b/>
+          <w:color w:val="404040" w:themeColor="text2"/>
+          <w:sz w:val="24"/>
+          <w:szCs w:val="24"/>
+        </w:rPr>
+        <w:t>c</w:t>
+      </w:r>
+      <w:proofErr w:type="spellEnd"/>
+    </w:p>
+    <w:p>
+      <w:pPr>
+        <w:pStyle w:val="Body"/>
+        <w:numPr>
+          <w:ilvl w:val="1"/>
+          <w:numId w:val="2"/>
+        </w:numPr>
+        <w:shd w:val="clear" w:color="auto" w:fill="FFFFFF" w:themeFill="background1"/>
+        <w:spacing w:line="360" w:lineRule="auto"/>
+        <w:rPr>
+          <w:rFonts w:ascii="Geneva" w:eastAsia="Geneva" w:hAnsi="Geneva" w:cs="Apple Chancery"/>
+          <w:b/>
+          <w:color w:val="404040" w:themeColor="text2"/>
+          <w:sz w:val="24"/>
+          <w:szCs w:val="24"/>
+        </w:rPr>
+      </w:pPr>
+      <w:r>
+        <w:rPr>
+          <w:rFonts w:ascii="Geneva" w:eastAsia="Geneva" w:hAnsi="Geneva" w:cs="Apple Chancery"/>
+          <w:b/>
+          <w:color w:val="404040" w:themeColor="text2"/>
+          <w:sz w:val="24"/>
+          <w:szCs w:val="24"/>
+        </w:rPr>
+        <w:t>Allows for interfacing with a configuration file</w:t>
+      </w:r>
+    </w:p>
+    <w:p>
+      <w:pPr>
+        <w:pStyle w:val="Body"/>
+        <w:numPr>
+          <w:ilvl w:val="0"/>
+          <w:numId w:val="2"/>
+        </w:numPr>
+        <w:shd w:val="clear" w:color="auto" w:fill="FFFFFF" w:themeFill="background1"/>
+        <w:spacing w:line="360" w:lineRule="auto"/>
+        <w:rPr>
+          <w:rFonts w:ascii="Geneva" w:eastAsia="Geneva" w:hAnsi="Geneva" w:cs="Apple Chancery"/>
+          <w:b/>
+          <w:color w:val="404040" w:themeColor="text2"/>
+          <w:sz w:val="24"/>
+          <w:szCs w:val="24"/>
+        </w:rPr>
+      </w:pPr>
+      <w:proofErr w:type="spellStart"/>
+      <w:r>
+        <w:rPr>
+          <w:rFonts w:ascii="Geneva" w:eastAsia="Geneva" w:hAnsi="Geneva" w:cs="Apple Chancery"/>
+          <w:b/>
+          <w:color w:val="404040" w:themeColor="text2"/>
+          <w:sz w:val="24"/>
+          <w:szCs w:val="24"/>
+        </w:rPr>
+        <w:t>Main.c</w:t>
+      </w:r>
+      <w:proofErr w:type="spellEnd"/>
+    </w:p>
+    <w:p>
+      <w:pPr>
+        <w:pStyle w:val="Body"/>
+        <w:numPr>
+          <w:ilvl w:val="1"/>
+          <w:numId w:val="2"/>
+        </w:numPr>
+        <w:shd w:val="clear" w:color="auto" w:fill="FFFFFF" w:themeFill="background1"/>
+        <w:spacing w:line="360" w:lineRule="auto"/>
+        <w:rPr>
+          <w:rFonts w:ascii="Geneva" w:eastAsia="Geneva" w:hAnsi="Geneva" w:cs="Apple Chancery"/>
+          <w:b/>
+          <w:color w:val="404040" w:themeColor="text2"/>
+          <w:sz w:val="24"/>
+          <w:szCs w:val="24"/>
+        </w:rPr>
+      </w:pPr>
+      <w:r>
+        <w:rPr>
+          <w:rFonts w:ascii="Geneva" w:eastAsia="Geneva" w:hAnsi="Geneva" w:cs="Apple Chancery"/>
+          <w:b/>
+          <w:color w:val="404040" w:themeColor="text2"/>
+          <w:sz w:val="24"/>
+          <w:szCs w:val="24"/>
+        </w:rPr>
+        <w:t>Links together all parts of the program and creates a single, runnable executable</w:t>
+      </w:r>
+    </w:p>
+    <w:p>
+      <w:pPr>
+        <w:pStyle w:val="Body"/>
+        <w:numPr>
+          <w:ilvl w:val="0"/>
+          <w:numId w:val="2"/>
+        </w:numPr>
+        <w:shd w:val="clear" w:color="auto" w:fill="FFFFFF" w:themeFill="background1"/>
+        <w:spacing w:line="360" w:lineRule="auto"/>
+        <w:rPr>
+          <w:rFonts w:ascii="Geneva" w:eastAsia="Geneva" w:hAnsi="Geneva" w:cs="Apple Chancery"/>
+          <w:b/>
+          <w:color w:val="404040" w:themeColor="text2"/>
+          <w:sz w:val="24"/>
+          <w:szCs w:val="24"/>
+        </w:rPr>
+      </w:pPr>
+      <w:r>
+        <w:rPr>
+          <w:rFonts w:ascii="Geneva" w:eastAsia="Geneva" w:hAnsi="Geneva" w:cs="Apple Chancery"/>
+          <w:b/>
+          <w:color w:val="404040" w:themeColor="text2"/>
+          <w:sz w:val="24"/>
+          <w:szCs w:val="24"/>
+        </w:rPr>
+        <w:t>RC522.c</w:t>
+      </w:r>
+    </w:p>
+    <w:p>
+      <w:pPr>
+        <w:pStyle w:val="Body"/>
+        <w:numPr>
+          <w:ilvl w:val="1"/>
+          <w:numId w:val="2"/>
+        </w:numPr>
+        <w:shd w:val="clear" w:color="auto" w:fill="FFFFFF" w:themeFill="background1"/>
+        <w:spacing w:line="360" w:lineRule="auto"/>
+        <w:rPr>
+          <w:rFonts w:ascii="Geneva" w:eastAsia="Geneva" w:hAnsi="Geneva" w:cs="Apple Chancery"/>
+          <w:b/>
+          <w:color w:val="404040" w:themeColor="text2"/>
+          <w:sz w:val="24"/>
+          <w:szCs w:val="24"/>
+        </w:rPr>
+      </w:pPr>
+      <w:r>
+        <w:rPr>
+          <w:rFonts w:ascii="Geneva" w:eastAsia="Geneva" w:hAnsi="Geneva" w:cs="Apple Chancery"/>
+          <w:b/>
+          <w:color w:val="404040" w:themeColor="text2"/>
+          <w:sz w:val="24"/>
+          <w:szCs w:val="24"/>
+        </w:rPr>
+        <w:t xml:space="preserve">Provides low level interaction between the </w:t>
+      </w:r>
+      <w:proofErr w:type="spellStart"/>
+      <w:r>
+        <w:rPr>
+          <w:rFonts w:ascii="Geneva" w:eastAsia="Geneva" w:hAnsi="Geneva" w:cs="Apple Chancery"/>
+          <w:b/>
+          <w:color w:val="404040" w:themeColor="text2"/>
+          <w:sz w:val="24"/>
+          <w:szCs w:val="24"/>
+        </w:rPr>
+        <w:t>RPi</w:t>
+      </w:r>
+      <w:proofErr w:type="spellEnd"/>
+      <w:r>
+        <w:rPr>
+          <w:rFonts w:ascii="Geneva" w:eastAsia="Geneva" w:hAnsi="Geneva" w:cs="Apple Chancery"/>
+          <w:b/>
+          <w:color w:val="404040" w:themeColor="text2"/>
+          <w:sz w:val="24"/>
+          <w:szCs w:val="24"/>
+        </w:rPr>
+        <w:t xml:space="preserve"> and NFC reader via GPIO connection</w:t>
+      </w:r>
+    </w:p>
+    <w:p>
+      <w:pPr>
+        <w:pStyle w:val="Body"/>
+        <w:numPr>
+          <w:ilvl w:val="0"/>
+          <w:numId w:val="2"/>
+        </w:numPr>
+        <w:shd w:val="clear" w:color="auto" w:fill="FFFFFF" w:themeFill="background1"/>
+        <w:spacing w:line="360" w:lineRule="auto"/>
+        <w:rPr>
+          <w:rFonts w:ascii="Geneva" w:eastAsia="Geneva" w:hAnsi="Geneva" w:cs="Apple Chancery"/>
+          <w:b/>
+          <w:color w:val="404040" w:themeColor="text2"/>
+          <w:sz w:val="24"/>
+          <w:szCs w:val="24"/>
+        </w:rPr>
+      </w:pPr>
+      <w:proofErr w:type="spellStart"/>
+      <w:r>
+        <w:rPr>
+          <w:rFonts w:ascii="Geneva" w:eastAsia="Geneva" w:hAnsi="Geneva" w:cs="Apple Chancery"/>
+          <w:b/>
+          <w:color w:val="404040" w:themeColor="text2"/>
+          <w:sz w:val="24"/>
+          <w:szCs w:val="24"/>
+        </w:rPr>
+        <w:t>RFID.c</w:t>
+      </w:r>
+      <w:proofErr w:type="spellEnd"/>
+    </w:p>
+    <w:p>
+      <w:pPr>
+        <w:pStyle w:val="Body"/>
+        <w:numPr>
+          <w:ilvl w:val="1"/>
+          <w:numId w:val="2"/>
+        </w:numPr>
+        <w:shd w:val="clear" w:color="auto" w:fill="FFFFFF" w:themeFill="background1"/>
+        <w:spacing w:line="360" w:lineRule="auto"/>
+        <w:rPr>
+          <w:rFonts w:ascii="Geneva" w:eastAsia="Geneva" w:hAnsi="Geneva" w:cs="Apple Chancery"/>
+          <w:b/>
+          <w:color w:val="404040" w:themeColor="text2"/>
+          <w:sz w:val="24"/>
+          <w:szCs w:val="24"/>
+        </w:rPr>
+      </w:pPr>
+      <w:r>
+        <w:rPr>
+          <w:rFonts w:ascii="Geneva" w:eastAsia="Geneva" w:hAnsi="Geneva" w:cs="Apple Chancery"/>
+          <w:b/>
+          <w:color w:val="404040" w:themeColor="text2"/>
+          <w:sz w:val="24"/>
+          <w:szCs w:val="24"/>
+        </w:rPr>
+        <w:t>Provides low level functions specific to the RFID reader</w:t>
+      </w:r>
+      <w:r>
+        <w:rPr>
+          <w:rFonts w:ascii="Geneva" w:eastAsia="Geneva" w:hAnsi="Geneva" w:cs="Apple Chancery"/>
+          <w:b/>
+          <w:color w:val="404040" w:themeColor="text2"/>
+          <w:sz w:val="24"/>
+          <w:szCs w:val="24"/>
+        </w:rPr>
+        <w:t>.</w:t>
+      </w:r>
+    </w:p>
+    <w:p>
+      <w:pPr>
+        <w:pStyle w:val="Body"/>
+        <w:spacing w:line="360" w:lineRule="auto"/>
+        <w:rPr>
+          <w:rFonts w:ascii="Geneva" w:eastAsia="Geneva" w:hAnsi="Geneva" w:cs="Geneva"/>
+          <w:b/>
+          <w:sz w:val="26"/>
+        </w:rPr>
+      </w:pPr>
+      <w:r>
+        <w:rPr>
+          <w:rFonts w:ascii="Geneva" w:eastAsia="Geneva" w:hAnsi="Geneva" w:cs="Geneva"/>
+          <w:b/>
+          <w:sz w:val="26"/>
+        </w:rPr>
+        <w:lastRenderedPageBreak/>
+        <w:t>Feasibility</w:t>
+      </w:r>
+      <w:r>
+        <w:rPr>
+          <w:rFonts w:ascii="Geneva" w:eastAsia="Geneva" w:hAnsi="Geneva" w:cs="Geneva"/>
+          <w:b/>
+          <w:sz w:val="26"/>
+        </w:rPr>
+        <w:t>, Recommendations,</w:t>
+      </w:r>
+      <w:r>
+        <w:rPr>
+          <w:rFonts w:ascii="Geneva" w:eastAsia="Geneva" w:hAnsi="Geneva" w:cs="Geneva"/>
+          <w:b/>
+          <w:sz w:val="26"/>
+        </w:rPr>
+        <w:t xml:space="preserve"> and Practical Application:</w:t>
+      </w:r>
+    </w:p>
+    <w:p>
+      <w:pPr>
+        <w:pStyle w:val="Body"/>
+        <w:spacing w:line="360" w:lineRule="auto"/>
+        <w:rPr>
+          <w:rFonts w:ascii="Geneva" w:eastAsia="Geneva" w:hAnsi="Geneva" w:cs="Geneva"/>
+          <w:b/>
+          <w:sz w:val="26"/>
+        </w:rPr>
+      </w:pPr>
+    </w:p>
+    <w:p>
+      <w:pPr>
+        <w:pStyle w:val="Body"/>
+        <w:spacing w:line="360" w:lineRule="auto"/>
+        <w:ind w:firstLine="720"/>
+        <w:rPr>
+          <w:rFonts w:ascii="Geneva" w:eastAsia="Geneva" w:hAnsi="Geneva" w:cs="Geneva"/>
+        </w:rPr>
+      </w:pPr>
+      <w:r>
+        <w:rPr>
+          <w:rFonts w:ascii="Geneva"/>
+        </w:rPr>
+        <w:t>Using NFC</w:t>
+      </w:r>
+      <w:r>
+        <w:rPr>
+          <w:rFonts w:ascii="Geneva"/>
+        </w:rPr>
+        <w:t xml:space="preserve"> readers is a feasible approach </w:t>
+      </w:r>
+      <w:r>
+        <w:rPr>
+          <w:rFonts w:ascii="Geneva" w:eastAsia="Geneva" w:hAnsi="Geneva" w:cs="Geneva"/>
+        </w:rPr>
+        <w:t xml:space="preserve">to creating an attendance system.  This </w:t>
+      </w:r>
+      <w:r>
+        <w:rPr>
+          <w:rFonts w:ascii="Geneva" w:eastAsia="Geneva" w:hAnsi="Geneva" w:cs="Geneva"/>
+        </w:rPr>
+        <w:t>is</w:t>
+      </w:r>
+      <w:r>
+        <w:rPr>
+          <w:rFonts w:ascii="Geneva" w:eastAsia="Geneva" w:hAnsi="Geneva" w:cs="Geneva"/>
+        </w:rPr>
+        <w:t xml:space="preserve"> substantiated by the following points:</w:t>
+      </w:r>
+    </w:p>
+    <w:p>
+      <w:pPr>
+        <w:pStyle w:val="Body"/>
+        <w:numPr>
+          <w:ilvl w:val="0"/>
+          <w:numId w:val="5"/>
+        </w:numPr>
+        <w:spacing w:line="360" w:lineRule="auto"/>
+        <w:rPr>
+          <w:rFonts w:ascii="Geneva" w:eastAsia="Geneva" w:hAnsi="Geneva" w:cs="Geneva"/>
+          <w:b/>
+          <w:sz w:val="26"/>
+        </w:rPr>
+      </w:pPr>
+      <w:r>
+        <w:rPr>
+          <w:rFonts w:ascii="Geneva" w:eastAsia="Geneva" w:hAnsi="Geneva" w:cs="Geneva"/>
+        </w:rPr>
+        <w:t>An</w:t>
+      </w:r>
+      <w:r>
+        <w:rPr>
+          <w:rFonts w:ascii="Geneva" w:eastAsia="Geneva" w:hAnsi="Geneva" w:cs="Geneva"/>
+        </w:rPr>
+        <w:t xml:space="preserve"> attendance-tracking station can be built for under one-hundred dollars</w:t>
+      </w:r>
+    </w:p>
+    <w:p>
+      <w:pPr>
+        <w:pStyle w:val="Body"/>
+        <w:numPr>
+          <w:ilvl w:val="0"/>
+          <w:numId w:val="5"/>
+        </w:numPr>
+        <w:spacing w:line="360" w:lineRule="auto"/>
+        <w:rPr>
+          <w:rFonts w:ascii="Geneva" w:eastAsia="Geneva" w:hAnsi="Geneva" w:cs="Geneva"/>
+          <w:b/>
+          <w:sz w:val="26"/>
+        </w:rPr>
+      </w:pPr>
+      <w:r>
+        <w:rPr>
+          <w:rFonts w:ascii="Geneva" w:eastAsia="Geneva" w:hAnsi="Geneva" w:cs="Geneva"/>
+        </w:rPr>
+        <w:t>With proper instruction, implementing a Raspberry Pi based NFC attendance system is fairly simple</w:t>
+      </w:r>
+    </w:p>
+    <w:p>
+      <w:pPr>
+        <w:pStyle w:val="Body"/>
+        <w:numPr>
+          <w:ilvl w:val="0"/>
+          <w:numId w:val="5"/>
+        </w:numPr>
+        <w:spacing w:line="360" w:lineRule="auto"/>
+        <w:rPr>
+          <w:rFonts w:ascii="Geneva" w:eastAsia="Geneva" w:hAnsi="Geneva" w:cs="Geneva"/>
+          <w:b/>
+          <w:sz w:val="26"/>
+        </w:rPr>
+      </w:pPr>
+      <w:r>
+        <w:rPr>
+          <w:rFonts w:ascii="Geneva" w:eastAsia="Geneva" w:hAnsi="Geneva" w:cs="Geneva"/>
+        </w:rPr>
+        <w:t>NFC readers have a low bit error rate (they are accurate)</w:t>
+      </w:r>
+    </w:p>
+    <w:p>
+      <w:pPr>
+        <w:pStyle w:val="Body"/>
+        <w:numPr>
+          <w:ilvl w:val="0"/>
+          <w:numId w:val="5"/>
+        </w:numPr>
+        <w:spacing w:line="360" w:lineRule="auto"/>
+        <w:rPr>
+          <w:rFonts w:ascii="Geneva" w:eastAsia="Geneva" w:hAnsi="Geneva" w:cs="Geneva"/>
+          <w:b/>
+          <w:sz w:val="26"/>
+        </w:rPr>
+      </w:pPr>
+      <w:r>
+        <w:rPr>
+          <w:rFonts w:ascii="Geneva" w:eastAsia="Geneva" w:hAnsi="Geneva" w:cs="Geneva"/>
+        </w:rPr>
+        <w:t>The developed system can be scaled very e</w:t>
+      </w:r>
+      <w:bookmarkStart w:id="0" w:name="_GoBack"/>
+      <w:bookmarkEnd w:id="0"/>
+      <w:r>
+        <w:rPr>
+          <w:rFonts w:ascii="Geneva" w:eastAsia="Geneva" w:hAnsi="Geneva" w:cs="Geneva"/>
+        </w:rPr>
+        <w:t>asily</w:t>
+      </w:r>
+    </w:p>
+    <w:p>
+      <w:pPr>
+        <w:pStyle w:val="Body"/>
+        <w:spacing w:line="360" w:lineRule="auto"/>
+        <w:ind w:left="360"/>
+        <w:rPr>
+          <w:rFonts w:ascii="Geneva" w:eastAsia="Geneva" w:hAnsi="Geneva" w:cs="Geneva"/>
+          <w:b/>
+          <w:sz w:val="26"/>
+        </w:rPr>
+      </w:pPr>
+    </w:p>
+    <w:p>
+      <w:pPr>
+        <w:pStyle w:val="Body"/>
+        <w:spacing w:line="360" w:lineRule="auto"/>
+        <w:ind w:firstLine="720"/>
+        <w:rPr>
+          <w:rFonts w:ascii="Geneva" w:eastAsia="Geneva" w:hAnsi="Geneva" w:cs="Geneva"/>
+        </w:rPr>
+      </w:pPr>
+      <w:r>
+        <w:rPr>
+          <w:rFonts w:ascii="Geneva" w:eastAsia="Geneva" w:hAnsi="Geneva" w:cs="Geneva"/>
+        </w:rPr>
+        <w:t xml:space="preserve">To put this system into practice, it is recommended that users employ the Python scripts.  There is no noticeable performance difference between the Python and C versions of the system, but Python is traditionally </w:t>
+      </w:r>
+      <w:r>
+        <w:rPr>
+          <w:rFonts w:ascii="Geneva" w:eastAsia="Geneva" w:hAnsi="Geneva" w:cs="Geneva"/>
+        </w:rPr>
+        <w:t>much more readable.  Additionally, the python scripts do not require compilation- so they are not only more readable, but they are easier to work with.</w:t>
+      </w:r>
+    </w:p>
+    <w:p>
+      <w:pPr>
+        <w:pStyle w:val="Body"/>
+        <w:spacing w:line="360" w:lineRule="auto"/>
+        <w:ind w:firstLine="720"/>
+        <w:rPr>
+          <w:rFonts w:ascii="Geneva" w:eastAsia="Geneva" w:hAnsi="Geneva" w:cs="Geneva"/>
+        </w:rPr>
+      </w:pPr>
+      <w:r>
+        <w:rPr>
+          <w:rFonts w:ascii="Geneva" w:eastAsia="Geneva" w:hAnsi="Geneva" w:cs="Geneva"/>
+        </w:rPr>
+        <w:t>To create a working system, the only things that need to be changed within the code are the names of the databases, tables, and fields into which the information should be inserted.</w:t>
+      </w:r>
+      <w:r>
+        <w:rPr>
+          <w:rFonts w:ascii="Geneva" w:eastAsia="Geneva" w:hAnsi="Geneva" w:cs="Geneva"/>
+        </w:rPr>
+        <w:t xml:space="preserve">  It is recommended that further work be conducted to improve the system by adding audible or visible feedback when a card is read.  This is due to the fact that cards are occasionally not read even when placed in close proximity to the scanner.</w:t>
+      </w:r>
       <w:r>
         <w:rPr>
           <w:rFonts w:ascii="Geneva" w:eastAsia="Geneva" w:hAnsi="Geneva" w:cs="Geneva"/>
@@ -2115,27 +3077,25 @@
         <w:lastRenderedPageBreak/>
         <w:t>References</w:t>
       </w:r>
-      <w:bookmarkStart w:id="0" w:name="_GoBack"/>
-      <w:bookmarkEnd w:id="0"/>
-    </w:p>
-    <w:p>
-      <w:pPr>
-        <w:pStyle w:val="Body"/>
-        <w:spacing w:line="360" w:lineRule="auto"/>
-        <w:rPr>
-          <w:rFonts w:ascii="Geneva" w:eastAsia="Geneva" w:hAnsi="Geneva" w:cs="Geneva"/>
-        </w:rPr>
-      </w:pPr>
-    </w:p>
-    <w:p>
-      <w:pPr>
-        <w:pStyle w:val="Body"/>
-        <w:spacing w:line="360" w:lineRule="auto"/>
-        <w:rPr>
-          <w:rFonts w:ascii="Geneva" w:eastAsia="Geneva" w:hAnsi="Geneva" w:cs="Geneva"/>
-        </w:rPr>
-      </w:pPr>
-      <w:hyperlink r:id="rId13" w:history="1">
+    </w:p>
+    <w:p>
+      <w:pPr>
+        <w:pStyle w:val="Body"/>
+        <w:spacing w:line="360" w:lineRule="auto"/>
+        <w:rPr>
+          <w:rFonts w:ascii="Geneva" w:eastAsia="Geneva" w:hAnsi="Geneva" w:cs="Geneva"/>
+        </w:rPr>
+      </w:pPr>
+    </w:p>
+    <w:p>
+      <w:pPr>
+        <w:pStyle w:val="Body"/>
+        <w:spacing w:line="360" w:lineRule="auto"/>
+        <w:rPr>
+          <w:rFonts w:ascii="Geneva" w:eastAsia="Geneva" w:hAnsi="Geneva" w:cs="Geneva"/>
+        </w:rPr>
+      </w:pPr>
+      <w:hyperlink r:id="rId14" w:history="1">
         <w:r>
           <w:rPr>
             <w:rStyle w:val="Hyperlink0"/>
@@ -2153,7 +3113,7 @@
           <w:rFonts w:ascii="Geneva" w:eastAsia="Geneva" w:hAnsi="Geneva" w:cs="Geneva"/>
         </w:rPr>
       </w:pPr>
-      <w:hyperlink r:id="rId14" w:history="1">
+      <w:hyperlink r:id="rId15" w:history="1">
         <w:r>
           <w:rPr>
             <w:rStyle w:val="Hyperlink0"/>
@@ -2171,7 +3131,7 @@
           <w:rFonts w:ascii="Geneva" w:eastAsia="Geneva" w:hAnsi="Geneva" w:cs="Geneva"/>
         </w:rPr>
       </w:pPr>
-      <w:hyperlink r:id="rId15" w:history="1">
+      <w:hyperlink r:id="rId16" w:history="1">
         <w:r>
           <w:rPr>
             <w:rStyle w:val="Hyperlink0"/>
@@ -2189,45 +3149,31 @@
           <w:rFonts w:ascii="Geneva" w:eastAsia="Geneva" w:hAnsi="Geneva" w:cs="Geneva"/>
         </w:rPr>
       </w:pPr>
-      <w:hyperlink r:id="rId16" w:history="1">
-        <w:r>
-          <w:rPr>
-            <w:rStyle w:val="Hyperlink0"/>
-            <w:rFonts w:ascii="Geneva"/>
-          </w:rPr>
-          <w:t>http://www.instructables.c</w:t>
-        </w:r>
-        <w:r>
-          <w:rPr>
-            <w:rStyle w:val="Hyperlink0"/>
-            <w:rFonts w:ascii="Geneva"/>
-          </w:rPr>
-          <w:t>om/files/orig/FBB/V9TI/HPT91MG3/FBBV9TIHPT91MG3.png</w:t>
-        </w:r>
-      </w:hyperlink>
-    </w:p>
-    <w:p>
-      <w:pPr>
-        <w:pStyle w:val="Body"/>
-        <w:spacing w:line="360" w:lineRule="auto"/>
-        <w:rPr>
-          <w:rFonts w:ascii="Geneva" w:eastAsia="Geneva" w:hAnsi="Geneva" w:cs="Geneva"/>
-        </w:rPr>
-      </w:pPr>
       <w:hyperlink r:id="rId17" w:history="1">
         <w:r>
           <w:rPr>
             <w:rStyle w:val="Hyperlink0"/>
             <w:rFonts w:ascii="Geneva"/>
           </w:rPr>
-          <w:t>http://www.identivenfc.com/media/catalog/product/cache/1/ima</w:t>
+          <w:t>http://www.instructables.com/files/orig/FBB/V9TI/HPT91MG3/FBBV9TIHPT91MG3.png</w:t>
         </w:r>
+      </w:hyperlink>
+    </w:p>
+    <w:p>
+      <w:pPr>
+        <w:pStyle w:val="Body"/>
+        <w:spacing w:line="360" w:lineRule="auto"/>
+        <w:rPr>
+          <w:rFonts w:ascii="Geneva" w:eastAsia="Geneva" w:hAnsi="Geneva" w:cs="Geneva"/>
+        </w:rPr>
+      </w:pPr>
+      <w:hyperlink r:id="rId18" w:history="1">
         <w:r>
           <w:rPr>
             <w:rStyle w:val="Hyperlink0"/>
             <w:rFonts w:ascii="Geneva"/>
           </w:rPr>
-          <w:t>ge/500x500/9df78eab33525d08d6e5fb8d27136e95/n/f/nfc_cards_blank.png</w:t>
+          <w:t>http://www.identivenfc.com/media/catalog/product/cache/1/image/500x500/9df78eab33525d08d6e5fb8d27136e95/n/f/nfc_cards_blank.png</w:t>
         </w:r>
       </w:hyperlink>
     </w:p>
@@ -2239,7 +3185,7 @@
           <w:rFonts w:ascii="Geneva" w:eastAsia="Geneva" w:hAnsi="Geneva" w:cs="Geneva"/>
         </w:rPr>
       </w:pPr>
-      <w:hyperlink r:id="rId18" w:history="1">
+      <w:hyperlink r:id="rId19" w:history="1">
         <w:r>
           <w:rPr>
             <w:rStyle w:val="Hyperlink0"/>
@@ -2254,7 +3200,7 @@
         <w:pStyle w:val="Body"/>
         <w:spacing w:line="360" w:lineRule="auto"/>
       </w:pPr>
-      <w:hyperlink r:id="rId19" w:history="1">
+      <w:hyperlink r:id="rId20" w:history="1">
         <w:r>
           <w:rPr>
             <w:rStyle w:val="Hyperlink0"/>
@@ -2265,8 +3211,8 @@
       </w:hyperlink>
     </w:p>
     <w:sectPr>
-      <w:headerReference w:type="default" r:id="rId20"/>
-      <w:footerReference w:type="default" r:id="rId21"/>
+      <w:headerReference w:type="default" r:id="rId21"/>
+      <w:footerReference w:type="default" r:id="rId22"/>
       <w:pgSz w:w="12240" w:h="15840"/>
       <w:pgMar w:top="1440" w:right="1440" w:bottom="1440" w:left="1440" w:header="720" w:footer="864" w:gutter="0"/>
       <w:cols w:space="720"/>
@@ -2276,7 +3222,7 @@
 </file>
 
 <file path=word/endnotes.xml><?xml version="1.0" encoding="utf-8"?>
-<w:endnotes xmlns:wpc="http://schemas.microsoft.com/office/word/2010/wordprocessingCanvas" xmlns:mo="http://schemas.microsoft.com/office/mac/office/2008/main" xmlns:mc="http://schemas.openxmlformats.org/markup-compatibility/2006" xmlns:mv="urn:schemas-microsoft-com:mac:vml" xmlns:o="urn:schemas-microsoft-com:office:office" xmlns:r="http://schemas.openxmlformats.org/officeDocument/2006/relationships" xmlns:m="http://schemas.openxmlformats.org/officeDocument/2006/math" xmlns:v="urn:schemas-microsoft-com:vml" xmlns:wp14="http://schemas.microsoft.com/office/word/2010/wordprocessingDrawing" xmlns:wp="http://schemas.openxmlformats.org/drawingml/2006/wordprocessingDrawing" xmlns:w10="urn:schemas-microsoft-com:office:word" xmlns:w="http://schemas.openxmlformats.org/wordprocessingml/2006/main" xmlns:w14="http://schemas.microsoft.com/office/word/2010/wordml" xmlns:w15="http://schemas.microsoft.com/office/word/2012/wordml" xmlns:wpg="http://schemas.microsoft.com/office/word/2010/wordprocessingGroup" xmlns:wpi="http://schemas.microsoft.com/office/word/2010/wordprocessingInk" xmlns:wne="http://schemas.microsoft.com/office/word/2006/wordml" xmlns:wps="http://schemas.microsoft.com/office/word/2010/wordprocessingShape" mc:Ignorable="w14 w15 wp14">
+<w:endnotes xmlns:wpc="http://schemas.microsoft.com/office/word/2010/wordprocessingCanvas" xmlns:mc="http://schemas.openxmlformats.org/markup-compatibility/2006" xmlns:o="urn:schemas-microsoft-com:office:office" xmlns:r="http://schemas.openxmlformats.org/officeDocument/2006/relationships" xmlns:m="http://schemas.openxmlformats.org/officeDocument/2006/math" xmlns:v="urn:schemas-microsoft-com:vml" xmlns:wp14="http://schemas.microsoft.com/office/word/2010/wordprocessingDrawing" xmlns:wp="http://schemas.openxmlformats.org/drawingml/2006/wordprocessingDrawing" xmlns:w10="urn:schemas-microsoft-com:office:word" xmlns:w="http://schemas.openxmlformats.org/wordprocessingml/2006/main" xmlns:w14="http://schemas.microsoft.com/office/word/2010/wordml" xmlns:wpg="http://schemas.microsoft.com/office/word/2010/wordprocessingGroup" xmlns:wpi="http://schemas.microsoft.com/office/word/2010/wordprocessingInk" xmlns:wne="http://schemas.microsoft.com/office/word/2006/wordml" xmlns:wps="http://schemas.microsoft.com/office/word/2010/wordprocessingShape" mc:Ignorable="w14 wp14">
   <w:endnote w:type="separator" w:id="-1">
     <w:p>
       <w:r>
@@ -2295,13 +3241,13 @@
 </file>
 
 <file path=word/footer1.xml><?xml version="1.0" encoding="utf-8"?>
-<w:ftr xmlns:wpc="http://schemas.microsoft.com/office/word/2010/wordprocessingCanvas" xmlns:mo="http://schemas.microsoft.com/office/mac/office/2008/main" xmlns:mc="http://schemas.openxmlformats.org/markup-compatibility/2006" xmlns:mv="urn:schemas-microsoft-com:mac:vml" xmlns:o="urn:schemas-microsoft-com:office:office" xmlns:r="http://schemas.openxmlformats.org/officeDocument/2006/relationships" xmlns:m="http://schemas.openxmlformats.org/officeDocument/2006/math" xmlns:v="urn:schemas-microsoft-com:vml" xmlns:wp14="http://schemas.microsoft.com/office/word/2010/wordprocessingDrawing" xmlns:wp="http://schemas.openxmlformats.org/drawingml/2006/wordprocessingDrawing" xmlns:w10="urn:schemas-microsoft-com:office:word" xmlns:w="http://schemas.openxmlformats.org/wordprocessingml/2006/main" xmlns:w14="http://schemas.microsoft.com/office/word/2010/wordml" xmlns:w15="http://schemas.microsoft.com/office/word/2012/wordml" xmlns:wpg="http://schemas.microsoft.com/office/word/2010/wordprocessingGroup" xmlns:wpi="http://schemas.microsoft.com/office/word/2010/wordprocessingInk" xmlns:wne="http://schemas.microsoft.com/office/word/2006/wordml" xmlns:wps="http://schemas.microsoft.com/office/word/2010/wordprocessingShape" mc:Ignorable="w14 w15 wp14">
+<w:ftr xmlns:wpc="http://schemas.microsoft.com/office/word/2010/wordprocessingCanvas" xmlns:mc="http://schemas.openxmlformats.org/markup-compatibility/2006" xmlns:o="urn:schemas-microsoft-com:office:office" xmlns:r="http://schemas.openxmlformats.org/officeDocument/2006/relationships" xmlns:m="http://schemas.openxmlformats.org/officeDocument/2006/math" xmlns:v="urn:schemas-microsoft-com:vml" xmlns:wp14="http://schemas.microsoft.com/office/word/2010/wordprocessingDrawing" xmlns:wp="http://schemas.openxmlformats.org/drawingml/2006/wordprocessingDrawing" xmlns:w10="urn:schemas-microsoft-com:office:word" xmlns:w="http://schemas.openxmlformats.org/wordprocessingml/2006/main" xmlns:w14="http://schemas.microsoft.com/office/word/2010/wordml" xmlns:wpg="http://schemas.microsoft.com/office/word/2010/wordprocessingGroup" xmlns:wpi="http://schemas.microsoft.com/office/word/2010/wordprocessingInk" xmlns:wne="http://schemas.microsoft.com/office/word/2006/wordml" xmlns:wps="http://schemas.microsoft.com/office/word/2010/wordprocessingShape" mc:Ignorable="w14 wp14">
   <w:p/>
 </w:ftr>
 </file>
 
 <file path=word/footnotes.xml><?xml version="1.0" encoding="utf-8"?>
-<w:footnotes xmlns:wpc="http://schemas.microsoft.com/office/word/2010/wordprocessingCanvas" xmlns:mo="http://schemas.microsoft.com/office/mac/office/2008/main" xmlns:mc="http://schemas.openxmlformats.org/markup-compatibility/2006" xmlns:mv="urn:schemas-microsoft-com:mac:vml" xmlns:o="urn:schemas-microsoft-com:office:office" xmlns:r="http://schemas.openxmlformats.org/officeDocument/2006/relationships" xmlns:m="http://schemas.openxmlformats.org/officeDocument/2006/math" xmlns:v="urn:schemas-microsoft-com:vml" xmlns:wp14="http://schemas.microsoft.com/office/word/2010/wordprocessingDrawing" xmlns:wp="http://schemas.openxmlformats.org/drawingml/2006/wordprocessingDrawing" xmlns:w10="urn:schemas-microsoft-com:office:word" xmlns:w="http://schemas.openxmlformats.org/wordprocessingml/2006/main" xmlns:w14="http://schemas.microsoft.com/office/word/2010/wordml" xmlns:w15="http://schemas.microsoft.com/office/word/2012/wordml" xmlns:wpg="http://schemas.microsoft.com/office/word/2010/wordprocessingGroup" xmlns:wpi="http://schemas.microsoft.com/office/word/2010/wordprocessingInk" xmlns:wne="http://schemas.microsoft.com/office/word/2006/wordml" xmlns:wps="http://schemas.microsoft.com/office/word/2010/wordprocessingShape" mc:Ignorable="w14 w15 wp14">
+<w:footnotes xmlns:wpc="http://schemas.microsoft.com/office/word/2010/wordprocessingCanvas" xmlns:mc="http://schemas.openxmlformats.org/markup-compatibility/2006" xmlns:o="urn:schemas-microsoft-com:office:office" xmlns:r="http://schemas.openxmlformats.org/officeDocument/2006/relationships" xmlns:m="http://schemas.openxmlformats.org/officeDocument/2006/math" xmlns:v="urn:schemas-microsoft-com:vml" xmlns:wp14="http://schemas.microsoft.com/office/word/2010/wordprocessingDrawing" xmlns:wp="http://schemas.openxmlformats.org/drawingml/2006/wordprocessingDrawing" xmlns:w10="urn:schemas-microsoft-com:office:word" xmlns:w="http://schemas.openxmlformats.org/wordprocessingml/2006/main" xmlns:w14="http://schemas.microsoft.com/office/word/2010/wordml" xmlns:wpg="http://schemas.microsoft.com/office/word/2010/wordprocessingGroup" xmlns:wpi="http://schemas.microsoft.com/office/word/2010/wordprocessingInk" xmlns:wne="http://schemas.microsoft.com/office/word/2006/wordml" xmlns:wps="http://schemas.microsoft.com/office/word/2010/wordprocessingShape" mc:Ignorable="w14 wp14">
   <w:footnote w:type="separator" w:id="-1">
     <w:p>
       <w:r>
@@ -2320,14 +3266,127 @@
 </file>
 
 <file path=word/header1.xml><?xml version="1.0" encoding="utf-8"?>
-<w:hdr xmlns:wpc="http://schemas.microsoft.com/office/word/2010/wordprocessingCanvas" xmlns:mo="http://schemas.microsoft.com/office/mac/office/2008/main" xmlns:mc="http://schemas.openxmlformats.org/markup-compatibility/2006" xmlns:mv="urn:schemas-microsoft-com:mac:vml" xmlns:o="urn:schemas-microsoft-com:office:office" xmlns:r="http://schemas.openxmlformats.org/officeDocument/2006/relationships" xmlns:m="http://schemas.openxmlformats.org/officeDocument/2006/math" xmlns:v="urn:schemas-microsoft-com:vml" xmlns:wp14="http://schemas.microsoft.com/office/word/2010/wordprocessingDrawing" xmlns:wp="http://schemas.openxmlformats.org/drawingml/2006/wordprocessingDrawing" xmlns:w10="urn:schemas-microsoft-com:office:word" xmlns:w="http://schemas.openxmlformats.org/wordprocessingml/2006/main" xmlns:w14="http://schemas.microsoft.com/office/word/2010/wordml" xmlns:w15="http://schemas.microsoft.com/office/word/2012/wordml" xmlns:wpg="http://schemas.microsoft.com/office/word/2010/wordprocessingGroup" xmlns:wpi="http://schemas.microsoft.com/office/word/2010/wordprocessingInk" xmlns:wne="http://schemas.microsoft.com/office/word/2006/wordml" xmlns:wps="http://schemas.microsoft.com/office/word/2010/wordprocessingShape" mc:Ignorable="w14 w15 wp14">
+<w:hdr xmlns:wpc="http://schemas.microsoft.com/office/word/2010/wordprocessingCanvas" xmlns:mc="http://schemas.openxmlformats.org/markup-compatibility/2006" xmlns:o="urn:schemas-microsoft-com:office:office" xmlns:r="http://schemas.openxmlformats.org/officeDocument/2006/relationships" xmlns:m="http://schemas.openxmlformats.org/officeDocument/2006/math" xmlns:v="urn:schemas-microsoft-com:vml" xmlns:wp14="http://schemas.microsoft.com/office/word/2010/wordprocessingDrawing" xmlns:wp="http://schemas.openxmlformats.org/drawingml/2006/wordprocessingDrawing" xmlns:w10="urn:schemas-microsoft-com:office:word" xmlns:w="http://schemas.openxmlformats.org/wordprocessingml/2006/main" xmlns:w14="http://schemas.microsoft.com/office/word/2010/wordml" xmlns:wpg="http://schemas.microsoft.com/office/word/2010/wordprocessingGroup" xmlns:wpi="http://schemas.microsoft.com/office/word/2010/wordprocessingInk" xmlns:wne="http://schemas.microsoft.com/office/word/2006/wordml" xmlns:wps="http://schemas.microsoft.com/office/word/2010/wordprocessingShape" mc:Ignorable="w14 wp14">
   <w:p/>
 </w:hdr>
 </file>
 
 <file path=word/numbering.xml><?xml version="1.0" encoding="utf-8"?>
-<w:numbering xmlns:wpc="http://schemas.microsoft.com/office/word/2010/wordprocessingCanvas" xmlns:mo="http://schemas.microsoft.com/office/mac/office/2008/main" xmlns:mc="http://schemas.openxmlformats.org/markup-compatibility/2006" xmlns:mv="urn:schemas-microsoft-com:mac:vml" xmlns:o="urn:schemas-microsoft-com:office:office" xmlns:r="http://schemas.openxmlformats.org/officeDocument/2006/relationships" xmlns:m="http://schemas.openxmlformats.org/officeDocument/2006/math" xmlns:v="urn:schemas-microsoft-com:vml" xmlns:wp14="http://schemas.microsoft.com/office/word/2010/wordprocessingDrawing" xmlns:wp="http://schemas.openxmlformats.org/drawingml/2006/wordprocessingDrawing" xmlns:w10="urn:schemas-microsoft-com:office:word" xmlns:w="http://schemas.openxmlformats.org/wordprocessingml/2006/main" xmlns:w14="http://schemas.microsoft.com/office/word/2010/wordml" xmlns:w15="http://schemas.microsoft.com/office/word/2012/wordml" xmlns:wpg="http://schemas.microsoft.com/office/word/2010/wordprocessingGroup" xmlns:wpi="http://schemas.microsoft.com/office/word/2010/wordprocessingInk" xmlns:wne="http://schemas.microsoft.com/office/word/2006/wordml" xmlns:wps="http://schemas.microsoft.com/office/word/2010/wordprocessingShape" mc:Ignorable="w14 w15 wp14">
+<w:numbering xmlns:wpc="http://schemas.microsoft.com/office/word/2010/wordprocessingCanvas" xmlns:mc="http://schemas.openxmlformats.org/markup-compatibility/2006" xmlns:o="urn:schemas-microsoft-com:office:office" xmlns:r="http://schemas.openxmlformats.org/officeDocument/2006/relationships" xmlns:m="http://schemas.openxmlformats.org/officeDocument/2006/math" xmlns:v="urn:schemas-microsoft-com:vml" xmlns:wp14="http://schemas.microsoft.com/office/word/2010/wordprocessingDrawing" xmlns:wp="http://schemas.openxmlformats.org/drawingml/2006/wordprocessingDrawing" xmlns:w10="urn:schemas-microsoft-com:office:word" xmlns:w="http://schemas.openxmlformats.org/wordprocessingml/2006/main" xmlns:w14="http://schemas.microsoft.com/office/word/2010/wordml" xmlns:wpg="http://schemas.microsoft.com/office/word/2010/wordprocessingGroup" xmlns:wpi="http://schemas.microsoft.com/office/word/2010/wordprocessingInk" xmlns:wne="http://schemas.microsoft.com/office/word/2006/wordml" xmlns:wps="http://schemas.microsoft.com/office/word/2010/wordprocessingShape" mc:Ignorable="w14 wp14">
   <w:abstractNum w:abstractNumId="0">
+    <w:nsid w:val="0E477796"/>
+    <w:multiLevelType w:val="hybridMultilevel"/>
+    <w:tmpl w:val="FDDEF55E"/>
+    <w:lvl w:ilvl="0" w:tplc="04090001">
+      <w:start w:val="1"/>
+      <w:numFmt w:val="bullet"/>
+      <w:lvlText w:val=""/>
+      <w:lvlJc w:val="left"/>
+      <w:pPr>
+        <w:ind w:left="720" w:hanging="360"/>
+      </w:pPr>
+      <w:rPr>
+        <w:rFonts w:ascii="Symbol" w:hAnsi="Symbol" w:hint="default"/>
+      </w:rPr>
+    </w:lvl>
+    <w:lvl w:ilvl="1" w:tplc="04090003" w:tentative="1">
+      <w:start w:val="1"/>
+      <w:numFmt w:val="bullet"/>
+      <w:lvlText w:val="o"/>
+      <w:lvlJc w:val="left"/>
+      <w:pPr>
+        <w:ind w:left="1440" w:hanging="360"/>
+      </w:pPr>
+      <w:rPr>
+        <w:rFonts w:ascii="Courier New" w:hAnsi="Courier New" w:cs="Courier New" w:hint="default"/>
+      </w:rPr>
+    </w:lvl>
+    <w:lvl w:ilvl="2" w:tplc="04090005" w:tentative="1">
+      <w:start w:val="1"/>
+      <w:numFmt w:val="bullet"/>
+      <w:lvlText w:val=""/>
+      <w:lvlJc w:val="left"/>
+      <w:pPr>
+        <w:ind w:left="2160" w:hanging="360"/>
+      </w:pPr>
+      <w:rPr>
+        <w:rFonts w:ascii="Wingdings" w:hAnsi="Wingdings" w:hint="default"/>
+      </w:rPr>
+    </w:lvl>
+    <w:lvl w:ilvl="3" w:tplc="04090001" w:tentative="1">
+      <w:start w:val="1"/>
+      <w:numFmt w:val="bullet"/>
+      <w:lvlText w:val=""/>
+      <w:lvlJc w:val="left"/>
+      <w:pPr>
+        <w:ind w:left="2880" w:hanging="360"/>
+      </w:pPr>
+      <w:rPr>
+        <w:rFonts w:ascii="Symbol" w:hAnsi="Symbol" w:hint="default"/>
+      </w:rPr>
+    </w:lvl>
+    <w:lvl w:ilvl="4" w:tplc="04090003" w:tentative="1">
+      <w:start w:val="1"/>
+      <w:numFmt w:val="bullet"/>
+      <w:lvlText w:val="o"/>
+      <w:lvlJc w:val="left"/>
+      <w:pPr>
+        <w:ind w:left="3600" w:hanging="360"/>
+      </w:pPr>
+      <w:rPr>
+        <w:rFonts w:ascii="Courier New" w:hAnsi="Courier New" w:cs="Courier New" w:hint="default"/>
+      </w:rPr>
+    </w:lvl>
+    <w:lvl w:ilvl="5" w:tplc="04090005" w:tentative="1">
+      <w:start w:val="1"/>
+      <w:numFmt w:val="bullet"/>
+      <w:lvlText w:val=""/>
+      <w:lvlJc w:val="left"/>
+      <w:pPr>
+        <w:ind w:left="4320" w:hanging="360"/>
+      </w:pPr>
+      <w:rPr>
+        <w:rFonts w:ascii="Wingdings" w:hAnsi="Wingdings" w:hint="default"/>
+      </w:rPr>
+    </w:lvl>
+    <w:lvl w:ilvl="6" w:tplc="04090001" w:tentative="1">
+      <w:start w:val="1"/>
+      <w:numFmt w:val="bullet"/>
+      <w:lvlText w:val=""/>
+      <w:lvlJc w:val="left"/>
+      <w:pPr>
+        <w:ind w:left="5040" w:hanging="360"/>
+      </w:pPr>
+      <w:rPr>
+        <w:rFonts w:ascii="Symbol" w:hAnsi="Symbol" w:hint="default"/>
+      </w:rPr>
+    </w:lvl>
+    <w:lvl w:ilvl="7" w:tplc="04090003" w:tentative="1">
+      <w:start w:val="1"/>
+      <w:numFmt w:val="bullet"/>
+      <w:lvlText w:val="o"/>
+      <w:lvlJc w:val="left"/>
+      <w:pPr>
+        <w:ind w:left="5760" w:hanging="360"/>
+      </w:pPr>
+      <w:rPr>
+        <w:rFonts w:ascii="Courier New" w:hAnsi="Courier New" w:cs="Courier New" w:hint="default"/>
+      </w:rPr>
+    </w:lvl>
+    <w:lvl w:ilvl="8" w:tplc="04090005" w:tentative="1">
+      <w:start w:val="1"/>
+      <w:numFmt w:val="bullet"/>
+      <w:lvlText w:val=""/>
+      <w:lvlJc w:val="left"/>
+      <w:pPr>
+        <w:ind w:left="6480" w:hanging="360"/>
+      </w:pPr>
+      <w:rPr>
+        <w:rFonts w:ascii="Wingdings" w:hAnsi="Wingdings" w:hint="default"/>
+      </w:rPr>
+    </w:lvl>
+  </w:abstractNum>
+  <w:abstractNum w:abstractNumId="1">
     <w:nsid w:val="3F0737FA"/>
     <w:multiLevelType w:val="hybridMultilevel"/>
     <w:tmpl w:val="5EE61C0A"/>
@@ -2440,14 +3499,365 @@
       </w:rPr>
     </w:lvl>
   </w:abstractNum>
+  <w:abstractNum w:abstractNumId="2">
+    <w:nsid w:val="46777C44"/>
+    <w:multiLevelType w:val="hybridMultilevel"/>
+    <w:tmpl w:val="15EA26F2"/>
+    <w:lvl w:ilvl="0" w:tplc="04090001">
+      <w:start w:val="1"/>
+      <w:numFmt w:val="bullet"/>
+      <w:lvlText w:val=""/>
+      <w:lvlJc w:val="left"/>
+      <w:pPr>
+        <w:ind w:left="720" w:hanging="360"/>
+      </w:pPr>
+      <w:rPr>
+        <w:rFonts w:ascii="Symbol" w:hAnsi="Symbol" w:hint="default"/>
+      </w:rPr>
+    </w:lvl>
+    <w:lvl w:ilvl="1" w:tplc="04090003">
+      <w:start w:val="1"/>
+      <w:numFmt w:val="bullet"/>
+      <w:lvlText w:val="o"/>
+      <w:lvlJc w:val="left"/>
+      <w:pPr>
+        <w:ind w:left="1440" w:hanging="360"/>
+      </w:pPr>
+      <w:rPr>
+        <w:rFonts w:ascii="Courier New" w:hAnsi="Courier New" w:cs="Courier New" w:hint="default"/>
+      </w:rPr>
+    </w:lvl>
+    <w:lvl w:ilvl="2" w:tplc="04090005" w:tentative="1">
+      <w:start w:val="1"/>
+      <w:numFmt w:val="bullet"/>
+      <w:lvlText w:val=""/>
+      <w:lvlJc w:val="left"/>
+      <w:pPr>
+        <w:ind w:left="2160" w:hanging="360"/>
+      </w:pPr>
+      <w:rPr>
+        <w:rFonts w:ascii="Wingdings" w:hAnsi="Wingdings" w:hint="default"/>
+      </w:rPr>
+    </w:lvl>
+    <w:lvl w:ilvl="3" w:tplc="04090001" w:tentative="1">
+      <w:start w:val="1"/>
+      <w:numFmt w:val="bullet"/>
+      <w:lvlText w:val=""/>
+      <w:lvlJc w:val="left"/>
+      <w:pPr>
+        <w:ind w:left="2880" w:hanging="360"/>
+      </w:pPr>
+      <w:rPr>
+        <w:rFonts w:ascii="Symbol" w:hAnsi="Symbol" w:hint="default"/>
+      </w:rPr>
+    </w:lvl>
+    <w:lvl w:ilvl="4" w:tplc="04090003" w:tentative="1">
+      <w:start w:val="1"/>
+      <w:numFmt w:val="bullet"/>
+      <w:lvlText w:val="o"/>
+      <w:lvlJc w:val="left"/>
+      <w:pPr>
+        <w:ind w:left="3600" w:hanging="360"/>
+      </w:pPr>
+      <w:rPr>
+        <w:rFonts w:ascii="Courier New" w:hAnsi="Courier New" w:cs="Courier New" w:hint="default"/>
+      </w:rPr>
+    </w:lvl>
+    <w:lvl w:ilvl="5" w:tplc="04090005" w:tentative="1">
+      <w:start w:val="1"/>
+      <w:numFmt w:val="bullet"/>
+      <w:lvlText w:val=""/>
+      <w:lvlJc w:val="left"/>
+      <w:pPr>
+        <w:ind w:left="4320" w:hanging="360"/>
+      </w:pPr>
+      <w:rPr>
+        <w:rFonts w:ascii="Wingdings" w:hAnsi="Wingdings" w:hint="default"/>
+      </w:rPr>
+    </w:lvl>
+    <w:lvl w:ilvl="6" w:tplc="04090001" w:tentative="1">
+      <w:start w:val="1"/>
+      <w:numFmt w:val="bullet"/>
+      <w:lvlText w:val=""/>
+      <w:lvlJc w:val="left"/>
+      <w:pPr>
+        <w:ind w:left="5040" w:hanging="360"/>
+      </w:pPr>
+      <w:rPr>
+        <w:rFonts w:ascii="Symbol" w:hAnsi="Symbol" w:hint="default"/>
+      </w:rPr>
+    </w:lvl>
+    <w:lvl w:ilvl="7" w:tplc="04090003" w:tentative="1">
+      <w:start w:val="1"/>
+      <w:numFmt w:val="bullet"/>
+      <w:lvlText w:val="o"/>
+      <w:lvlJc w:val="left"/>
+      <w:pPr>
+        <w:ind w:left="5760" w:hanging="360"/>
+      </w:pPr>
+      <w:rPr>
+        <w:rFonts w:ascii="Courier New" w:hAnsi="Courier New" w:cs="Courier New" w:hint="default"/>
+      </w:rPr>
+    </w:lvl>
+    <w:lvl w:ilvl="8" w:tplc="04090005" w:tentative="1">
+      <w:start w:val="1"/>
+      <w:numFmt w:val="bullet"/>
+      <w:lvlText w:val=""/>
+      <w:lvlJc w:val="left"/>
+      <w:pPr>
+        <w:ind w:left="6480" w:hanging="360"/>
+      </w:pPr>
+      <w:rPr>
+        <w:rFonts w:ascii="Wingdings" w:hAnsi="Wingdings" w:hint="default"/>
+      </w:rPr>
+    </w:lvl>
+  </w:abstractNum>
+  <w:abstractNum w:abstractNumId="3">
+    <w:nsid w:val="53897160"/>
+    <w:multiLevelType w:val="hybridMultilevel"/>
+    <w:tmpl w:val="660C7A58"/>
+    <w:lvl w:ilvl="0" w:tplc="04090001">
+      <w:start w:val="1"/>
+      <w:numFmt w:val="bullet"/>
+      <w:lvlText w:val=""/>
+      <w:lvlJc w:val="left"/>
+      <w:pPr>
+        <w:ind w:left="720" w:hanging="360"/>
+      </w:pPr>
+      <w:rPr>
+        <w:rFonts w:ascii="Symbol" w:hAnsi="Symbol" w:hint="default"/>
+      </w:rPr>
+    </w:lvl>
+    <w:lvl w:ilvl="1" w:tplc="04090003" w:tentative="1">
+      <w:start w:val="1"/>
+      <w:numFmt w:val="bullet"/>
+      <w:lvlText w:val="o"/>
+      <w:lvlJc w:val="left"/>
+      <w:pPr>
+        <w:ind w:left="1440" w:hanging="360"/>
+      </w:pPr>
+      <w:rPr>
+        <w:rFonts w:ascii="Courier New" w:hAnsi="Courier New" w:cs="Courier New" w:hint="default"/>
+      </w:rPr>
+    </w:lvl>
+    <w:lvl w:ilvl="2" w:tplc="04090005" w:tentative="1">
+      <w:start w:val="1"/>
+      <w:numFmt w:val="bullet"/>
+      <w:lvlText w:val=""/>
+      <w:lvlJc w:val="left"/>
+      <w:pPr>
+        <w:ind w:left="2160" w:hanging="360"/>
+      </w:pPr>
+      <w:rPr>
+        <w:rFonts w:ascii="Wingdings" w:hAnsi="Wingdings" w:hint="default"/>
+      </w:rPr>
+    </w:lvl>
+    <w:lvl w:ilvl="3" w:tplc="04090001" w:tentative="1">
+      <w:start w:val="1"/>
+      <w:numFmt w:val="bullet"/>
+      <w:lvlText w:val=""/>
+      <w:lvlJc w:val="left"/>
+      <w:pPr>
+        <w:ind w:left="2880" w:hanging="360"/>
+      </w:pPr>
+      <w:rPr>
+        <w:rFonts w:ascii="Symbol" w:hAnsi="Symbol" w:hint="default"/>
+      </w:rPr>
+    </w:lvl>
+    <w:lvl w:ilvl="4" w:tplc="04090003" w:tentative="1">
+      <w:start w:val="1"/>
+      <w:numFmt w:val="bullet"/>
+      <w:lvlText w:val="o"/>
+      <w:lvlJc w:val="left"/>
+      <w:pPr>
+        <w:ind w:left="3600" w:hanging="360"/>
+      </w:pPr>
+      <w:rPr>
+        <w:rFonts w:ascii="Courier New" w:hAnsi="Courier New" w:cs="Courier New" w:hint="default"/>
+      </w:rPr>
+    </w:lvl>
+    <w:lvl w:ilvl="5" w:tplc="04090005" w:tentative="1">
+      <w:start w:val="1"/>
+      <w:numFmt w:val="bullet"/>
+      <w:lvlText w:val=""/>
+      <w:lvlJc w:val="left"/>
+      <w:pPr>
+        <w:ind w:left="4320" w:hanging="360"/>
+      </w:pPr>
+      <w:rPr>
+        <w:rFonts w:ascii="Wingdings" w:hAnsi="Wingdings" w:hint="default"/>
+      </w:rPr>
+    </w:lvl>
+    <w:lvl w:ilvl="6" w:tplc="04090001" w:tentative="1">
+      <w:start w:val="1"/>
+      <w:numFmt w:val="bullet"/>
+      <w:lvlText w:val=""/>
+      <w:lvlJc w:val="left"/>
+      <w:pPr>
+        <w:ind w:left="5040" w:hanging="360"/>
+      </w:pPr>
+      <w:rPr>
+        <w:rFonts w:ascii="Symbol" w:hAnsi="Symbol" w:hint="default"/>
+      </w:rPr>
+    </w:lvl>
+    <w:lvl w:ilvl="7" w:tplc="04090003" w:tentative="1">
+      <w:start w:val="1"/>
+      <w:numFmt w:val="bullet"/>
+      <w:lvlText w:val="o"/>
+      <w:lvlJc w:val="left"/>
+      <w:pPr>
+        <w:ind w:left="5760" w:hanging="360"/>
+      </w:pPr>
+      <w:rPr>
+        <w:rFonts w:ascii="Courier New" w:hAnsi="Courier New" w:cs="Courier New" w:hint="default"/>
+      </w:rPr>
+    </w:lvl>
+    <w:lvl w:ilvl="8" w:tplc="04090005" w:tentative="1">
+      <w:start w:val="1"/>
+      <w:numFmt w:val="bullet"/>
+      <w:lvlText w:val=""/>
+      <w:lvlJc w:val="left"/>
+      <w:pPr>
+        <w:ind w:left="6480" w:hanging="360"/>
+      </w:pPr>
+      <w:rPr>
+        <w:rFonts w:ascii="Wingdings" w:hAnsi="Wingdings" w:hint="default"/>
+      </w:rPr>
+    </w:lvl>
+  </w:abstractNum>
+  <w:abstractNum w:abstractNumId="4">
+    <w:nsid w:val="7EF53E45"/>
+    <w:multiLevelType w:val="hybridMultilevel"/>
+    <w:tmpl w:val="2F0E7842"/>
+    <w:lvl w:ilvl="0" w:tplc="04090001">
+      <w:start w:val="1"/>
+      <w:numFmt w:val="bullet"/>
+      <w:lvlText w:val=""/>
+      <w:lvlJc w:val="left"/>
+      <w:pPr>
+        <w:ind w:left="1440" w:hanging="360"/>
+      </w:pPr>
+      <w:rPr>
+        <w:rFonts w:ascii="Symbol" w:hAnsi="Symbol" w:hint="default"/>
+      </w:rPr>
+    </w:lvl>
+    <w:lvl w:ilvl="1" w:tplc="04090003" w:tentative="1">
+      <w:start w:val="1"/>
+      <w:numFmt w:val="bullet"/>
+      <w:lvlText w:val="o"/>
+      <w:lvlJc w:val="left"/>
+      <w:pPr>
+        <w:ind w:left="2160" w:hanging="360"/>
+      </w:pPr>
+      <w:rPr>
+        <w:rFonts w:ascii="Courier New" w:hAnsi="Courier New" w:cs="Courier New" w:hint="default"/>
+      </w:rPr>
+    </w:lvl>
+    <w:lvl w:ilvl="2" w:tplc="04090005" w:tentative="1">
+      <w:start w:val="1"/>
+      <w:numFmt w:val="bullet"/>
+      <w:lvlText w:val=""/>
+      <w:lvlJc w:val="left"/>
+      <w:pPr>
+        <w:ind w:left="2880" w:hanging="360"/>
+      </w:pPr>
+      <w:rPr>
+        <w:rFonts w:ascii="Wingdings" w:hAnsi="Wingdings" w:hint="default"/>
+      </w:rPr>
+    </w:lvl>
+    <w:lvl w:ilvl="3" w:tplc="04090001" w:tentative="1">
+      <w:start w:val="1"/>
+      <w:numFmt w:val="bullet"/>
+      <w:lvlText w:val=""/>
+      <w:lvlJc w:val="left"/>
+      <w:pPr>
+        <w:ind w:left="3600" w:hanging="360"/>
+      </w:pPr>
+      <w:rPr>
+        <w:rFonts w:ascii="Symbol" w:hAnsi="Symbol" w:hint="default"/>
+      </w:rPr>
+    </w:lvl>
+    <w:lvl w:ilvl="4" w:tplc="04090003" w:tentative="1">
+      <w:start w:val="1"/>
+      <w:numFmt w:val="bullet"/>
+      <w:lvlText w:val="o"/>
+      <w:lvlJc w:val="left"/>
+      <w:pPr>
+        <w:ind w:left="4320" w:hanging="360"/>
+      </w:pPr>
+      <w:rPr>
+        <w:rFonts w:ascii="Courier New" w:hAnsi="Courier New" w:cs="Courier New" w:hint="default"/>
+      </w:rPr>
+    </w:lvl>
+    <w:lvl w:ilvl="5" w:tplc="04090005" w:tentative="1">
+      <w:start w:val="1"/>
+      <w:numFmt w:val="bullet"/>
+      <w:lvlText w:val=""/>
+      <w:lvlJc w:val="left"/>
+      <w:pPr>
+        <w:ind w:left="5040" w:hanging="360"/>
+      </w:pPr>
+      <w:rPr>
+        <w:rFonts w:ascii="Wingdings" w:hAnsi="Wingdings" w:hint="default"/>
+      </w:rPr>
+    </w:lvl>
+    <w:lvl w:ilvl="6" w:tplc="04090001" w:tentative="1">
+      <w:start w:val="1"/>
+      <w:numFmt w:val="bullet"/>
+      <w:lvlText w:val=""/>
+      <w:lvlJc w:val="left"/>
+      <w:pPr>
+        <w:ind w:left="5760" w:hanging="360"/>
+      </w:pPr>
+      <w:rPr>
+        <w:rFonts w:ascii="Symbol" w:hAnsi="Symbol" w:hint="default"/>
+      </w:rPr>
+    </w:lvl>
+    <w:lvl w:ilvl="7" w:tplc="04090003" w:tentative="1">
+      <w:start w:val="1"/>
+      <w:numFmt w:val="bullet"/>
+      <w:lvlText w:val="o"/>
+      <w:lvlJc w:val="left"/>
+      <w:pPr>
+        <w:ind w:left="6480" w:hanging="360"/>
+      </w:pPr>
+      <w:rPr>
+        <w:rFonts w:ascii="Courier New" w:hAnsi="Courier New" w:cs="Courier New" w:hint="default"/>
+      </w:rPr>
+    </w:lvl>
+    <w:lvl w:ilvl="8" w:tplc="04090005" w:tentative="1">
+      <w:start w:val="1"/>
+      <w:numFmt w:val="bullet"/>
+      <w:lvlText w:val=""/>
+      <w:lvlJc w:val="left"/>
+      <w:pPr>
+        <w:ind w:left="7200" w:hanging="360"/>
+      </w:pPr>
+      <w:rPr>
+        <w:rFonts w:ascii="Wingdings" w:hAnsi="Wingdings" w:hint="default"/>
+      </w:rPr>
+    </w:lvl>
+  </w:abstractNum>
   <w:num w:numId="1">
+    <w:abstractNumId w:val="1"/>
+  </w:num>
+  <w:num w:numId="2">
+    <w:abstractNumId w:val="2"/>
+  </w:num>
+  <w:num w:numId="3">
+    <w:abstractNumId w:val="4"/>
+  </w:num>
+  <w:num w:numId="4">
     <w:abstractNumId w:val="0"/>
+  </w:num>
+  <w:num w:numId="5">
+    <w:abstractNumId w:val="3"/>
   </w:num>
 </w:numbering>
 </file>
 
 <file path=word/styles.xml><?xml version="1.0" encoding="utf-8"?>
-<w:styles xmlns:mc="http://schemas.openxmlformats.org/markup-compatibility/2006" xmlns:r="http://schemas.openxmlformats.org/officeDocument/2006/relationships" xmlns:w="http://schemas.openxmlformats.org/wordprocessingml/2006/main" xmlns:w14="http://schemas.microsoft.com/office/word/2010/wordml" xmlns:w15="http://schemas.microsoft.com/office/word/2012/wordml" mc:Ignorable="w14 w15">
+<w:styles xmlns:mc="http://schemas.openxmlformats.org/markup-compatibility/2006" xmlns:r="http://schemas.openxmlformats.org/officeDocument/2006/relationships" xmlns:w="http://schemas.openxmlformats.org/wordprocessingml/2006/main" xmlns:w14="http://schemas.microsoft.com/office/word/2010/wordml" mc:Ignorable="w14">
   <w:docDefaults>
     <w:rPrDefault>
       <w:rPr>
@@ -2469,387 +3879,365 @@
       </w:pPr>
     </w:pPrDefault>
   </w:docDefaults>
-  <w:latentStyles w:defLockedState="0" w:defUIPriority="99" w:defSemiHidden="0" w:defUnhideWhenUsed="0" w:defQFormat="0" w:count="380">
-    <w:lsdException w:name="Normal" w:uiPriority="0" w:qFormat="1"/>
-    <w:lsdException w:name="heading 1" w:uiPriority="9" w:qFormat="1"/>
-    <w:lsdException w:name="heading 2" w:semiHidden="1" w:uiPriority="9" w:unhideWhenUsed="1" w:qFormat="1"/>
-    <w:lsdException w:name="heading 3" w:semiHidden="1" w:uiPriority="9" w:unhideWhenUsed="1" w:qFormat="1"/>
-    <w:lsdException w:name="heading 4" w:semiHidden="1" w:uiPriority="9" w:unhideWhenUsed="1" w:qFormat="1"/>
-    <w:lsdException w:name="heading 5" w:semiHidden="1" w:uiPriority="9" w:unhideWhenUsed="1" w:qFormat="1"/>
-    <w:lsdException w:name="heading 6" w:semiHidden="1" w:uiPriority="9" w:unhideWhenUsed="1" w:qFormat="1"/>
-    <w:lsdException w:name="heading 7" w:semiHidden="1" w:uiPriority="9" w:unhideWhenUsed="1" w:qFormat="1"/>
-    <w:lsdException w:name="heading 8" w:semiHidden="1" w:uiPriority="9" w:unhideWhenUsed="1" w:qFormat="1"/>
-    <w:lsdException w:name="heading 9" w:semiHidden="1" w:uiPriority="9" w:unhideWhenUsed="1" w:qFormat="1"/>
-    <w:lsdException w:name="index 1" w:semiHidden="1" w:unhideWhenUsed="1"/>
-    <w:lsdException w:name="index 2" w:semiHidden="1" w:unhideWhenUsed="1"/>
-    <w:lsdException w:name="index 3" w:semiHidden="1" w:unhideWhenUsed="1"/>
-    <w:lsdException w:name="index 4" w:semiHidden="1" w:unhideWhenUsed="1"/>
-    <w:lsdException w:name="index 5" w:semiHidden="1" w:unhideWhenUsed="1"/>
-    <w:lsdException w:name="index 6" w:semiHidden="1" w:unhideWhenUsed="1"/>
-    <w:lsdException w:name="index 7" w:semiHidden="1" w:unhideWhenUsed="1"/>
-    <w:lsdException w:name="index 8" w:semiHidden="1" w:unhideWhenUsed="1"/>
-    <w:lsdException w:name="index 9" w:semiHidden="1" w:unhideWhenUsed="1"/>
-    <w:lsdException w:name="toc 1" w:semiHidden="1" w:uiPriority="39" w:unhideWhenUsed="1"/>
-    <w:lsdException w:name="toc 2" w:semiHidden="1" w:uiPriority="39" w:unhideWhenUsed="1"/>
-    <w:lsdException w:name="toc 3" w:semiHidden="1" w:uiPriority="39" w:unhideWhenUsed="1"/>
-    <w:lsdException w:name="toc 4" w:semiHidden="1" w:uiPriority="39" w:unhideWhenUsed="1"/>
-    <w:lsdException w:name="toc 5" w:semiHidden="1" w:uiPriority="39" w:unhideWhenUsed="1"/>
-    <w:lsdException w:name="toc 6" w:semiHidden="1" w:uiPriority="39" w:unhideWhenUsed="1"/>
-    <w:lsdException w:name="toc 7" w:semiHidden="1" w:uiPriority="39" w:unhideWhenUsed="1"/>
-    <w:lsdException w:name="toc 8" w:semiHidden="1" w:uiPriority="39" w:unhideWhenUsed="1"/>
-    <w:lsdException w:name="toc 9" w:semiHidden="1" w:uiPriority="39" w:unhideWhenUsed="1"/>
-    <w:lsdException w:name="Normal Indent" w:semiHidden="1" w:unhideWhenUsed="1"/>
-    <w:lsdException w:name="footnote text" w:semiHidden="1" w:unhideWhenUsed="1"/>
-    <w:lsdException w:name="annotation text" w:semiHidden="1" w:unhideWhenUsed="1"/>
-    <w:lsdException w:name="header" w:semiHidden="1" w:unhideWhenUsed="1"/>
-    <w:lsdException w:name="footer" w:semiHidden="1" w:unhideWhenUsed="1"/>
-    <w:lsdException w:name="index heading" w:semiHidden="1" w:unhideWhenUsed="1"/>
-    <w:lsdException w:name="caption" w:semiHidden="1" w:uiPriority="35" w:unhideWhenUsed="1" w:qFormat="1"/>
-    <w:lsdException w:name="table of figures" w:semiHidden="1" w:unhideWhenUsed="1"/>
-    <w:lsdException w:name="envelope address" w:semiHidden="1" w:unhideWhenUsed="1"/>
-    <w:lsdException w:name="envelope return" w:semiHidden="1" w:unhideWhenUsed="1"/>
-    <w:lsdException w:name="footnote reference" w:semiHidden="1" w:unhideWhenUsed="1"/>
-    <w:lsdException w:name="annotation reference" w:semiHidden="1" w:unhideWhenUsed="1"/>
-    <w:lsdException w:name="line number" w:semiHidden="1" w:unhideWhenUsed="1"/>
-    <w:lsdException w:name="page number" w:semiHidden="1" w:unhideWhenUsed="1"/>
-    <w:lsdException w:name="endnote reference" w:semiHidden="1" w:unhideWhenUsed="1"/>
-    <w:lsdException w:name="endnote text" w:semiHidden="1" w:unhideWhenUsed="1"/>
-    <w:lsdException w:name="table of authorities" w:semiHidden="1" w:unhideWhenUsed="1"/>
-    <w:lsdException w:name="macro" w:semiHidden="1" w:unhideWhenUsed="1"/>
-    <w:lsdException w:name="toa heading" w:semiHidden="1" w:unhideWhenUsed="1"/>
-    <w:lsdException w:name="List" w:semiHidden="1" w:unhideWhenUsed="1"/>
-    <w:lsdException w:name="List Bullet" w:semiHidden="1" w:unhideWhenUsed="1"/>
-    <w:lsdException w:name="List Number" w:semiHidden="1" w:unhideWhenUsed="1"/>
-    <w:lsdException w:name="List 2" w:semiHidden="1" w:unhideWhenUsed="1"/>
-    <w:lsdException w:name="List 3" w:semiHidden="1" w:unhideWhenUsed="1"/>
-    <w:lsdException w:name="List 4" w:semiHidden="1" w:unhideWhenUsed="1"/>
-    <w:lsdException w:name="List 5" w:semiHidden="1" w:unhideWhenUsed="1"/>
-    <w:lsdException w:name="List Bullet 2" w:semiHidden="1" w:unhideWhenUsed="1"/>
-    <w:lsdException w:name="List Bullet 3" w:semiHidden="1" w:unhideWhenUsed="1"/>
-    <w:lsdException w:name="List Bullet 4" w:semiHidden="1" w:unhideWhenUsed="1"/>
-    <w:lsdException w:name="List Bullet 5" w:semiHidden="1" w:unhideWhenUsed="1"/>
-    <w:lsdException w:name="List Number 2" w:semiHidden="1" w:unhideWhenUsed="1"/>
-    <w:lsdException w:name="List Number 3" w:semiHidden="1" w:unhideWhenUsed="1"/>
-    <w:lsdException w:name="List Number 4" w:semiHidden="1" w:unhideWhenUsed="1"/>
-    <w:lsdException w:name="List Number 5" w:semiHidden="1" w:unhideWhenUsed="1"/>
-    <w:lsdException w:name="Title" w:uiPriority="10" w:qFormat="1"/>
-    <w:lsdException w:name="Closing" w:semiHidden="1" w:unhideWhenUsed="1"/>
-    <w:lsdException w:name="Signature" w:semiHidden="1" w:unhideWhenUsed="1"/>
-    <w:lsdException w:name="Default Paragraph Font" w:semiHidden="1" w:uiPriority="1" w:unhideWhenUsed="1"/>
-    <w:lsdException w:name="Body Text" w:semiHidden="1" w:unhideWhenUsed="1"/>
-    <w:lsdException w:name="Body Text Indent" w:semiHidden="1" w:unhideWhenUsed="1"/>
-    <w:lsdException w:name="List Continue" w:semiHidden="1" w:unhideWhenUsed="1"/>
-    <w:lsdException w:name="List Continue 2" w:semiHidden="1" w:unhideWhenUsed="1"/>
-    <w:lsdException w:name="List Continue 3" w:semiHidden="1" w:unhideWhenUsed="1"/>
-    <w:lsdException w:name="List Continue 4" w:semiHidden="1" w:unhideWhenUsed="1"/>
-    <w:lsdException w:name="List Continue 5" w:semiHidden="1" w:unhideWhenUsed="1"/>
-    <w:lsdException w:name="Message Header" w:semiHidden="1" w:unhideWhenUsed="1"/>
-    <w:lsdException w:name="Subtitle" w:uiPriority="11" w:qFormat="1"/>
-    <w:lsdException w:name="Salutation" w:semiHidden="1" w:unhideWhenUsed="1"/>
-    <w:lsdException w:name="Date" w:semiHidden="1" w:unhideWhenUsed="1"/>
-    <w:lsdException w:name="Body Text First Indent" w:semiHidden="1" w:unhideWhenUsed="1"/>
-    <w:lsdException w:name="Body Text First Indent 2" w:semiHidden="1" w:unhideWhenUsed="1"/>
-    <w:lsdException w:name="Note Heading" w:semiHidden="1" w:unhideWhenUsed="1"/>
-    <w:lsdException w:name="Body Text 2" w:semiHidden="1" w:unhideWhenUsed="1"/>
-    <w:lsdException w:name="Body Text 3" w:semiHidden="1" w:unhideWhenUsed="1"/>
-    <w:lsdException w:name="Body Text Indent 2" w:semiHidden="1" w:unhideWhenUsed="1"/>
-    <w:lsdException w:name="Body Text Indent 3" w:semiHidden="1" w:unhideWhenUsed="1"/>
-    <w:lsdException w:name="Block Text" w:semiHidden="1" w:unhideWhenUsed="1"/>
-    <w:lsdException w:name="Hyperlink" w:semiHidden="1" w:unhideWhenUsed="1"/>
-    <w:lsdException w:name="FollowedHyperlink" w:semiHidden="1" w:unhideWhenUsed="1"/>
-    <w:lsdException w:name="Strong" w:uiPriority="22" w:qFormat="1"/>
-    <w:lsdException w:name="Emphasis" w:uiPriority="20" w:qFormat="1"/>
-    <w:lsdException w:name="Document Map" w:semiHidden="1" w:unhideWhenUsed="1"/>
-    <w:lsdException w:name="Plain Text" w:semiHidden="1" w:unhideWhenUsed="1"/>
-    <w:lsdException w:name="E-mail Signature" w:semiHidden="1" w:unhideWhenUsed="1"/>
-    <w:lsdException w:name="HTML Top of Form" w:semiHidden="1" w:unhideWhenUsed="1"/>
-    <w:lsdException w:name="HTML Bottom of Form" w:semiHidden="1" w:unhideWhenUsed="1"/>
-    <w:lsdException w:name="Normal (Web)" w:semiHidden="1" w:unhideWhenUsed="1"/>
-    <w:lsdException w:name="HTML Acronym" w:semiHidden="1" w:unhideWhenUsed="1"/>
-    <w:lsdException w:name="HTML Address" w:semiHidden="1" w:unhideWhenUsed="1"/>
-    <w:lsdException w:name="HTML Cite" w:semiHidden="1" w:unhideWhenUsed="1"/>
-    <w:lsdException w:name="HTML Code" w:semiHidden="1" w:unhideWhenUsed="1"/>
-    <w:lsdException w:name="HTML Definition" w:semiHidden="1" w:unhideWhenUsed="1"/>
-    <w:lsdException w:name="HTML Keyboard" w:semiHidden="1" w:unhideWhenUsed="1"/>
-    <w:lsdException w:name="HTML Preformatted" w:semiHidden="1" w:unhideWhenUsed="1"/>
-    <w:lsdException w:name="HTML Sample" w:semiHidden="1" w:unhideWhenUsed="1"/>
-    <w:lsdException w:name="HTML Typewriter" w:semiHidden="1" w:unhideWhenUsed="1"/>
-    <w:lsdException w:name="HTML Variable" w:semiHidden="1" w:unhideWhenUsed="1"/>
-    <w:lsdException w:name="Normal Table" w:semiHidden="1" w:unhideWhenUsed="1"/>
-    <w:lsdException w:name="annotation subject" w:semiHidden="1" w:unhideWhenUsed="1"/>
-    <w:lsdException w:name="No List" w:semiHidden="1" w:unhideWhenUsed="1"/>
-    <w:lsdException w:name="Outline List 1" w:semiHidden="1" w:unhideWhenUsed="1"/>
-    <w:lsdException w:name="Outline List 2" w:semiHidden="1" w:unhideWhenUsed="1"/>
-    <w:lsdException w:name="Outline List 3" w:semiHidden="1" w:unhideWhenUsed="1"/>
-    <w:lsdException w:name="Table Simple 1" w:semiHidden="1" w:unhideWhenUsed="1"/>
-    <w:lsdException w:name="Table Simple 2" w:semiHidden="1" w:unhideWhenUsed="1"/>
-    <w:lsdException w:name="Table Simple 3" w:semiHidden="1" w:unhideWhenUsed="1"/>
-    <w:lsdException w:name="Table Classic 1" w:semiHidden="1" w:unhideWhenUsed="1"/>
-    <w:lsdException w:name="Table Classic 2" w:semiHidden="1" w:unhideWhenUsed="1"/>
-    <w:lsdException w:name="Table Classic 3" w:semiHidden="1" w:unhideWhenUsed="1"/>
-    <w:lsdException w:name="Table Classic 4" w:semiHidden="1" w:unhideWhenUsed="1"/>
-    <w:lsdException w:name="Table Colorful 1" w:semiHidden="1" w:unhideWhenUsed="1"/>
-    <w:lsdException w:name="Table Colorful 2" w:semiHidden="1" w:unhideWhenUsed="1"/>
-    <w:lsdException w:name="Table Colorful 3" w:semiHidden="1" w:unhideWhenUsed="1"/>
-    <w:lsdException w:name="Table Columns 1" w:semiHidden="1" w:unhideWhenUsed="1"/>
-    <w:lsdException w:name="Table Columns 2" w:semiHidden="1" w:unhideWhenUsed="1"/>
-    <w:lsdException w:name="Table Columns 3" w:semiHidden="1" w:unhideWhenUsed="1"/>
-    <w:lsdException w:name="Table Columns 4" w:semiHidden="1" w:unhideWhenUsed="1"/>
-    <w:lsdException w:name="Table Columns 5" w:semiHidden="1" w:unhideWhenUsed="1"/>
-    <w:lsdException w:name="Table Grid 1" w:semiHidden="1" w:unhideWhenUsed="1"/>
-    <w:lsdException w:name="Table Grid 2" w:semiHidden="1" w:unhideWhenUsed="1"/>
-    <w:lsdException w:name="Table Grid 3" w:semiHidden="1" w:unhideWhenUsed="1"/>
-    <w:lsdException w:name="Table Grid 4" w:semiHidden="1" w:unhideWhenUsed="1"/>
-    <w:lsdException w:name="Table Grid 5" w:semiHidden="1" w:unhideWhenUsed="1"/>
-    <w:lsdException w:name="Table Grid 6" w:semiHidden="1" w:unhideWhenUsed="1"/>
-    <w:lsdException w:name="Table Grid 7" w:semiHidden="1" w:unhideWhenUsed="1"/>
-    <w:lsdException w:name="Table Grid 8" w:semiHidden="1" w:unhideWhenUsed="1"/>
-    <w:lsdException w:name="Table List 1" w:semiHidden="1" w:unhideWhenUsed="1"/>
-    <w:lsdException w:name="Table List 2" w:semiHidden="1" w:unhideWhenUsed="1"/>
-    <w:lsdException w:name="Table List 3" w:semiHidden="1" w:unhideWhenUsed="1"/>
-    <w:lsdException w:name="Table List 4" w:semiHidden="1" w:unhideWhenUsed="1"/>
-    <w:lsdException w:name="Table List 5" w:semiHidden="1" w:unhideWhenUsed="1"/>
-    <w:lsdException w:name="Table List 6" w:semiHidden="1" w:unhideWhenUsed="1"/>
-    <w:lsdException w:name="Table List 7" w:semiHidden="1" w:unhideWhenUsed="1"/>
-    <w:lsdException w:name="Table List 8" w:semiHidden="1" w:unhideWhenUsed="1"/>
-    <w:lsdException w:name="Table 3D effects 1" w:semiHidden="1" w:unhideWhenUsed="1"/>
-    <w:lsdException w:name="Table 3D effects 2" w:semiHidden="1" w:unhideWhenUsed="1"/>
-    <w:lsdException w:name="Table 3D effects 3" w:semiHidden="1" w:unhideWhenUsed="1"/>
-    <w:lsdException w:name="Table Contemporary" w:semiHidden="1" w:unhideWhenUsed="1"/>
-    <w:lsdException w:name="Table Elegant" w:semiHidden="1" w:unhideWhenUsed="1"/>
-    <w:lsdException w:name="Table Professional" w:semiHidden="1" w:unhideWhenUsed="1"/>
-    <w:lsdException w:name="Table Subtle 1" w:semiHidden="1" w:unhideWhenUsed="1"/>
-    <w:lsdException w:name="Table Subtle 2" w:semiHidden="1" w:unhideWhenUsed="1"/>
-    <w:lsdException w:name="Table Web 1" w:semiHidden="1" w:unhideWhenUsed="1"/>
-    <w:lsdException w:name="Table Web 2" w:semiHidden="1" w:unhideWhenUsed="1"/>
-    <w:lsdException w:name="Table Web 3" w:semiHidden="1" w:unhideWhenUsed="1"/>
-    <w:lsdException w:name="Balloon Text" w:semiHidden="1" w:unhideWhenUsed="1"/>
-    <w:lsdException w:name="Table Grid" w:uiPriority="39"/>
-    <w:lsdException w:name="Table Theme" w:semiHidden="1" w:unhideWhenUsed="1"/>
-    <w:lsdException w:name="Note Level 1" w:semiHidden="1" w:unhideWhenUsed="1"/>
-    <w:lsdException w:name="Note Level 2" w:semiHidden="1" w:unhideWhenUsed="1"/>
-    <w:lsdException w:name="Note Level 3" w:semiHidden="1" w:unhideWhenUsed="1"/>
-    <w:lsdException w:name="Note Level 4" w:semiHidden="1" w:unhideWhenUsed="1"/>
-    <w:lsdException w:name="Note Level 5" w:semiHidden="1" w:unhideWhenUsed="1"/>
-    <w:lsdException w:name="Note Level 6" w:semiHidden="1" w:unhideWhenUsed="1"/>
-    <w:lsdException w:name="Note Level 7" w:semiHidden="1" w:unhideWhenUsed="1"/>
-    <w:lsdException w:name="Note Level 8" w:semiHidden="1" w:unhideWhenUsed="1"/>
-    <w:lsdException w:name="Note Level 9" w:semiHidden="1" w:unhideWhenUsed="1"/>
-    <w:lsdException w:name="Placeholder Text" w:semiHidden="1"/>
-    <w:lsdException w:name="No Spacing" w:uiPriority="1" w:qFormat="1"/>
-    <w:lsdException w:name="Light Shading" w:uiPriority="60"/>
-    <w:lsdException w:name="Light List" w:uiPriority="61"/>
-    <w:lsdException w:name="Light Grid" w:uiPriority="62"/>
-    <w:lsdException w:name="Medium Shading 1" w:uiPriority="63"/>
-    <w:lsdException w:name="Medium Shading 2" w:uiPriority="64"/>
-    <w:lsdException w:name="Medium List 1" w:uiPriority="65"/>
-    <w:lsdException w:name="Medium List 2" w:uiPriority="66"/>
-    <w:lsdException w:name="Medium Grid 1" w:uiPriority="67"/>
-    <w:lsdException w:name="Medium Grid 2" w:uiPriority="68"/>
-    <w:lsdException w:name="Medium Grid 3" w:uiPriority="69"/>
-    <w:lsdException w:name="Dark List" w:uiPriority="70"/>
-    <w:lsdException w:name="Colorful Shading" w:uiPriority="71"/>
-    <w:lsdException w:name="Colorful List" w:uiPriority="72"/>
-    <w:lsdException w:name="Colorful Grid" w:uiPriority="73"/>
-    <w:lsdException w:name="Light Shading Accent 1" w:uiPriority="60"/>
-    <w:lsdException w:name="Light List Accent 1" w:uiPriority="61"/>
-    <w:lsdException w:name="Light Grid Accent 1" w:uiPriority="62"/>
-    <w:lsdException w:name="Medium Shading 1 Accent 1" w:uiPriority="63"/>
-    <w:lsdException w:name="Medium Shading 2 Accent 1" w:uiPriority="64"/>
-    <w:lsdException w:name="Medium List 1 Accent 1" w:uiPriority="65"/>
-    <w:lsdException w:name="Revision" w:semiHidden="1"/>
-    <w:lsdException w:name="List Paragraph" w:uiPriority="34" w:qFormat="1"/>
-    <w:lsdException w:name="Quote" w:uiPriority="29" w:qFormat="1"/>
-    <w:lsdException w:name="Intense Quote" w:uiPriority="30" w:qFormat="1"/>
-    <w:lsdException w:name="Medium List 2 Accent 1" w:uiPriority="66"/>
-    <w:lsdException w:name="Medium Grid 1 Accent 1" w:uiPriority="67"/>
-    <w:lsdException w:name="Medium Grid 2 Accent 1" w:uiPriority="68"/>
-    <w:lsdException w:name="Medium Grid 3 Accent 1" w:uiPriority="69"/>
-    <w:lsdException w:name="Dark List Accent 1" w:uiPriority="70"/>
-    <w:lsdException w:name="Colorful Shading Accent 1" w:uiPriority="71"/>
-    <w:lsdException w:name="Colorful List Accent 1" w:uiPriority="72"/>
-    <w:lsdException w:name="Colorful Grid Accent 1" w:uiPriority="73"/>
-    <w:lsdException w:name="Light Shading Accent 2" w:uiPriority="60"/>
-    <w:lsdException w:name="Light List Accent 2" w:uiPriority="61"/>
-    <w:lsdException w:name="Light Grid Accent 2" w:uiPriority="62"/>
-    <w:lsdException w:name="Medium Shading 1 Accent 2" w:uiPriority="63"/>
-    <w:lsdException w:name="Medium Shading 2 Accent 2" w:uiPriority="64"/>
-    <w:lsdException w:name="Medium List 1 Accent 2" w:uiPriority="65"/>
-    <w:lsdException w:name="Medium List 2 Accent 2" w:uiPriority="66"/>
-    <w:lsdException w:name="Medium Grid 1 Accent 2" w:uiPriority="67"/>
-    <w:lsdException w:name="Medium Grid 2 Accent 2" w:uiPriority="68"/>
-    <w:lsdException w:name="Medium Grid 3 Accent 2" w:uiPriority="69"/>
-    <w:lsdException w:name="Dark List Accent 2" w:uiPriority="70"/>
-    <w:lsdException w:name="Colorful Shading Accent 2" w:uiPriority="71"/>
-    <w:lsdException w:name="Colorful List Accent 2" w:uiPriority="72"/>
-    <w:lsdException w:name="Colorful Grid Accent 2" w:uiPriority="73"/>
-    <w:lsdException w:name="Light Shading Accent 3" w:uiPriority="60"/>
-    <w:lsdException w:name="Light List Accent 3" w:uiPriority="61"/>
-    <w:lsdException w:name="Light Grid Accent 3" w:uiPriority="62"/>
-    <w:lsdException w:name="Medium Shading 1 Accent 3" w:uiPriority="63"/>
-    <w:lsdException w:name="Medium Shading 2 Accent 3" w:uiPriority="64"/>
-    <w:lsdException w:name="Medium List 1 Accent 3" w:uiPriority="65"/>
-    <w:lsdException w:name="Medium List 2 Accent 3" w:uiPriority="66"/>
-    <w:lsdException w:name="Medium Grid 1 Accent 3" w:uiPriority="67"/>
-    <w:lsdException w:name="Medium Grid 2 Accent 3" w:uiPriority="68"/>
-    <w:lsdException w:name="Medium Grid 3 Accent 3" w:uiPriority="69"/>
-    <w:lsdException w:name="Dark List Accent 3" w:uiPriority="70"/>
-    <w:lsdException w:name="Colorful Shading Accent 3" w:uiPriority="71"/>
-    <w:lsdException w:name="Colorful List Accent 3" w:uiPriority="72"/>
-    <w:lsdException w:name="Colorful Grid Accent 3" w:uiPriority="73"/>
-    <w:lsdException w:name="Light Shading Accent 4" w:uiPriority="60"/>
-    <w:lsdException w:name="Light List Accent 4" w:uiPriority="61"/>
-    <w:lsdException w:name="Light Grid Accent 4" w:uiPriority="62"/>
-    <w:lsdException w:name="Medium Shading 1 Accent 4" w:uiPriority="63"/>
-    <w:lsdException w:name="Medium Shading 2 Accent 4" w:uiPriority="64"/>
-    <w:lsdException w:name="Medium List 1 Accent 4" w:uiPriority="65"/>
-    <w:lsdException w:name="Medium List 2 Accent 4" w:uiPriority="66"/>
-    <w:lsdException w:name="Medium Grid 1 Accent 4" w:uiPriority="67"/>
-    <w:lsdException w:name="Medium Grid 2 Accent 4" w:uiPriority="68"/>
-    <w:lsdException w:name="Medium Grid 3 Accent 4" w:uiPriority="69"/>
-    <w:lsdException w:name="Dark List Accent 4" w:uiPriority="70"/>
-    <w:lsdException w:name="Colorful Shading Accent 4" w:uiPriority="71"/>
-    <w:lsdException w:name="Colorful List Accent 4" w:uiPriority="72"/>
-    <w:lsdException w:name="Colorful Grid Accent 4" w:uiPriority="73"/>
-    <w:lsdException w:name="Light Shading Accent 5" w:uiPriority="60"/>
-    <w:lsdException w:name="Light List Accent 5" w:uiPriority="61"/>
-    <w:lsdException w:name="Light Grid Accent 5" w:uiPriority="62"/>
-    <w:lsdException w:name="Medium Shading 1 Accent 5" w:uiPriority="63"/>
-    <w:lsdException w:name="Medium Shading 2 Accent 5" w:uiPriority="64"/>
-    <w:lsdException w:name="Medium List 1 Accent 5" w:uiPriority="65"/>
-    <w:lsdException w:name="Medium List 2 Accent 5" w:uiPriority="66"/>
-    <w:lsdException w:name="Medium Grid 1 Accent 5" w:uiPriority="67"/>
-    <w:lsdException w:name="Medium Grid 2 Accent 5" w:uiPriority="68"/>
-    <w:lsdException w:name="Medium Grid 3 Accent 5" w:uiPriority="69"/>
-    <w:lsdException w:name="Dark List Accent 5" w:uiPriority="70"/>
-    <w:lsdException w:name="Colorful Shading Accent 5" w:uiPriority="71"/>
-    <w:lsdException w:name="Colorful List Accent 5" w:uiPriority="72"/>
-    <w:lsdException w:name="Colorful Grid Accent 5" w:uiPriority="73"/>
-    <w:lsdException w:name="Light Shading Accent 6" w:uiPriority="60"/>
-    <w:lsdException w:name="Light List Accent 6" w:uiPriority="61"/>
-    <w:lsdException w:name="Light Grid Accent 6" w:uiPriority="62"/>
-    <w:lsdException w:name="Medium Shading 1 Accent 6" w:uiPriority="63"/>
-    <w:lsdException w:name="Medium Shading 2 Accent 6" w:uiPriority="64"/>
-    <w:lsdException w:name="Medium List 1 Accent 6" w:uiPriority="65"/>
-    <w:lsdException w:name="Medium List 2 Accent 6" w:uiPriority="66"/>
-    <w:lsdException w:name="Medium Grid 1 Accent 6" w:uiPriority="67"/>
-    <w:lsdException w:name="Medium Grid 2 Accent 6" w:uiPriority="68"/>
-    <w:lsdException w:name="Medium Grid 3 Accent 6" w:uiPriority="69"/>
-    <w:lsdException w:name="Dark List Accent 6" w:uiPriority="70"/>
-    <w:lsdException w:name="Colorful Shading Accent 6" w:uiPriority="71"/>
-    <w:lsdException w:name="Colorful List Accent 6" w:uiPriority="72"/>
-    <w:lsdException w:name="Colorful Grid Accent 6" w:uiPriority="73"/>
-    <w:lsdException w:name="Subtle Emphasis" w:uiPriority="19" w:qFormat="1"/>
-    <w:lsdException w:name="Intense Emphasis" w:uiPriority="21" w:qFormat="1"/>
-    <w:lsdException w:name="Subtle Reference" w:uiPriority="31" w:qFormat="1"/>
-    <w:lsdException w:name="Intense Reference" w:uiPriority="32" w:qFormat="1"/>
-    <w:lsdException w:name="Book Title" w:uiPriority="33" w:qFormat="1"/>
-    <w:lsdException w:name="Bibliography" w:semiHidden="1" w:uiPriority="37" w:unhideWhenUsed="1"/>
-    <w:lsdException w:name="TOC Heading" w:semiHidden="1" w:uiPriority="39" w:unhideWhenUsed="1" w:qFormat="1"/>
-    <w:lsdException w:name="Plain Table 1" w:uiPriority="41"/>
-    <w:lsdException w:name="Plain Table 2" w:uiPriority="42"/>
-    <w:lsdException w:name="Plain Table 3" w:uiPriority="43"/>
-    <w:lsdException w:name="Plain Table 4" w:uiPriority="44"/>
-    <w:lsdException w:name="Plain Table 5" w:uiPriority="45"/>
-    <w:lsdException w:name="Grid Table Light" w:uiPriority="40"/>
-    <w:lsdException w:name="Grid Table 1 Light" w:uiPriority="46"/>
-    <w:lsdException w:name="Grid Table 2" w:uiPriority="47"/>
-    <w:lsdException w:name="Grid Table 3" w:uiPriority="48"/>
-    <w:lsdException w:name="Grid Table 4" w:uiPriority="49"/>
-    <w:lsdException w:name="Grid Table 5 Dark" w:uiPriority="50"/>
-    <w:lsdException w:name="Grid Table 6 Colorful" w:uiPriority="51"/>
-    <w:lsdException w:name="Grid Table 7 Colorful" w:uiPriority="52"/>
-    <w:lsdException w:name="Grid Table 1 Light Accent 1" w:uiPriority="46"/>
-    <w:lsdException w:name="Grid Table 2 Accent 1" w:uiPriority="47"/>
-    <w:lsdException w:name="Grid Table 3 Accent 1" w:uiPriority="48"/>
-    <w:lsdException w:name="Grid Table 4 Accent 1" w:uiPriority="49"/>
-    <w:lsdException w:name="Grid Table 5 Dark Accent 1" w:uiPriority="50"/>
-    <w:lsdException w:name="Grid Table 6 Colorful Accent 1" w:uiPriority="51"/>
-    <w:lsdException w:name="Grid Table 7 Colorful Accent 1" w:uiPriority="52"/>
-    <w:lsdException w:name="Grid Table 1 Light Accent 2" w:uiPriority="46"/>
-    <w:lsdException w:name="Grid Table 2 Accent 2" w:uiPriority="47"/>
-    <w:lsdException w:name="Grid Table 3 Accent 2" w:uiPriority="48"/>
-    <w:lsdException w:name="Grid Table 4 Accent 2" w:uiPriority="49"/>
-    <w:lsdException w:name="Grid Table 5 Dark Accent 2" w:uiPriority="50"/>
-    <w:lsdException w:name="Grid Table 6 Colorful Accent 2" w:uiPriority="51"/>
-    <w:lsdException w:name="Grid Table 7 Colorful Accent 2" w:uiPriority="52"/>
-    <w:lsdException w:name="Grid Table 1 Light Accent 3" w:uiPriority="46"/>
-    <w:lsdException w:name="Grid Table 2 Accent 3" w:uiPriority="47"/>
-    <w:lsdException w:name="Grid Table 3 Accent 3" w:uiPriority="48"/>
-    <w:lsdException w:name="Grid Table 4 Accent 3" w:uiPriority="49"/>
-    <w:lsdException w:name="Grid Table 5 Dark Accent 3" w:uiPriority="50"/>
-    <w:lsdException w:name="Grid Table 6 Colorful Accent 3" w:uiPriority="51"/>
-    <w:lsdException w:name="Grid Table 7 Colorful Accent 3" w:uiPriority="52"/>
-    <w:lsdException w:name="Grid Table 1 Light Accent 4" w:uiPriority="46"/>
-    <w:lsdException w:name="Grid Table 2 Accent 4" w:uiPriority="47"/>
-    <w:lsdException w:name="Grid Table 3 Accent 4" w:uiPriority="48"/>
-    <w:lsdException w:name="Grid Table 4 Accent 4" w:uiPriority="49"/>
-    <w:lsdException w:name="Grid Table 5 Dark Accent 4" w:uiPriority="50"/>
-    <w:lsdException w:name="Grid Table 6 Colorful Accent 4" w:uiPriority="51"/>
-    <w:lsdException w:name="Grid Table 7 Colorful Accent 4" w:uiPriority="52"/>
-    <w:lsdException w:name="Grid Table 1 Light Accent 5" w:uiPriority="46"/>
-    <w:lsdException w:name="Grid Table 2 Accent 5" w:uiPriority="47"/>
-    <w:lsdException w:name="Grid Table 3 Accent 5" w:uiPriority="48"/>
-    <w:lsdException w:name="Grid Table 4 Accent 5" w:uiPriority="49"/>
-    <w:lsdException w:name="Grid Table 5 Dark Accent 5" w:uiPriority="50"/>
-    <w:lsdException w:name="Grid Table 6 Colorful Accent 5" w:uiPriority="51"/>
-    <w:lsdException w:name="Grid Table 7 Colorful Accent 5" w:uiPriority="52"/>
-    <w:lsdException w:name="Grid Table 1 Light Accent 6" w:uiPriority="46"/>
-    <w:lsdException w:name="Grid Table 2 Accent 6" w:uiPriority="47"/>
-    <w:lsdException w:name="Grid Table 3 Accent 6" w:uiPriority="48"/>
-    <w:lsdException w:name="Grid Table 4 Accent 6" w:uiPriority="49"/>
-    <w:lsdException w:name="Grid Table 5 Dark Accent 6" w:uiPriority="50"/>
-    <w:lsdException w:name="Grid Table 6 Colorful Accent 6" w:uiPriority="51"/>
-    <w:lsdException w:name="Grid Table 7 Colorful Accent 6" w:uiPriority="52"/>
-    <w:lsdException w:name="List Table 1 Light" w:uiPriority="46"/>
-    <w:lsdException w:name="List Table 2" w:uiPriority="47"/>
-    <w:lsdException w:name="List Table 3" w:uiPriority="48"/>
-    <w:lsdException w:name="List Table 4" w:uiPriority="49"/>
-    <w:lsdException w:name="List Table 5 Dark" w:uiPriority="50"/>
-    <w:lsdException w:name="List Table 6 Colorful" w:uiPriority="51"/>
-    <w:lsdException w:name="List Table 7 Colorful" w:uiPriority="52"/>
-    <w:lsdException w:name="List Table 1 Light Accent 1" w:uiPriority="46"/>
-    <w:lsdException w:name="List Table 2 Accent 1" w:uiPriority="47"/>
-    <w:lsdException w:name="List Table 3 Accent 1" w:uiPriority="48"/>
-    <w:lsdException w:name="List Table 4 Accent 1" w:uiPriority="49"/>
-    <w:lsdException w:name="List Table 5 Dark Accent 1" w:uiPriority="50"/>
-    <w:lsdException w:name="List Table 6 Colorful Accent 1" w:uiPriority="51"/>
-    <w:lsdException w:name="List Table 7 Colorful Accent 1" w:uiPriority="52"/>
-    <w:lsdException w:name="List Table 1 Light Accent 2" w:uiPriority="46"/>
-    <w:lsdException w:name="List Table 2 Accent 2" w:uiPriority="47"/>
-    <w:lsdException w:name="List Table 3 Accent 2" w:uiPriority="48"/>
-    <w:lsdException w:name="List Table 4 Accent 2" w:uiPriority="49"/>
-    <w:lsdException w:name="List Table 5 Dark Accent 2" w:uiPriority="50"/>
-    <w:lsdException w:name="List Table 6 Colorful Accent 2" w:uiPriority="51"/>
-    <w:lsdException w:name="List Table 7 Colorful Accent 2" w:uiPriority="52"/>
-    <w:lsdException w:name="List Table 1 Light Accent 3" w:uiPriority="46"/>
-    <w:lsdException w:name="List Table 2 Accent 3" w:uiPriority="47"/>
-    <w:lsdException w:name="List Table 3 Accent 3" w:uiPriority="48"/>
-    <w:lsdException w:name="List Table 4 Accent 3" w:uiPriority="49"/>
-    <w:lsdException w:name="List Table 5 Dark Accent 3" w:uiPriority="50"/>
-    <w:lsdException w:name="List Table 6 Colorful Accent 3" w:uiPriority="51"/>
-    <w:lsdException w:name="List Table 7 Colorful Accent 3" w:uiPriority="52"/>
-    <w:lsdException w:name="List Table 1 Light Accent 4" w:uiPriority="46"/>
-    <w:lsdException w:name="List Table 2 Accent 4" w:uiPriority="47"/>
-    <w:lsdException w:name="List Table 3 Accent 4" w:uiPriority="48"/>
-    <w:lsdException w:name="List Table 4 Accent 4" w:uiPriority="49"/>
-    <w:lsdException w:name="List Table 5 Dark Accent 4" w:uiPriority="50"/>
-    <w:lsdException w:name="List Table 6 Colorful Accent 4" w:uiPriority="51"/>
-    <w:lsdException w:name="List Table 7 Colorful Accent 4" w:uiPriority="52"/>
-    <w:lsdException w:name="List Table 1 Light Accent 5" w:uiPriority="46"/>
-    <w:lsdException w:name="List Table 2 Accent 5" w:uiPriority="47"/>
-    <w:lsdException w:name="List Table 3 Accent 5" w:uiPriority="48"/>
-    <w:lsdException w:name="List Table 4 Accent 5" w:uiPriority="49"/>
-    <w:lsdException w:name="List Table 5 Dark Accent 5" w:uiPriority="50"/>
-    <w:lsdException w:name="List Table 6 Colorful Accent 5" w:uiPriority="51"/>
-    <w:lsdException w:name="List Table 7 Colorful Accent 5" w:uiPriority="52"/>
-    <w:lsdException w:name="List Table 1 Light Accent 6" w:uiPriority="46"/>
-    <w:lsdException w:name="List Table 2 Accent 6" w:uiPriority="47"/>
-    <w:lsdException w:name="List Table 3 Accent 6" w:uiPriority="48"/>
-    <w:lsdException w:name="List Table 4 Accent 6" w:uiPriority="49"/>
-    <w:lsdException w:name="List Table 5 Dark Accent 6" w:uiPriority="50"/>
-    <w:lsdException w:name="List Table 6 Colorful Accent 6" w:uiPriority="51"/>
-    <w:lsdException w:name="List Table 7 Colorful Accent 6" w:uiPriority="52"/>
+  <w:latentStyles w:defLockedState="0" w:defUIPriority="99" w:defSemiHidden="1" w:defUnhideWhenUsed="1" w:defQFormat="0" w:count="267">
+    <w:lsdException w:name="Normal" w:semiHidden="0" w:uiPriority="0" w:unhideWhenUsed="0" w:qFormat="1"/>
+    <w:lsdException w:name="heading 1" w:semiHidden="0" w:uiPriority="9" w:unhideWhenUsed="0" w:qFormat="1"/>
+    <w:lsdException w:name="heading 2" w:uiPriority="9" w:qFormat="1"/>
+    <w:lsdException w:name="heading 3" w:uiPriority="9" w:qFormat="1"/>
+    <w:lsdException w:name="heading 4" w:uiPriority="9" w:qFormat="1"/>
+    <w:lsdException w:name="heading 5" w:uiPriority="9" w:qFormat="1"/>
+    <w:lsdException w:name="heading 6" w:uiPriority="9" w:qFormat="1"/>
+    <w:lsdException w:name="heading 7" w:uiPriority="9" w:qFormat="1"/>
+    <w:lsdException w:name="heading 8" w:uiPriority="9" w:qFormat="1"/>
+    <w:lsdException w:name="heading 9" w:uiPriority="9" w:qFormat="1"/>
+    <w:lsdException w:name="toc 1" w:uiPriority="39"/>
+    <w:lsdException w:name="toc 2" w:uiPriority="39"/>
+    <w:lsdException w:name="toc 3" w:uiPriority="39"/>
+    <w:lsdException w:name="toc 4" w:uiPriority="39"/>
+    <w:lsdException w:name="toc 5" w:uiPriority="39"/>
+    <w:lsdException w:name="toc 6" w:uiPriority="39"/>
+    <w:lsdException w:name="toc 7" w:uiPriority="39"/>
+    <w:lsdException w:name="toc 8" w:uiPriority="39"/>
+    <w:lsdException w:name="toc 9" w:uiPriority="39"/>
+    <w:lsdException w:name="caption" w:uiPriority="35" w:qFormat="1"/>
+    <w:lsdException w:name="Title" w:semiHidden="0" w:uiPriority="10" w:unhideWhenUsed="0" w:qFormat="1"/>
+    <w:lsdException w:name="Default Paragraph Font" w:uiPriority="1"/>
+    <w:lsdException w:name="Subtitle" w:semiHidden="0" w:uiPriority="11" w:unhideWhenUsed="0" w:qFormat="1"/>
+    <w:lsdException w:name="Strong" w:semiHidden="0" w:uiPriority="22" w:unhideWhenUsed="0" w:qFormat="1"/>
+    <w:lsdException w:name="Emphasis" w:semiHidden="0" w:uiPriority="20" w:unhideWhenUsed="0" w:qFormat="1"/>
+    <w:lsdException w:name="Table Grid" w:semiHidden="0" w:uiPriority="39" w:unhideWhenUsed="0"/>
+    <w:lsdException w:name="Placeholder Text" w:unhideWhenUsed="0"/>
+    <w:lsdException w:name="No Spacing" w:semiHidden="0" w:uiPriority="1" w:unhideWhenUsed="0" w:qFormat="1"/>
+    <w:lsdException w:name="Light Shading" w:semiHidden="0" w:uiPriority="60" w:unhideWhenUsed="0"/>
+    <w:lsdException w:name="Light List" w:semiHidden="0" w:uiPriority="61" w:unhideWhenUsed="0"/>
+    <w:lsdException w:name="Light Grid" w:semiHidden="0" w:uiPriority="62" w:unhideWhenUsed="0"/>
+    <w:lsdException w:name="Medium Shading 1" w:semiHidden="0" w:uiPriority="63" w:unhideWhenUsed="0"/>
+    <w:lsdException w:name="Medium Shading 2" w:semiHidden="0" w:uiPriority="64" w:unhideWhenUsed="0"/>
+    <w:lsdException w:name="Medium List 1" w:semiHidden="0" w:uiPriority="65" w:unhideWhenUsed="0"/>
+    <w:lsdException w:name="Medium List 2" w:semiHidden="0" w:uiPriority="66" w:unhideWhenUsed="0"/>
+    <w:lsdException w:name="Medium Grid 1" w:semiHidden="0" w:uiPriority="67" w:unhideWhenUsed="0"/>
+    <w:lsdException w:name="Medium Grid 2" w:semiHidden="0" w:uiPriority="68" w:unhideWhenUsed="0"/>
+    <w:lsdException w:name="Medium Grid 3" w:semiHidden="0" w:uiPriority="69" w:unhideWhenUsed="0"/>
+    <w:lsdException w:name="Dark List" w:semiHidden="0" w:uiPriority="70" w:unhideWhenUsed="0"/>
+    <w:lsdException w:name="Colorful Shading" w:semiHidden="0" w:uiPriority="71" w:unhideWhenUsed="0"/>
+    <w:lsdException w:name="Colorful List" w:semiHidden="0" w:uiPriority="72" w:unhideWhenUsed="0"/>
+    <w:lsdException w:name="Colorful Grid" w:semiHidden="0" w:uiPriority="73" w:unhideWhenUsed="0"/>
+    <w:lsdException w:name="Light Shading Accent 1" w:semiHidden="0" w:uiPriority="60" w:unhideWhenUsed="0"/>
+    <w:lsdException w:name="Light List Accent 1" w:semiHidden="0" w:uiPriority="61" w:unhideWhenUsed="0"/>
+    <w:lsdException w:name="Light Grid Accent 1" w:semiHidden="0" w:uiPriority="62" w:unhideWhenUsed="0"/>
+    <w:lsdException w:name="Medium Shading 1 Accent 1" w:semiHidden="0" w:uiPriority="63" w:unhideWhenUsed="0"/>
+    <w:lsdException w:name="Medium Shading 2 Accent 1" w:semiHidden="0" w:uiPriority="64" w:unhideWhenUsed="0"/>
+    <w:lsdException w:name="Medium List 1 Accent 1" w:semiHidden="0" w:uiPriority="65" w:unhideWhenUsed="0"/>
+    <w:lsdException w:name="Revision" w:unhideWhenUsed="0"/>
+    <w:lsdException w:name="List Paragraph" w:semiHidden="0" w:uiPriority="34" w:unhideWhenUsed="0" w:qFormat="1"/>
+    <w:lsdException w:name="Quote" w:semiHidden="0" w:uiPriority="29" w:unhideWhenUsed="0" w:qFormat="1"/>
+    <w:lsdException w:name="Intense Quote" w:semiHidden="0" w:uiPriority="30" w:unhideWhenUsed="0" w:qFormat="1"/>
+    <w:lsdException w:name="Medium List 2 Accent 1" w:semiHidden="0" w:uiPriority="66" w:unhideWhenUsed="0"/>
+    <w:lsdException w:name="Medium Grid 1 Accent 1" w:semiHidden="0" w:uiPriority="67" w:unhideWhenUsed="0"/>
+    <w:lsdException w:name="Medium Grid 2 Accent 1" w:semiHidden="0" w:uiPriority="68" w:unhideWhenUsed="0"/>
+    <w:lsdException w:name="Medium Grid 3 Accent 1" w:semiHidden="0" w:uiPriority="69" w:unhideWhenUsed="0"/>
+    <w:lsdException w:name="Dark List Accent 1" w:semiHidden="0" w:uiPriority="70" w:unhideWhenUsed="0"/>
+    <w:lsdException w:name="Colorful Shading Accent 1" w:semiHidden="0" w:uiPriority="71" w:unhideWhenUsed="0"/>
+    <w:lsdException w:name="Colorful List Accent 1" w:semiHidden="0" w:uiPriority="72" w:unhideWhenUsed="0"/>
+    <w:lsdException w:name="Colorful Grid Accent 1" w:semiHidden="0" w:uiPriority="73" w:unhideWhenUsed="0"/>
+    <w:lsdException w:name="Light Shading Accent 2" w:semiHidden="0" w:uiPriority="60" w:unhideWhenUsed="0"/>
+    <w:lsdException w:name="Light List Accent 2" w:semiHidden="0" w:uiPriority="61" w:unhideWhenUsed="0"/>
+    <w:lsdException w:name="Light Grid Accent 2" w:semiHidden="0" w:uiPriority="62" w:unhideWhenUsed="0"/>
+    <w:lsdException w:name="Medium Shading 1 Accent 2" w:semiHidden="0" w:uiPriority="63" w:unhideWhenUsed="0"/>
+    <w:lsdException w:name="Medium Shading 2 Accent 2" w:semiHidden="0" w:uiPriority="64" w:unhideWhenUsed="0"/>
+    <w:lsdException w:name="Medium List 1 Accent 2" w:semiHidden="0" w:uiPriority="65" w:unhideWhenUsed="0"/>
+    <w:lsdException w:name="Medium List 2 Accent 2" w:semiHidden="0" w:uiPriority="66" w:unhideWhenUsed="0"/>
+    <w:lsdException w:name="Medium Grid 1 Accent 2" w:semiHidden="0" w:uiPriority="67" w:unhideWhenUsed="0"/>
+    <w:lsdException w:name="Medium Grid 2 Accent 2" w:semiHidden="0" w:uiPriority="68" w:unhideWhenUsed="0"/>
+    <w:lsdException w:name="Medium Grid 3 Accent 2" w:semiHidden="0" w:uiPriority="69" w:unhideWhenUsed="0"/>
+    <w:lsdException w:name="Dark List Accent 2" w:semiHidden="0" w:uiPriority="70" w:unhideWhenUsed="0"/>
+    <w:lsdException w:name="Colorful Shading Accent 2" w:semiHidden="0" w:uiPriority="71" w:unhideWhenUsed="0"/>
+    <w:lsdException w:name="Colorful List Accent 2" w:semiHidden="0" w:uiPriority="72" w:unhideWhenUsed="0"/>
+    <w:lsdException w:name="Colorful Grid Accent 2" w:semiHidden="0" w:uiPriority="73" w:unhideWhenUsed="0"/>
+    <w:lsdException w:name="Light Shading Accent 3" w:semiHidden="0" w:uiPriority="60" w:unhideWhenUsed="0"/>
+    <w:lsdException w:name="Light List Accent 3" w:semiHidden="0" w:uiPriority="61" w:unhideWhenUsed="0"/>
+    <w:lsdException w:name="Light Grid Accent 3" w:semiHidden="0" w:uiPriority="62" w:unhideWhenUsed="0"/>
+    <w:lsdException w:name="Medium Shading 1 Accent 3" w:semiHidden="0" w:uiPriority="63" w:unhideWhenUsed="0"/>
+    <w:lsdException w:name="Medium Shading 2 Accent 3" w:semiHidden="0" w:uiPriority="64" w:unhideWhenUsed="0"/>
+    <w:lsdException w:name="Medium List 1 Accent 3" w:semiHidden="0" w:uiPriority="65" w:unhideWhenUsed="0"/>
+    <w:lsdException w:name="Medium List 2 Accent 3" w:semiHidden="0" w:uiPriority="66" w:unhideWhenUsed="0"/>
+    <w:lsdException w:name="Medium Grid 1 Accent 3" w:semiHidden="0" w:uiPriority="67" w:unhideWhenUsed="0"/>
+    <w:lsdException w:name="Medium Grid 2 Accent 3" w:semiHidden="0" w:uiPriority="68" w:unhideWhenUsed="0"/>
+    <w:lsdException w:name="Medium Grid 3 Accent 3" w:semiHidden="0" w:uiPriority="69" w:unhideWhenUsed="0"/>
+    <w:lsdException w:name="Dark List Accent 3" w:semiHidden="0" w:uiPriority="70" w:unhideWhenUsed="0"/>
+    <w:lsdException w:name="Colorful Shading Accent 3" w:semiHidden="0" w:uiPriority="71" w:unhideWhenUsed="0"/>
+    <w:lsdException w:name="Colorful List Accent 3" w:semiHidden="0" w:uiPriority="72" w:unhideWhenUsed="0"/>
+    <w:lsdException w:name="Colorful Grid Accent 3" w:semiHidden="0" w:uiPriority="73" w:unhideWhenUsed="0"/>
+    <w:lsdException w:name="Light Shading Accent 4" w:semiHidden="0" w:uiPriority="60" w:unhideWhenUsed="0"/>
+    <w:lsdException w:name="Light List Accent 4" w:semiHidden="0" w:uiPriority="61" w:unhideWhenUsed="0"/>
+    <w:lsdException w:name="Light Grid Accent 4" w:semiHidden="0" w:uiPriority="62" w:unhideWhenUsed="0"/>
+    <w:lsdException w:name="Medium Shading 1 Accent 4" w:semiHidden="0" w:uiPriority="63" w:unhideWhenUsed="0"/>
+    <w:lsdException w:name="Medium Shading 2 Accent 4" w:semiHidden="0" w:uiPriority="64" w:unhideWhenUsed="0"/>
+    <w:lsdException w:name="Medium List 1 Accent 4" w:semiHidden="0" w:uiPriority="65" w:unhideWhenUsed="0"/>
+    <w:lsdException w:name="Medium List 2 Accent 4" w:semiHidden="0" w:uiPriority="66" w:unhideWhenUsed="0"/>
+    <w:lsdException w:name="Medium Grid 1 Accent 4" w:semiHidden="0" w:uiPriority="67" w:unhideWhenUsed="0"/>
+    <w:lsdException w:name="Medium Grid 2 Accent 4" w:semiHidden="0" w:uiPriority="68" w:unhideWhenUsed="0"/>
+    <w:lsdException w:name="Medium Grid 3 Accent 4" w:semiHidden="0" w:uiPriority="69" w:unhideWhenUsed="0"/>
+    <w:lsdException w:name="Dark List Accent 4" w:semiHidden="0" w:uiPriority="70" w:unhideWhenUsed="0"/>
+    <w:lsdException w:name="Colorful Shading Accent 4" w:semiHidden="0" w:uiPriority="71" w:unhideWhenUsed="0"/>
+    <w:lsdException w:name="Colorful List Accent 4" w:semiHidden="0" w:uiPriority="72" w:unhideWhenUsed="0"/>
+    <w:lsdException w:name="Colorful Grid Accent 4" w:semiHidden="0" w:uiPriority="73" w:unhideWhenUsed="0"/>
+    <w:lsdException w:name="Light Shading Accent 5" w:semiHidden="0" w:uiPriority="60" w:unhideWhenUsed="0"/>
+    <w:lsdException w:name="Light List Accent 5" w:semiHidden="0" w:uiPriority="61" w:unhideWhenUsed="0"/>
+    <w:lsdException w:name="Light Grid Accent 5" w:semiHidden="0" w:uiPriority="62" w:unhideWhenUsed="0"/>
+    <w:lsdException w:name="Medium Shading 1 Accent 5" w:semiHidden="0" w:uiPriority="63" w:unhideWhenUsed="0"/>
+    <w:lsdException w:name="Medium Shading 2 Accent 5" w:semiHidden="0" w:uiPriority="64" w:unhideWhenUsed="0"/>
+    <w:lsdException w:name="Medium List 1 Accent 5" w:semiHidden="0" w:uiPriority="65" w:unhideWhenUsed="0"/>
+    <w:lsdException w:name="Medium List 2 Accent 5" w:semiHidden="0" w:uiPriority="66" w:unhideWhenUsed="0"/>
+    <w:lsdException w:name="Medium Grid 1 Accent 5" w:semiHidden="0" w:uiPriority="67" w:unhideWhenUsed="0"/>
+    <w:lsdException w:name="Medium Grid 2 Accent 5" w:semiHidden="0" w:uiPriority="68" w:unhideWhenUsed="0"/>
+    <w:lsdException w:name="Medium Grid 3 Accent 5" w:semiHidden="0" w:uiPriority="69" w:unhideWhenUsed="0"/>
+    <w:lsdException w:name="Dark List Accent 5" w:semiHidden="0" w:uiPriority="70" w:unhideWhenUsed="0"/>
+    <w:lsdException w:name="Colorful Shading Accent 5" w:semiHidden="0" w:uiPriority="71" w:unhideWhenUsed="0"/>
+    <w:lsdException w:name="Colorful List Accent 5" w:semiHidden="0" w:uiPriority="72" w:unhideWhenUsed="0"/>
+    <w:lsdException w:name="Colorful Grid Accent 5" w:semiHidden="0" w:uiPriority="73" w:unhideWhenUsed="0"/>
+    <w:lsdException w:name="Light Shading Accent 6" w:semiHidden="0" w:uiPriority="60" w:unhideWhenUsed="0"/>
+    <w:lsdException w:name="Light List Accent 6" w:semiHidden="0" w:uiPriority="61" w:unhideWhenUsed="0"/>
+    <w:lsdException w:name="Light Grid Accent 6" w:semiHidden="0" w:uiPriority="62" w:unhideWhenUsed="0"/>
+    <w:lsdException w:name="Medium Shading 1 Accent 6" w:semiHidden="0" w:uiPriority="63" w:unhideWhenUsed="0"/>
+    <w:lsdException w:name="Medium Shading 2 Accent 6" w:semiHidden="0" w:uiPriority="64" w:unhideWhenUsed="0"/>
+    <w:lsdException w:name="Medium List 1 Accent 6" w:semiHidden="0" w:uiPriority="65" w:unhideWhenUsed="0"/>
+    <w:lsdException w:name="Medium List 2 Accent 6" w:semiHidden="0" w:uiPriority="66" w:unhideWhenUsed="0"/>
+    <w:lsdException w:name="Medium Grid 1 Accent 6" w:semiHidden="0" w:uiPriority="67" w:unhideWhenUsed="0"/>
+    <w:lsdException w:name="Medium Grid 2 Accent 6" w:semiHidden="0" w:uiPriority="68" w:unhideWhenUsed="0"/>
+    <w:lsdException w:name="Medium Grid 3 Accent 6" w:semiHidden="0" w:uiPriority="69" w:unhideWhenUsed="0"/>
+    <w:lsdException w:name="Dark List Accent 6" w:semiHidden="0" w:uiPriority="70" w:unhideWhenUsed="0"/>
+    <w:lsdException w:name="Colorful Shading Accent 6" w:semiHidden="0" w:uiPriority="71" w:unhideWhenUsed="0"/>
+    <w:lsdException w:name="Colorful List Accent 6" w:semiHidden="0" w:uiPriority="72" w:unhideWhenUsed="0"/>
+    <w:lsdException w:name="Colorful Grid Accent 6" w:semiHidden="0" w:uiPriority="73" w:unhideWhenUsed="0"/>
+    <w:lsdException w:name="Subtle Emphasis" w:semiHidden="0" w:uiPriority="19" w:unhideWhenUsed="0" w:qFormat="1"/>
+    <w:lsdException w:name="Intense Emphasis" w:semiHidden="0" w:uiPriority="21" w:unhideWhenUsed="0" w:qFormat="1"/>
+    <w:lsdException w:name="Subtle Reference" w:semiHidden="0" w:uiPriority="31" w:unhideWhenUsed="0" w:qFormat="1"/>
+    <w:lsdException w:name="Intense Reference" w:semiHidden="0" w:uiPriority="32" w:unhideWhenUsed="0" w:qFormat="1"/>
+    <w:lsdException w:name="Book Title" w:semiHidden="0" w:uiPriority="33" w:unhideWhenUsed="0" w:qFormat="1"/>
+    <w:lsdException w:name="Bibliography" w:uiPriority="37"/>
+    <w:lsdException w:name="TOC Heading" w:uiPriority="39" w:qFormat="1"/>
+  </w:latentStyles>
+  <w:style w:type="paragraph" w:default="1" w:styleId="Normal">
+    <w:name w:val="Normal"/>
+    <w:rPr>
+      <w:sz w:val="24"/>
+      <w:szCs w:val="24"/>
+    </w:rPr>
+  </w:style>
+  <w:style w:type="character" w:default="1" w:styleId="DefaultParagraphFont">
+    <w:name w:val="Default Paragraph Font"/>
+    <w:uiPriority w:val="1"/>
+    <w:semiHidden/>
+    <w:unhideWhenUsed/>
+  </w:style>
+  <w:style w:type="table" w:default="1" w:styleId="TableNormal">
+    <w:name w:val="Normal Table"/>
+    <w:uiPriority w:val="99"/>
+    <w:semiHidden/>
+    <w:unhideWhenUsed/>
+    <w:tblPr>
+      <w:tblInd w:w="0" w:type="dxa"/>
+      <w:tblCellMar>
+        <w:top w:w="0" w:type="dxa"/>
+        <w:left w:w="108" w:type="dxa"/>
+        <w:bottom w:w="0" w:type="dxa"/>
+        <w:right w:w="108" w:type="dxa"/>
+      </w:tblCellMar>
+    </w:tblPr>
+  </w:style>
+  <w:style w:type="numbering" w:default="1" w:styleId="NoList">
+    <w:name w:val="No List"/>
+    <w:uiPriority w:val="99"/>
+    <w:semiHidden/>
+    <w:unhideWhenUsed/>
+  </w:style>
+  <w:style w:type="character" w:styleId="Hyperlink">
+    <w:name w:val="Hyperlink"/>
+    <w:rPr>
+      <w:u w:val="single"/>
+    </w:rPr>
+  </w:style>
+  <w:style w:type="paragraph" w:customStyle="1" w:styleId="Body">
+    <w:name w:val="Body"/>
+    <w:rPr>
+      <w:rFonts w:ascii="Helvetica" w:hAnsi="Arial Unicode MS" w:cs="Arial Unicode MS"/>
+      <w:color w:val="000000"/>
+      <w:sz w:val="22"/>
+      <w:szCs w:val="22"/>
+    </w:rPr>
+  </w:style>
+  <w:style w:type="character" w:customStyle="1" w:styleId="Hyperlink0">
+    <w:name w:val="Hyperlink.0"/>
+    <w:basedOn w:val="Hyperlink"/>
+    <w:rPr>
+      <w:u w:val="single"/>
+    </w:rPr>
+  </w:style>
+</w:styles>
+</file>
+
+<file path=word/stylesWithEffects.xml><?xml version="1.0" encoding="utf-8"?>
+<w:styles xmlns:wpc="http://schemas.microsoft.com/office/word/2010/wordprocessingCanvas" xmlns:mc="http://schemas.openxmlformats.org/markup-compatibility/2006" xmlns:o="urn:schemas-microsoft-com:office:office" xmlns:r="http://schemas.openxmlformats.org/officeDocument/2006/relationships" xmlns:m="http://schemas.openxmlformats.org/officeDocument/2006/math" xmlns:v="urn:schemas-microsoft-com:vml" xmlns:wp14="http://schemas.microsoft.com/office/word/2010/wordprocessingDrawing" xmlns:wp="http://schemas.openxmlformats.org/drawingml/2006/wordprocessingDrawing" xmlns:w10="urn:schemas-microsoft-com:office:word" xmlns:w="http://schemas.openxmlformats.org/wordprocessingml/2006/main" xmlns:w14="http://schemas.microsoft.com/office/word/2010/wordml" xmlns:wpg="http://schemas.microsoft.com/office/word/2010/wordprocessingGroup" xmlns:wpi="http://schemas.microsoft.com/office/word/2010/wordprocessingInk" xmlns:wne="http://schemas.microsoft.com/office/word/2006/wordml" xmlns:wps="http://schemas.microsoft.com/office/word/2010/wordprocessingShape" mc:Ignorable="w14 wp14">
+  <w:docDefaults>
+    <w:rPrDefault>
+      <w:rPr>
+        <w:rFonts w:ascii="Times New Roman" w:eastAsia="Arial Unicode MS" w:hAnsi="Times New Roman" w:cs="Times New Roman"/>
+        <w:bdr w:val="nil"/>
+        <w:lang w:val="en-US" w:eastAsia="en-US" w:bidi="ar-SA"/>
+      </w:rPr>
+    </w:rPrDefault>
+    <w:pPrDefault>
+      <w:pPr>
+        <w:pBdr>
+          <w:top w:val="nil"/>
+          <w:left w:val="nil"/>
+          <w:bottom w:val="nil"/>
+          <w:right w:val="nil"/>
+          <w:between w:val="nil"/>
+          <w:bar w:val="nil"/>
+        </w:pBdr>
+      </w:pPr>
+    </w:pPrDefault>
+  </w:docDefaults>
+  <w:latentStyles w:defLockedState="0" w:defUIPriority="99" w:defSemiHidden="1" w:defUnhideWhenUsed="1" w:defQFormat="0" w:count="267">
+    <w:lsdException w:name="Normal" w:semiHidden="0" w:uiPriority="0" w:unhideWhenUsed="0" w:qFormat="1"/>
+    <w:lsdException w:name="heading 1" w:semiHidden="0" w:uiPriority="9" w:unhideWhenUsed="0" w:qFormat="1"/>
+    <w:lsdException w:name="heading 2" w:uiPriority="9" w:qFormat="1"/>
+    <w:lsdException w:name="heading 3" w:uiPriority="9" w:qFormat="1"/>
+    <w:lsdException w:name="heading 4" w:uiPriority="9" w:qFormat="1"/>
+    <w:lsdException w:name="heading 5" w:uiPriority="9" w:qFormat="1"/>
+    <w:lsdException w:name="heading 6" w:uiPriority="9" w:qFormat="1"/>
+    <w:lsdException w:name="heading 7" w:uiPriority="9" w:qFormat="1"/>
+    <w:lsdException w:name="heading 8" w:uiPriority="9" w:qFormat="1"/>
+    <w:lsdException w:name="heading 9" w:uiPriority="9" w:qFormat="1"/>
+    <w:lsdException w:name="toc 1" w:uiPriority="39"/>
+    <w:lsdException w:name="toc 2" w:uiPriority="39"/>
+    <w:lsdException w:name="toc 3" w:uiPriority="39"/>
+    <w:lsdException w:name="toc 4" w:uiPriority="39"/>
+    <w:lsdException w:name="toc 5" w:uiPriority="39"/>
+    <w:lsdException w:name="toc 6" w:uiPriority="39"/>
+    <w:lsdException w:name="toc 7" w:uiPriority="39"/>
+    <w:lsdException w:name="toc 8" w:uiPriority="39"/>
+    <w:lsdException w:name="toc 9" w:uiPriority="39"/>
+    <w:lsdException w:name="caption" w:uiPriority="35" w:qFormat="1"/>
+    <w:lsdException w:name="Title" w:semiHidden="0" w:uiPriority="10" w:unhideWhenUsed="0" w:qFormat="1"/>
+    <w:lsdException w:name="Default Paragraph Font" w:uiPriority="1"/>
+    <w:lsdException w:name="Subtitle" w:semiHidden="0" w:uiPriority="11" w:unhideWhenUsed="0" w:qFormat="1"/>
+    <w:lsdException w:name="Strong" w:semiHidden="0" w:uiPriority="22" w:unhideWhenUsed="0" w:qFormat="1"/>
+    <w:lsdException w:name="Emphasis" w:semiHidden="0" w:uiPriority="20" w:unhideWhenUsed="0" w:qFormat="1"/>
+    <w:lsdException w:name="Table Grid" w:semiHidden="0" w:uiPriority="39" w:unhideWhenUsed="0"/>
+    <w:lsdException w:name="Placeholder Text" w:unhideWhenUsed="0"/>
+    <w:lsdException w:name="No Spacing" w:semiHidden="0" w:uiPriority="1" w:unhideWhenUsed="0" w:qFormat="1"/>
+    <w:lsdException w:name="Light Shading" w:semiHidden="0" w:uiPriority="60" w:unhideWhenUsed="0"/>
+    <w:lsdException w:name="Light List" w:semiHidden="0" w:uiPriority="61" w:unhideWhenUsed="0"/>
+    <w:lsdException w:name="Light Grid" w:semiHidden="0" w:uiPriority="62" w:unhideWhenUsed="0"/>
+    <w:lsdException w:name="Medium Shading 1" w:semiHidden="0" w:uiPriority="63" w:unhideWhenUsed="0"/>
+    <w:lsdException w:name="Medium Shading 2" w:semiHidden="0" w:uiPriority="64" w:unhideWhenUsed="0"/>
+    <w:lsdException w:name="Medium List 1" w:semiHidden="0" w:uiPriority="65" w:unhideWhenUsed="0"/>
+    <w:lsdException w:name="Medium List 2" w:semiHidden="0" w:uiPriority="66" w:unhideWhenUsed="0"/>
+    <w:lsdException w:name="Medium Grid 1" w:semiHidden="0" w:uiPriority="67" w:unhideWhenUsed="0"/>
+    <w:lsdException w:name="Medium Grid 2" w:semiHidden="0" w:uiPriority="68" w:unhideWhenUsed="0"/>
+    <w:lsdException w:name="Medium Grid 3" w:semiHidden="0" w:uiPriority="69" w:unhideWhenUsed="0"/>
+    <w:lsdException w:name="Dark List" w:semiHidden="0" w:uiPriority="70" w:unhideWhenUsed="0"/>
+    <w:lsdException w:name="Colorful Shading" w:semiHidden="0" w:uiPriority="71" w:unhideWhenUsed="0"/>
+    <w:lsdException w:name="Colorful List" w:semiHidden="0" w:uiPriority="72" w:unhideWhenUsed="0"/>
+    <w:lsdException w:name="Colorful Grid" w:semiHidden="0" w:uiPriority="73" w:unhideWhenUsed="0"/>
+    <w:lsdException w:name="Light Shading Accent 1" w:semiHidden="0" w:uiPriority="60" w:unhideWhenUsed="0"/>
+    <w:lsdException w:name="Light List Accent 1" w:semiHidden="0" w:uiPriority="61" w:unhideWhenUsed="0"/>
+    <w:lsdException w:name="Light Grid Accent 1" w:semiHidden="0" w:uiPriority="62" w:unhideWhenUsed="0"/>
+    <w:lsdException w:name="Medium Shading 1 Accent 1" w:semiHidden="0" w:uiPriority="63" w:unhideWhenUsed="0"/>
+    <w:lsdException w:name="Medium Shading 2 Accent 1" w:semiHidden="0" w:uiPriority="64" w:unhideWhenUsed="0"/>
+    <w:lsdException w:name="Medium List 1 Accent 1" w:semiHidden="0" w:uiPriority="65" w:unhideWhenUsed="0"/>
+    <w:lsdException w:name="Revision" w:unhideWhenUsed="0"/>
+    <w:lsdException w:name="List Paragraph" w:semiHidden="0" w:uiPriority="34" w:unhideWhenUsed="0" w:qFormat="1"/>
+    <w:lsdException w:name="Quote" w:semiHidden="0" w:uiPriority="29" w:unhideWhenUsed="0" w:qFormat="1"/>
+    <w:lsdException w:name="Intense Quote" w:semiHidden="0" w:uiPriority="30" w:unhideWhenUsed="0" w:qFormat="1"/>
+    <w:lsdException w:name="Medium List 2 Accent 1" w:semiHidden="0" w:uiPriority="66" w:unhideWhenUsed="0"/>
+    <w:lsdException w:name="Medium Grid 1 Accent 1" w:semiHidden="0" w:uiPriority="67" w:unhideWhenUsed="0"/>
+    <w:lsdException w:name="Medium Grid 2 Accent 1" w:semiHidden="0" w:uiPriority="68" w:unhideWhenUsed="0"/>
+    <w:lsdException w:name="Medium Grid 3 Accent 1" w:semiHidden="0" w:uiPriority="69" w:unhideWhenUsed="0"/>
+    <w:lsdException w:name="Dark List Accent 1" w:semiHidden="0" w:uiPriority="70" w:unhideWhenUsed="0"/>
+    <w:lsdException w:name="Colorful Shading Accent 1" w:semiHidden="0" w:uiPriority="71" w:unhideWhenUsed="0"/>
+    <w:lsdException w:name="Colorful List Accent 1" w:semiHidden="0" w:uiPriority="72" w:unhideWhenUsed="0"/>
+    <w:lsdException w:name="Colorful Grid Accent 1" w:semiHidden="0" w:uiPriority="73" w:unhideWhenUsed="0"/>
+    <w:lsdException w:name="Light Shading Accent 2" w:semiHidden="0" w:uiPriority="60" w:unhideWhenUsed="0"/>
+    <w:lsdException w:name="Light List Accent 2" w:semiHidden="0" w:uiPriority="61" w:unhideWhenUsed="0"/>
+    <w:lsdException w:name="Light Grid Accent 2" w:semiHidden="0" w:uiPriority="62" w:unhideWhenUsed="0"/>
+    <w:lsdException w:name="Medium Shading 1 Accent 2" w:semiHidden="0" w:uiPriority="63" w:unhideWhenUsed="0"/>
+    <w:lsdException w:name="Medium Shading 2 Accent 2" w:semiHidden="0" w:uiPriority="64" w:unhideWhenUsed="0"/>
+    <w:lsdException w:name="Medium List 1 Accent 2" w:semiHidden="0" w:uiPriority="65" w:unhideWhenUsed="0"/>
+    <w:lsdException w:name="Medium List 2 Accent 2" w:semiHidden="0" w:uiPriority="66" w:unhideWhenUsed="0"/>
+    <w:lsdException w:name="Medium Grid 1 Accent 2" w:semiHidden="0" w:uiPriority="67" w:unhideWhenUsed="0"/>
+    <w:lsdException w:name="Medium Grid 2 Accent 2" w:semiHidden="0" w:uiPriority="68" w:unhideWhenUsed="0"/>
+    <w:lsdException w:name="Medium Grid 3 Accent 2" w:semiHidden="0" w:uiPriority="69" w:unhideWhenUsed="0"/>
+    <w:lsdException w:name="Dark List Accent 2" w:semiHidden="0" w:uiPriority="70" w:unhideWhenUsed="0"/>
+    <w:lsdException w:name="Colorful Shading Accent 2" w:semiHidden="0" w:uiPriority="71" w:unhideWhenUsed="0"/>
+    <w:lsdException w:name="Colorful List Accent 2" w:semiHidden="0" w:uiPriority="72" w:unhideWhenUsed="0"/>
+    <w:lsdException w:name="Colorful Grid Accent 2" w:semiHidden="0" w:uiPriority="73" w:unhideWhenUsed="0"/>
+    <w:lsdException w:name="Light Shading Accent 3" w:semiHidden="0" w:uiPriority="60" w:unhideWhenUsed="0"/>
+    <w:lsdException w:name="Light List Accent 3" w:semiHidden="0" w:uiPriority="61" w:unhideWhenUsed="0"/>
+    <w:lsdException w:name="Light Grid Accent 3" w:semiHidden="0" w:uiPriority="62" w:unhideWhenUsed="0"/>
+    <w:lsdException w:name="Medium Shading 1 Accent 3" w:semiHidden="0" w:uiPriority="63" w:unhideWhenUsed="0"/>
+    <w:lsdException w:name="Medium Shading 2 Accent 3" w:semiHidden="0" w:uiPriority="64" w:unhideWhenUsed="0"/>
+    <w:lsdException w:name="Medium List 1 Accent 3" w:semiHidden="0" w:uiPriority="65" w:unhideWhenUsed="0"/>
+    <w:lsdException w:name="Medium List 2 Accent 3" w:semiHidden="0" w:uiPriority="66" w:unhideWhenUsed="0"/>
+    <w:lsdException w:name="Medium Grid 1 Accent 3" w:semiHidden="0" w:uiPriority="67" w:unhideWhenUsed="0"/>
+    <w:lsdException w:name="Medium Grid 2 Accent 3" w:semiHidden="0" w:uiPriority="68" w:unhideWhenUsed="0"/>
+    <w:lsdException w:name="Medium Grid 3 Accent 3" w:semiHidden="0" w:uiPriority="69" w:unhideWhenUsed="0"/>
+    <w:lsdException w:name="Dark List Accent 3" w:semiHidden="0" w:uiPriority="70" w:unhideWhenUsed="0"/>
+    <w:lsdException w:name="Colorful Shading Accent 3" w:semiHidden="0" w:uiPriority="71" w:unhideWhenUsed="0"/>
+    <w:lsdException w:name="Colorful List Accent 3" w:semiHidden="0" w:uiPriority="72" w:unhideWhenUsed="0"/>
+    <w:lsdException w:name="Colorful Grid Accent 3" w:semiHidden="0" w:uiPriority="73" w:unhideWhenUsed="0"/>
+    <w:lsdException w:name="Light Shading Accent 4" w:semiHidden="0" w:uiPriority="60" w:unhideWhenUsed="0"/>
+    <w:lsdException w:name="Light List Accent 4" w:semiHidden="0" w:uiPriority="61" w:unhideWhenUsed="0"/>
+    <w:lsdException w:name="Light Grid Accent 4" w:semiHidden="0" w:uiPriority="62" w:unhideWhenUsed="0"/>
+    <w:lsdException w:name="Medium Shading 1 Accent 4" w:semiHidden="0" w:uiPriority="63" w:unhideWhenUsed="0"/>
+    <w:lsdException w:name="Medium Shading 2 Accent 4" w:semiHidden="0" w:uiPriority="64" w:unhideWhenUsed="0"/>
+    <w:lsdException w:name="Medium List 1 Accent 4" w:semiHidden="0" w:uiPriority="65" w:unhideWhenUsed="0"/>
+    <w:lsdException w:name="Medium List 2 Accent 4" w:semiHidden="0" w:uiPriority="66" w:unhideWhenUsed="0"/>
+    <w:lsdException w:name="Medium Grid 1 Accent 4" w:semiHidden="0" w:uiPriority="67" w:unhideWhenUsed="0"/>
+    <w:lsdException w:name="Medium Grid 2 Accent 4" w:semiHidden="0" w:uiPriority="68" w:unhideWhenUsed="0"/>
+    <w:lsdException w:name="Medium Grid 3 Accent 4" w:semiHidden="0" w:uiPriority="69" w:unhideWhenUsed="0"/>
+    <w:lsdException w:name="Dark List Accent 4" w:semiHidden="0" w:uiPriority="70" w:unhideWhenUsed="0"/>
+    <w:lsdException w:name="Colorful Shading Accent 4" w:semiHidden="0" w:uiPriority="71" w:unhideWhenUsed="0"/>
+    <w:lsdException w:name="Colorful List Accent 4" w:semiHidden="0" w:uiPriority="72" w:unhideWhenUsed="0"/>
+    <w:lsdException w:name="Colorful Grid Accent 4" w:semiHidden="0" w:uiPriority="73" w:unhideWhenUsed="0"/>
+    <w:lsdException w:name="Light Shading Accent 5" w:semiHidden="0" w:uiPriority="60" w:unhideWhenUsed="0"/>
+    <w:lsdException w:name="Light List Accent 5" w:semiHidden="0" w:uiPriority="61" w:unhideWhenUsed="0"/>
+    <w:lsdException w:name="Light Grid Accent 5" w:semiHidden="0" w:uiPriority="62" w:unhideWhenUsed="0"/>
+    <w:lsdException w:name="Medium Shading 1 Accent 5" w:semiHidden="0" w:uiPriority="63" w:unhideWhenUsed="0"/>
+    <w:lsdException w:name="Medium Shading 2 Accent 5" w:semiHidden="0" w:uiPriority="64" w:unhideWhenUsed="0"/>
+    <w:lsdException w:name="Medium List 1 Accent 5" w:semiHidden="0" w:uiPriority="65" w:unhideWhenUsed="0"/>
+    <w:lsdException w:name="Medium List 2 Accent 5" w:semiHidden="0" w:uiPriority="66" w:unhideWhenUsed="0"/>
+    <w:lsdException w:name="Medium Grid 1 Accent 5" w:semiHidden="0" w:uiPriority="67" w:unhideWhenUsed="0"/>
+    <w:lsdException w:name="Medium Grid 2 Accent 5" w:semiHidden="0" w:uiPriority="68" w:unhideWhenUsed="0"/>
+    <w:lsdException w:name="Medium Grid 3 Accent 5" w:semiHidden="0" w:uiPriority="69" w:unhideWhenUsed="0"/>
+    <w:lsdException w:name="Dark List Accent 5" w:semiHidden="0" w:uiPriority="70" w:unhideWhenUsed="0"/>
+    <w:lsdException w:name="Colorful Shading Accent 5" w:semiHidden="0" w:uiPriority="71" w:unhideWhenUsed="0"/>
+    <w:lsdException w:name="Colorful List Accent 5" w:semiHidden="0" w:uiPriority="72" w:unhideWhenUsed="0"/>
+    <w:lsdException w:name="Colorful Grid Accent 5" w:semiHidden="0" w:uiPriority="73" w:unhideWhenUsed="0"/>
+    <w:lsdException w:name="Light Shading Accent 6" w:semiHidden="0" w:uiPriority="60" w:unhideWhenUsed="0"/>
+    <w:lsdException w:name="Light List Accent 6" w:semiHidden="0" w:uiPriority="61" w:unhideWhenUsed="0"/>
+    <w:lsdException w:name="Light Grid Accent 6" w:semiHidden="0" w:uiPriority="62" w:unhideWhenUsed="0"/>
+    <w:lsdException w:name="Medium Shading 1 Accent 6" w:semiHidden="0" w:uiPriority="63" w:unhideWhenUsed="0"/>
+    <w:lsdException w:name="Medium Shading 2 Accent 6" w:semiHidden="0" w:uiPriority="64" w:unhideWhenUsed="0"/>
+    <w:lsdException w:name="Medium List 1 Accent 6" w:semiHidden="0" w:uiPriority="65" w:unhideWhenUsed="0"/>
+    <w:lsdException w:name="Medium List 2 Accent 6" w:semiHidden="0" w:uiPriority="66" w:unhideWhenUsed="0"/>
+    <w:lsdException w:name="Medium Grid 1 Accent 6" w:semiHidden="0" w:uiPriority="67" w:unhideWhenUsed="0"/>
+    <w:lsdException w:name="Medium Grid 2 Accent 6" w:semiHidden="0" w:uiPriority="68" w:unhideWhenUsed="0"/>
+    <w:lsdException w:name="Medium Grid 3 Accent 6" w:semiHidden="0" w:uiPriority="69" w:unhideWhenUsed="0"/>
+    <w:lsdException w:name="Dark List Accent 6" w:semiHidden="0" w:uiPriority="70" w:unhideWhenUsed="0"/>
+    <w:lsdException w:name="Colorful Shading Accent 6" w:semiHidden="0" w:uiPriority="71" w:unhideWhenUsed="0"/>
+    <w:lsdException w:name="Colorful List Accent 6" w:semiHidden="0" w:uiPriority="72" w:unhideWhenUsed="0"/>
+    <w:lsdException w:name="Colorful Grid Accent 6" w:semiHidden="0" w:uiPriority="73" w:unhideWhenUsed="0"/>
+    <w:lsdException w:name="Subtle Emphasis" w:semiHidden="0" w:uiPriority="19" w:unhideWhenUsed="0" w:qFormat="1"/>
+    <w:lsdException w:name="Intense Emphasis" w:semiHidden="0" w:uiPriority="21" w:unhideWhenUsed="0" w:qFormat="1"/>
+    <w:lsdException w:name="Subtle Reference" w:semiHidden="0" w:uiPriority="31" w:unhideWhenUsed="0" w:qFormat="1"/>
+    <w:lsdException w:name="Intense Reference" w:semiHidden="0" w:uiPriority="32" w:unhideWhenUsed="0" w:qFormat="1"/>
+    <w:lsdException w:name="Book Title" w:semiHidden="0" w:uiPriority="33" w:unhideWhenUsed="0" w:qFormat="1"/>
+    <w:lsdException w:name="Bibliography" w:uiPriority="37"/>
+    <w:lsdException w:name="TOC Heading" w:uiPriority="39" w:qFormat="1"/>
   </w:latentStyles>
   <w:style w:type="paragraph" w:default="1" w:styleId="Normal">
     <w:name w:val="Normal"/>

</xml_diff>